<commit_message>
Updated to include Counter information, removed unnecesary comments, added Excel Doc so graphs in the writeup can be easily edited (Excel doc does not need to be turned in)
</commit_message>
<xml_diff>
--- a/pe2/Writeup.docx
+++ b/pe2/Writeup.docx
@@ -7,11 +7,15 @@
         <w:pStyle w:val="NoSpacing"/>
         <w:rPr>
           <w:b/>
+          <w:sz w:val="40"/>
+          <w:szCs w:val="40"/>
         </w:rPr>
       </w:pPr>
       <w:r>
         <w:rPr>
           <w:b/>
+          <w:sz w:val="40"/>
+          <w:szCs w:val="40"/>
         </w:rPr>
         <w:t>MULTINOMIAL</w:t>
       </w:r>
@@ -21,7 +25,13 @@
         <w:pStyle w:val="NoSpacing"/>
       </w:pPr>
       <w:r>
-        <w:t xml:space="preserve">I decided to use what the lecture slides called the "somewhat more subtle version" of smoothing to prevent </w:t>
+        <w:t>I decided to use what the lecture slides called the "somewhat more subtle version" of smoothing</w:t>
+      </w:r>
+      <w:r>
+        <w:t xml:space="preserve"> when I added smoothing</w:t>
+      </w:r>
+      <w:r>
+        <w:t xml:space="preserve"> to prevent </w:t>
       </w:r>
       <w:r>
         <w:rPr>
@@ -30,7 +40,10 @@
         <w:t>over-fitting</w:t>
       </w:r>
       <w:r>
-        <w:t xml:space="preserve">, where I used an alpha instead of one. My first chosen alpha was 0.5. I also used log probabilities instead of just probabilities to prevent underflow.  </w:t>
+        <w:t>; this “more subtle version” is</w:t>
+      </w:r>
+      <w:r>
+        <w:t xml:space="preserve"> where I used an alpha instead of one. My first chosen alpha was 0.5. I also used log probabilities instead of just probabilities to prevent underflow.  </w:t>
       </w:r>
     </w:p>
     <w:p>
@@ -155,7 +168,13 @@
               <w:pStyle w:val="NoSpacing"/>
             </w:pPr>
             <w:r>
-              <w:t>92.75%</w:t>
+              <w:t>92.</w:t>
+            </w:r>
+            <w:r>
+              <w:t>00</w:t>
+            </w:r>
+            <w:r>
+              <w:t>%</w:t>
             </w:r>
           </w:p>
         </w:tc>
@@ -183,7 +202,10 @@
               <w:pStyle w:val="NoSpacing"/>
             </w:pPr>
             <w:r>
-              <w:t>93.00%</w:t>
+              <w:t>92.75</w:t>
+            </w:r>
+            <w:r>
+              <w:t>%</w:t>
             </w:r>
           </w:p>
         </w:tc>
@@ -239,7 +261,10 @@
               <w:pStyle w:val="NoSpacing"/>
             </w:pPr>
             <w:r>
-              <w:t>93.50%</w:t>
+              <w:t>93.75</w:t>
+            </w:r>
+            <w:r>
+              <w:t>%</w:t>
             </w:r>
           </w:p>
         </w:tc>
@@ -267,7 +292,13 @@
               <w:pStyle w:val="NoSpacing"/>
             </w:pPr>
             <w:r>
-              <w:t>94.25%</w:t>
+              <w:t>9</w:t>
+            </w:r>
+            <w:r>
+              <w:t>5</w:t>
+            </w:r>
+            <w:r>
+              <w:t>.25%</w:t>
             </w:r>
           </w:p>
         </w:tc>
@@ -286,7 +317,13 @@
         <w:t>Unsurprisingly,</w:t>
       </w:r>
       <w:r>
-        <w:t xml:space="preserve"> accuracy improves as I get smaller </w:t>
+        <w:t xml:space="preserve"> accuracy improves as I </w:t>
+      </w:r>
+      <w:r>
+        <w:t>used</w:t>
+      </w:r>
+      <w:r>
+        <w:t xml:space="preserve"> smaller </w:t>
       </w:r>
       <w:r>
         <w:rPr>
@@ -352,15 +389,13 @@
         <w:t>(tab-separated, one per line)</w:t>
       </w:r>
       <w:r>
-        <w:t xml:space="preserve">” to mean one set-of-twenty-messages-from-the-same-newsgroup per line.  Thus, I have twenty lines of twenty tab-separated newsgroup guesses, </w:t>
-      </w:r>
-      <w:proofErr w:type="gramStart"/>
-      <w:r>
-        <w:t>rather  one</w:t>
-      </w:r>
-      <w:proofErr w:type="gramEnd"/>
-      <w:r>
-        <w:t xml:space="preserve"> newsgroup guess per each of four hundred lines.</w:t>
+        <w:t xml:space="preserve">” to mean one set-of-twenty-messages-from-the-same-newsgroup per line.  Thus, I have twenty lines of twenty tab-separated newsgroup guesses, rather </w:t>
+      </w:r>
+      <w:r>
+        <w:t>than</w:t>
+      </w:r>
+      <w:r>
+        <w:t xml:space="preserve"> one newsgroup guess per each of four hundred lines.</w:t>
       </w:r>
     </w:p>
     <w:p>
@@ -396,8 +431,18 @@
     <w:p>
       <w:pPr>
         <w:pStyle w:val="NoSpacing"/>
-      </w:pPr>
-      <w:r>
+        <w:rPr>
+          <w:b/>
+          <w:sz w:val="40"/>
+          <w:szCs w:val="40"/>
+        </w:rPr>
+      </w:pPr>
+      <w:r>
+        <w:rPr>
+          <w:b/>
+          <w:sz w:val="40"/>
+          <w:szCs w:val="40"/>
+        </w:rPr>
         <w:t>K-FOLD</w:t>
       </w:r>
     </w:p>
@@ -430,19 +475,26 @@
         <w:t xml:space="preserve"> = 0.5. </w:t>
       </w:r>
       <w:r>
-        <w:t>I got an average accuracy of 83%.  I then decided to test new alphas to try to improve this accuracy, yielding this graph:</w:t>
-      </w:r>
-    </w:p>
-    <w:p>
-      <w:pPr>
-        <w:pStyle w:val="NoSpacing"/>
-      </w:pPr>
-      <w:r>
+        <w:t>I got an average accuracy of 8</w:t>
+      </w:r>
+      <w:r>
+        <w:t>2</w:t>
+      </w:r>
+      <w:r>
+        <w:t>%.  I then decided to test new alphas to try to improve this accuracy, yielding this graph:</w:t>
+      </w:r>
+    </w:p>
+    <w:p>
+      <w:pPr>
+        <w:pStyle w:val="NoSpacing"/>
+      </w:pPr>
+      <w:r>
+        <w:lastRenderedPageBreak/>
         <w:drawing>
           <wp:inline distT="0" distB="0" distL="0" distR="0">
-            <wp:extent cx="6153150" cy="2276475"/>
+            <wp:extent cx="6181725" cy="2295525"/>
             <wp:effectExtent l="0" t="0" r="0" b="0"/>
-            <wp:docPr id="1" name="Chart 1"/>
+            <wp:docPr id="2" name="Chart 1"/>
             <wp:cNvGraphicFramePr/>
             <a:graphic xmlns:a="http://schemas.openxmlformats.org/drawingml/2006/main">
               <a:graphicData uri="http://schemas.openxmlformats.org/drawingml/2006/chart">
@@ -458,21 +510,68 @@
         <w:pStyle w:val="NoSpacing"/>
       </w:pPr>
       <w:r>
-        <w:lastRenderedPageBreak/>
-        <w:t>This (roughly quadratic) trend was the same as the prior trend; the lower the alpha, the higher the accuracy.  However, too small is over-fitted and 1 is, according to lecture slides, simplistic; so I will continue to use my average of 0.5 as an alpha.</w:t>
-      </w:r>
-    </w:p>
-    <w:p>
-      <w:pPr>
-        <w:pStyle w:val="NoSpacing"/>
-      </w:pPr>
-    </w:p>
-    <w:p>
-      <w:pPr>
-        <w:pStyle w:val="NoSpacing"/>
-      </w:pPr>
-      <w:r>
-        <w:t>Calculating error as % error = 1 - % accurate.</w:t>
+        <w:t>Thi</w:t>
+      </w:r>
+      <w:r>
+        <w:t xml:space="preserve">s </w:t>
+      </w:r>
+      <w:r>
+        <w:t>trend was the same as the trend</w:t>
+      </w:r>
+      <w:r>
+        <w:t xml:space="preserve"> before using k-fold</w:t>
+      </w:r>
+      <w:r>
+        <w:t xml:space="preserve">; the lower the alpha, the higher the accuracy.  However, </w:t>
+      </w:r>
+      <w:r>
+        <w:t>0 is too small and</w:t>
+      </w:r>
+      <w:r>
+        <w:t xml:space="preserve"> </w:t>
+      </w:r>
+      <w:r>
+        <w:t xml:space="preserve">leads to </w:t>
+      </w:r>
+      <w:r>
+        <w:t>over-fitted</w:t>
+      </w:r>
+      <w:r>
+        <w:t xml:space="preserve"> data</w:t>
+      </w:r>
+      <w:r>
+        <w:t xml:space="preserve"> and 1 is, according to lecture slides, simplistic; so I will continue to </w:t>
+      </w:r>
+      <w:r>
+        <w:t>use my original</w:t>
+      </w:r>
+      <w:r>
+        <w:t xml:space="preserve"> of 0.5 as an alpha</w:t>
+      </w:r>
+      <w:r>
+        <w:t>, since it is exactly between 0 and 1.</w:t>
+      </w:r>
+    </w:p>
+    <w:p>
+      <w:pPr>
+        <w:pStyle w:val="NoSpacing"/>
+      </w:pPr>
+    </w:p>
+    <w:p>
+      <w:pPr>
+        <w:pStyle w:val="NoSpacing"/>
+      </w:pPr>
+      <w:r>
+        <w:t>I am c</w:t>
+      </w:r>
+      <w:r>
+        <w:t>alculating error as % error = 1</w:t>
+      </w:r>
+      <w:r>
+        <w:t>00%</w:t>
+      </w:r>
+      <w:r>
+        <w:t xml:space="preserve"> - % accurate.</w:t>
       </w:r>
     </w:p>
     <w:p>
@@ -486,7 +585,10 @@
         <w:t xml:space="preserve"> for multinomial classifier without feature selection and alpha 0.5: </w:t>
       </w:r>
       <w:r>
-        <w:t>17</w:t>
+        <w:t>1</w:t>
+      </w:r>
+      <w:r>
+        <w:t>8</w:t>
       </w:r>
       <w:r>
         <w:t>%</w:t>
@@ -763,7 +865,6 @@
 <c:chartSpace xmlns:c="http://schemas.openxmlformats.org/drawingml/2006/chart" xmlns:a="http://schemas.openxmlformats.org/drawingml/2006/main" xmlns:r="http://schemas.openxmlformats.org/officeDocument/2006/relationships">
   <c:date1904 val="1"/>
   <c:lang val="en-US"/>
-  <c:style val="4"/>
   <c:chart>
     <c:title>
       <c:tx>
@@ -776,13 +877,8 @@
             </a:pPr>
             <a:r>
               <a:rPr lang="en-US"/>
-              <a:t>Accuracy</a:t>
+              <a:t>Accuracy vs Alpha</a:t>
             </a:r>
-            <a:r>
-              <a:rPr lang="en-US" baseline="0"/>
-              <a:t> vs Alpha</a:t>
-            </a:r>
-            <a:endParaRPr lang="en-US"/>
           </a:p>
         </c:rich>
       </c:tx>
@@ -867,72 +963,72 @@
                 <c:formatCode>0%</c:formatCode>
                 <c:ptCount val="19"/>
                 <c:pt idx="0">
-                  <c:v>0.88</c:v>
+                  <c:v>0.87000000000000011</c:v>
                 </c:pt>
                 <c:pt idx="1">
-                  <c:v>0.87000000000000011</c:v>
+                  <c:v>0.8600000000000001</c:v>
                 </c:pt>
                 <c:pt idx="2">
-                  <c:v>0.87000000000000011</c:v>
+                  <c:v>0.8600000000000001</c:v>
                 </c:pt>
                 <c:pt idx="3">
-                  <c:v>0.8600000000000001</c:v>
+                  <c:v>0.85000000000000009</c:v>
                 </c:pt>
                 <c:pt idx="4">
-                  <c:v>0.85000000000000009</c:v>
+                  <c:v>0.84000000000000008</c:v>
                 </c:pt>
                 <c:pt idx="5">
-                  <c:v>0.85000000000000009</c:v>
+                  <c:v>0.84000000000000008</c:v>
                 </c:pt>
                 <c:pt idx="6">
-                  <c:v>0.85000000000000009</c:v>
+                  <c:v>0.83000000000000007</c:v>
                 </c:pt>
                 <c:pt idx="7">
-                  <c:v>0.84000000000000008</c:v>
+                  <c:v>0.83000000000000007</c:v>
                 </c:pt>
                 <c:pt idx="8">
-                  <c:v>0.84000000000000008</c:v>
+                  <c:v>0.83000000000000007</c:v>
                 </c:pt>
                 <c:pt idx="9">
-                  <c:v>0.83000000000000007</c:v>
+                  <c:v>0.82000000000000006</c:v>
                 </c:pt>
                 <c:pt idx="10">
-                  <c:v>0.83000000000000007</c:v>
+                  <c:v>0.82000000000000006</c:v>
                 </c:pt>
                 <c:pt idx="11">
-                  <c:v>0.83000000000000007</c:v>
+                  <c:v>0.82000000000000006</c:v>
                 </c:pt>
                 <c:pt idx="12">
-                  <c:v>0.83000000000000007</c:v>
+                  <c:v>0.81</c:v>
                 </c:pt>
                 <c:pt idx="13">
-                  <c:v>0.82000000000000006</c:v>
+                  <c:v>0.81</c:v>
                 </c:pt>
                 <c:pt idx="14">
-                  <c:v>0.82000000000000006</c:v>
+                  <c:v>0.81</c:v>
                 </c:pt>
                 <c:pt idx="15">
-                  <c:v>0.82000000000000006</c:v>
+                  <c:v>0.81</c:v>
                 </c:pt>
                 <c:pt idx="16">
-                  <c:v>0.82000000000000006</c:v>
+                  <c:v>0.81</c:v>
                 </c:pt>
                 <c:pt idx="17">
-                  <c:v>0.82000000000000006</c:v>
+                  <c:v>0.8</c:v>
                 </c:pt>
                 <c:pt idx="18">
-                  <c:v>0.82000000000000006</c:v>
+                  <c:v>0.8</c:v>
                 </c:pt>
               </c:numCache>
             </c:numRef>
           </c:yVal>
           <c:smooth val="1"/>
         </c:ser>
-        <c:axId val="53926144"/>
-        <c:axId val="54183040"/>
+        <c:axId val="60246656"/>
+        <c:axId val="60441728"/>
       </c:scatterChart>
       <c:valAx>
-        <c:axId val="53926144"/>
+        <c:axId val="60246656"/>
         <c:scaling>
           <c:orientation val="minMax"/>
         </c:scaling>
@@ -955,14 +1051,13 @@
           </c:tx>
         </c:title>
         <c:numFmt formatCode="0.00" sourceLinked="1"/>
-        <c:majorTickMark val="none"/>
         <c:tickLblPos val="nextTo"/>
-        <c:crossAx val="54183040"/>
+        <c:crossAx val="60441728"/>
         <c:crosses val="autoZero"/>
         <c:crossBetween val="midCat"/>
       </c:valAx>
       <c:valAx>
-        <c:axId val="54183040"/>
+        <c:axId val="60441728"/>
         <c:scaling>
           <c:orientation val="minMax"/>
         </c:scaling>
@@ -971,7 +1066,7 @@
         <c:title>
           <c:tx>
             <c:rich>
-              <a:bodyPr/>
+              <a:bodyPr rot="-5400000" vert="horz"/>
               <a:lstStyle/>
               <a:p>
                 <a:pPr>
@@ -979,16 +1074,15 @@
                 </a:pPr>
                 <a:r>
                   <a:rPr lang="en-US"/>
-                  <a:t>Average Accuracy</a:t>
+                  <a:t>Accuracy</a:t>
                 </a:r>
               </a:p>
             </c:rich>
           </c:tx>
         </c:title>
         <c:numFmt formatCode="0%" sourceLinked="1"/>
-        <c:majorTickMark val="none"/>
         <c:tickLblPos val="nextTo"/>
-        <c:crossAx val="53926144"/>
+        <c:crossAx val="60246656"/>
         <c:crosses val="autoZero"/>
         <c:crossBetween val="midCat"/>
       </c:valAx>

</xml_diff>

<commit_message>
More writeup and part 5 & 6 stuff
</commit_message>
<xml_diff>
--- a/pe2/Writeup.docx
+++ b/pe2/Writeup.docx
@@ -456,6 +456,22 @@
         <w:pStyle w:val="NoSpacing"/>
       </w:pPr>
       <w:r>
+        <w:t xml:space="preserve">The method we used to fold was not as random as it could have been had we used a randomizer; instead, its randomness is dependent on the order of the messages in the MessageIterator.  We simply set the code to, for a fold n in 0…k, to put each n documents in the test set and the remaining in train.  We could have had a more representative spread by using a stratified method of sorting, </w:t>
+      </w:r>
+      <w:r>
+        <w:t>but using a random selection felt more realistic.  Pseudo-random, really, but still relatively random.</w:t>
+      </w:r>
+    </w:p>
+    <w:p>
+      <w:pPr>
+        <w:pStyle w:val="NoSpacing"/>
+      </w:pPr>
+    </w:p>
+    <w:p>
+      <w:pPr>
+        <w:pStyle w:val="NoSpacing"/>
+      </w:pPr>
+      <w:r>
         <w:t xml:space="preserve">I started the k-fold on the </w:t>
       </w:r>
       <w:r>
@@ -737,6 +753,542 @@
       </w:pPr>
       <w:r>
         <w:t xml:space="preserve">Then I implemented WCNB.  </w:t>
+      </w:r>
+      <w:r>
+        <w:t>As Piazzza listed many difficulties using prior probabilities, I left them ou</w:t>
+      </w:r>
+      <w:r>
+        <w:t>t.  I simply implemented a trainWCNB() method that for every class, went through the vocabulary and summed the probabilities (standard NB, not CNB) for each vocabulary word.  I then decided that, to integrate CNB into the weight normalization, I would treat w</w:t>
+      </w:r>
+      <w:r>
+        <w:rPr>
+          <w:vertAlign w:val="subscript"/>
+        </w:rPr>
+        <w:t>i,c</w:t>
+      </w:r>
+      <w:r>
+        <w:t xml:space="preserve"> = CNB</w:t>
+      </w:r>
+      <w:r>
+        <w:rPr>
+          <w:vertAlign w:val="subscript"/>
+        </w:rPr>
+        <w:t>i,c</w:t>
+      </w:r>
+      <w:r>
+        <w:t xml:space="preserve"> / the sum over the corpus for that class. This method gave me an accuracy of </w:t>
+      </w:r>
+      <w:r>
+        <w:t>95</w:t>
+      </w:r>
+      <w:r>
+        <w:t>%,</w:t>
+      </w:r>
+      <w:r>
+        <w:t xml:space="preserve"> almost the</w:t>
+      </w:r>
+      <w:r>
+        <w:t xml:space="preserve"> same as CNB.  I decided to experiment.</w:t>
+      </w:r>
+    </w:p>
+    <w:tbl>
+      <w:tblPr>
+        <w:tblStyle w:val="TableGrid"/>
+        <w:tblW w:w="0" w:type="auto"/>
+        <w:tblLook w:val="04A0"/>
+      </w:tblPr>
+      <w:tblGrid>
+        <w:gridCol w:w="3192"/>
+        <w:gridCol w:w="3192"/>
+        <w:gridCol w:w="3192"/>
+      </w:tblGrid>
+      <w:tr>
+        <w:tc>
+          <w:tcPr>
+            <w:tcW w:w="3192" w:type="dxa"/>
+          </w:tcPr>
+          <w:p>
+            <w:pPr>
+              <w:pStyle w:val="NoSpacing"/>
+            </w:pPr>
+            <w:r>
+              <w:t>Accuracy by method</w:t>
+            </w:r>
+          </w:p>
+        </w:tc>
+        <w:tc>
+          <w:tcPr>
+            <w:tcW w:w="3192" w:type="dxa"/>
+          </w:tcPr>
+          <w:p>
+            <w:pPr>
+              <w:pStyle w:val="NoSpacing"/>
+            </w:pPr>
+            <w:r>
+              <w:t>Classify used NB</w:t>
+            </w:r>
+          </w:p>
+        </w:tc>
+        <w:tc>
+          <w:tcPr>
+            <w:tcW w:w="3192" w:type="dxa"/>
+          </w:tcPr>
+          <w:p>
+            <w:pPr>
+              <w:pStyle w:val="NoSpacing"/>
+            </w:pPr>
+            <w:r>
+              <w:t>Classify used CNB</w:t>
+            </w:r>
+          </w:p>
+        </w:tc>
+      </w:tr>
+      <w:tr>
+        <w:tc>
+          <w:tcPr>
+            <w:tcW w:w="3192" w:type="dxa"/>
+          </w:tcPr>
+          <w:p>
+            <w:pPr>
+              <w:pStyle w:val="NoSpacing"/>
+            </w:pPr>
+            <w:r>
+              <w:t>trainWCNB used NB</w:t>
+            </w:r>
+          </w:p>
+        </w:tc>
+        <w:tc>
+          <w:tcPr>
+            <w:tcW w:w="3192" w:type="dxa"/>
+          </w:tcPr>
+          <w:p>
+            <w:pPr>
+              <w:pStyle w:val="NoSpacing"/>
+            </w:pPr>
+            <w:r>
+              <w:t>&lt;did not test</w:t>
+            </w:r>
+            <w:r>
+              <w:t>: need CMB &gt;</w:t>
+            </w:r>
+          </w:p>
+        </w:tc>
+        <w:tc>
+          <w:tcPr>
+            <w:tcW w:w="3192" w:type="dxa"/>
+          </w:tcPr>
+          <w:p>
+            <w:pPr>
+              <w:pStyle w:val="NoSpacing"/>
+            </w:pPr>
+            <w:r>
+              <w:t>95</w:t>
+            </w:r>
+            <w:r>
+              <w:t>%</w:t>
+            </w:r>
+          </w:p>
+        </w:tc>
+      </w:tr>
+      <w:tr>
+        <w:tc>
+          <w:tcPr>
+            <w:tcW w:w="3192" w:type="dxa"/>
+          </w:tcPr>
+          <w:p>
+            <w:pPr>
+              <w:pStyle w:val="NoSpacing"/>
+            </w:pPr>
+            <w:r>
+              <w:t>trainWCNB used CNB</w:t>
+            </w:r>
+          </w:p>
+        </w:tc>
+        <w:tc>
+          <w:tcPr>
+            <w:tcW w:w="3192" w:type="dxa"/>
+          </w:tcPr>
+          <w:p>
+            <w:pPr>
+              <w:pStyle w:val="NoSpacing"/>
+            </w:pPr>
+            <w:r>
+              <w:t>93%</w:t>
+            </w:r>
+          </w:p>
+        </w:tc>
+        <w:tc>
+          <w:tcPr>
+            <w:tcW w:w="3192" w:type="dxa"/>
+          </w:tcPr>
+          <w:p>
+            <w:pPr>
+              <w:pStyle w:val="NoSpacing"/>
+            </w:pPr>
+            <w:r>
+              <w:t>9</w:t>
+            </w:r>
+            <w:r>
+              <w:t>5.</w:t>
+            </w:r>
+            <w:r>
+              <w:t>6%</w:t>
+            </w:r>
+          </w:p>
+        </w:tc>
+      </w:tr>
+    </w:tbl>
+    <w:p>
+      <w:pPr>
+        <w:pStyle w:val="NoSpacing"/>
+      </w:pPr>
+      <w:r>
+        <w:t xml:space="preserve"> </w:t>
+      </w:r>
+      <w:r>
+        <w:br/>
+      </w:r>
+    </w:p>
+    <w:p>
+      <w:pPr>
+        <w:pStyle w:val="NoSpacing"/>
+      </w:pPr>
+      <w:r>
+        <w:t>Since using CNB to for both of the following thetas:</w:t>
+      </w:r>
+    </w:p>
+    <w:p>
+      <w:pPr>
+        <w:pStyle w:val="NoSpacing"/>
+        <w:rPr>
+          <w:sz w:val="36"/>
+          <w:szCs w:val="36"/>
+          <w:vertAlign w:val="subscript"/>
+        </w:rPr>
+      </w:pPr>
+      <w:r>
+        <w:rPr>
+          <w:sz w:val="36"/>
+          <w:szCs w:val="36"/>
+        </w:rPr>
+        <w:lastRenderedPageBreak/>
+        <w:t>W</w:t>
+      </w:r>
+      <w:r>
+        <w:rPr>
+          <w:sz w:val="36"/>
+          <w:szCs w:val="36"/>
+          <w:vertAlign w:val="subscript"/>
+        </w:rPr>
+        <w:t>i, c</w:t>
+      </w:r>
+      <w:r>
+        <w:rPr>
+          <w:sz w:val="36"/>
+          <w:szCs w:val="36"/>
+        </w:rPr>
+        <w:t xml:space="preserve"> = </w:t>
+      </w:r>
+      <w:r>
+        <w:rPr>
+          <w:sz w:val="36"/>
+          <w:szCs w:val="36"/>
+          <w:u w:val="single"/>
+        </w:rPr>
+        <w:t xml:space="preserve">log </w:t>
+      </w:r>
+      <w:r>
+        <w:rPr>
+          <w:sz w:val="36"/>
+          <w:szCs w:val="36"/>
+          <w:u w:val="single"/>
+        </w:rPr>
+        <w:t>(</w:t>
+      </w:r>
+      <w:r>
+        <w:rPr>
+          <w:sz w:val="36"/>
+          <w:szCs w:val="36"/>
+          <w:u w:val="single"/>
+        </w:rPr>
+        <w:t>Θ</w:t>
+      </w:r>
+      <w:r>
+        <w:rPr>
+          <w:sz w:val="36"/>
+          <w:szCs w:val="36"/>
+          <w:u w:val="single"/>
+        </w:rPr>
+        <w:t xml:space="preserve"> </w:t>
+      </w:r>
+      <w:r>
+        <w:rPr>
+          <w:sz w:val="36"/>
+          <w:szCs w:val="36"/>
+          <w:u w:val="single"/>
+          <w:vertAlign w:val="subscript"/>
+        </w:rPr>
+        <w:t>i, c</w:t>
+      </w:r>
+      <w:r>
+        <w:rPr>
+          <w:sz w:val="36"/>
+          <w:szCs w:val="36"/>
+          <w:u w:val="single"/>
+        </w:rPr>
+        <w:t>)</w:t>
+      </w:r>
+    </w:p>
+    <w:p>
+      <w:pPr>
+        <w:pStyle w:val="NoSpacing"/>
+      </w:pPr>
+      <w:r>
+        <w:rPr>
+          <w:sz w:val="36"/>
+          <w:szCs w:val="36"/>
+        </w:rPr>
+        <w:t xml:space="preserve">            </w:t>
+      </w:r>
+      <w:r>
+        <w:rPr>
+          <w:sz w:val="36"/>
+          <w:szCs w:val="36"/>
+        </w:rPr>
+        <w:t>Σ</w:t>
+      </w:r>
+      <w:r>
+        <w:rPr>
+          <w:sz w:val="36"/>
+          <w:szCs w:val="36"/>
+          <w:vertAlign w:val="subscript"/>
+        </w:rPr>
+        <w:t>k</w:t>
+      </w:r>
+      <w:r>
+        <w:rPr>
+          <w:sz w:val="36"/>
+          <w:szCs w:val="36"/>
+        </w:rPr>
+        <w:t>|Θ</w:t>
+      </w:r>
+      <w:r>
+        <w:rPr>
+          <w:sz w:val="36"/>
+          <w:szCs w:val="36"/>
+          <w:vertAlign w:val="subscript"/>
+        </w:rPr>
+        <w:t>k,c</w:t>
+      </w:r>
+      <w:r>
+        <w:rPr>
+          <w:sz w:val="36"/>
+          <w:szCs w:val="36"/>
+        </w:rPr>
+        <w:t>|</w:t>
+      </w:r>
+      <w:r>
+        <w:rPr>
+          <w:sz w:val="36"/>
+          <w:szCs w:val="36"/>
+          <w:vertAlign w:val="subscript"/>
+        </w:rPr>
+        <w:br/>
+      </w:r>
+      <w:r>
+        <w:t xml:space="preserve">Led to the </w:t>
+      </w:r>
+      <w:r>
+        <w:t>highest accuracy, I’ll use that.</w:t>
+      </w:r>
+    </w:p>
+    <w:p>
+      <w:pPr>
+        <w:pStyle w:val="NoSpacing"/>
+      </w:pPr>
+    </w:p>
+    <w:p>
+      <w:pPr>
+        <w:pStyle w:val="NoSpacing"/>
+      </w:pPr>
+      <w:r>
+        <w:t xml:space="preserve">For the transform, I </w:t>
+      </w:r>
+      <w:r>
+        <w:t>started by setting the frequency</w:t>
+      </w:r>
+      <w:r>
+        <w:t xml:space="preserve"> f</w:t>
+      </w:r>
+      <w:r>
+        <w:t>’</w:t>
+      </w:r>
+      <w:r>
+        <w:t>i = log(1 + fi)</w:t>
+      </w:r>
+      <w:r>
+        <w:t>.  This is the frequency used when calculating theta, that is, for this equation, anything starting “number of”:</w:t>
+      </w:r>
+    </w:p>
+    <w:p>
+      <w:pPr>
+        <w:pStyle w:val="NoSpacing"/>
+      </w:pPr>
+      <w:r>
+        <w:t>(number of occurrences of word in docs of other classes) + alpha</w:t>
+      </w:r>
+    </w:p>
+    <w:p>
+      <w:pPr>
+        <w:pStyle w:val="NoSpacing"/>
+      </w:pPr>
+      <w:r>
+        <w:t>(number of words in docs of other classes) + alpha * size of vocabulary of corpus</w:t>
+      </w:r>
+    </w:p>
+    <w:p>
+      <w:pPr>
+        <w:pStyle w:val="NoSpacing"/>
+      </w:pPr>
+    </w:p>
+    <w:p>
+      <w:pPr>
+        <w:pStyle w:val="NoSpacing"/>
+      </w:pPr>
+      <w:r>
+        <w:t xml:space="preserve">This </w:t>
+      </w:r>
+      <w:r>
+        <w:t>increased</w:t>
+      </w:r>
+      <w:r>
+        <w:t xml:space="preserve"> my accuracy from </w:t>
+      </w:r>
+      <w:r>
+        <w:t>95.6% to 96.25%</w:t>
+      </w:r>
+      <w:r>
+        <w:t xml:space="preserve">.  </w:t>
+      </w:r>
+      <w:r>
+        <w:t>This is all done with an alpha of 0.5.</w:t>
+      </w:r>
+    </w:p>
+    <w:p>
+      <w:pPr>
+        <w:pStyle w:val="NoSpacing"/>
+      </w:pPr>
+    </w:p>
+    <w:p>
+      <w:pPr>
+        <w:pStyle w:val="NoSpacing"/>
+        <w:rPr>
+          <w:b/>
+          <w:sz w:val="40"/>
+          <w:szCs w:val="40"/>
+        </w:rPr>
+      </w:pPr>
+      <w:r>
+        <w:rPr>
+          <w:b/>
+          <w:sz w:val="40"/>
+          <w:szCs w:val="40"/>
+        </w:rPr>
+        <w:t>EXPERIMENTING</w:t>
+      </w:r>
+    </w:p>
+    <w:p>
+      <w:pPr>
+        <w:pStyle w:val="NoSpacing"/>
+      </w:pPr>
+      <w:r>
+        <w:t xml:space="preserve">The first test I decided to try was up-weighting subjects.  </w:t>
+      </w:r>
+      <w:r>
+        <w:t>Subjects seemed a reasonable zone to weight, as the subject of an email is intended as a summary of its contents</w:t>
+      </w:r>
+      <w:r>
+        <w:t xml:space="preserve">, and are therefore more representative of an email’s class. </w:t>
+      </w:r>
+      <w:r>
+        <w:t xml:space="preserve">I did </w:t>
+      </w:r>
+      <w:r>
+        <w:t>the upweighting</w:t>
+      </w:r>
+      <w:r>
+        <w:t xml:space="preserve"> by adjusting my code (</w:t>
+      </w:r>
+      <w:r>
+        <w:t>k=10</w:t>
+      </w:r>
+      <w:r>
+        <w:t xml:space="preserve"> fold, TWCNB, 0.5 alpha</w:t>
+      </w:r>
+      <w:r>
+        <w:t>, no feature selection</w:t>
+      </w:r>
+      <w:r>
+        <w:t xml:space="preserve">) </w:t>
+      </w:r>
+      <w:r>
+        <w:t xml:space="preserve">to count </w:t>
+      </w:r>
+      <w:r>
+        <w:t xml:space="preserve">every word in the </w:t>
+      </w:r>
+      <w:r>
+        <w:t>subject</w:t>
+      </w:r>
+      <w:r>
+        <w:t xml:space="preserve"> twice (in every location: numWords, numWords in class, etc).  </w:t>
+      </w:r>
+      <w:r>
+        <w:t>Without upweighting I scored 8</w:t>
+      </w:r>
+      <w:r>
+        <w:t>5</w:t>
+      </w:r>
+      <w:r>
+        <w:t>% and with upweighting I scored 8</w:t>
+      </w:r>
+      <w:r>
+        <w:t>6%: a small but measurable increase.</w:t>
+      </w:r>
+    </w:p>
+    <w:p>
+      <w:pPr>
+        <w:pStyle w:val="NoSpacing"/>
+      </w:pPr>
+    </w:p>
+    <w:p>
+      <w:pPr>
+        <w:pStyle w:val="NoSpacing"/>
+      </w:pPr>
+      <w:r>
+        <w:t xml:space="preserve">I next commented out the line in parse() in MessageFeatures that stems words, to see how stemming affects accuracy.  </w:t>
+      </w:r>
+      <w:r>
+        <w:t>This also generated an accuracy of 85% but was significantly slower than the unstemmed version</w:t>
+      </w:r>
+      <w:r>
+        <w:t xml:space="preserve"> because of the sharp increase in vocabulary size</w:t>
+      </w:r>
+      <w:r>
+        <w:t>.  Though stemming may hypothetically cause loss of accuracy (if, for example, very important words that denote different classes stem to the same root), here it maintained its original accuracy (and could also, if the previously mentioned important words denoted the same class, improve accuracy- it is data dependent).  Regardless, its resultant speed increase is likely significant enough to warrant implementation except in exceptional cases.</w:t>
+      </w:r>
+    </w:p>
+    <w:p>
+      <w:pPr>
+        <w:pStyle w:val="NoSpacing"/>
+      </w:pPr>
+    </w:p>
+    <w:p>
+      <w:pPr>
+        <w:pStyle w:val="NoSpacing"/>
+      </w:pPr>
+      <w:r>
+        <w:t>I then commented out the line in the same method as stemming which converted each line to lower case.</w:t>
       </w:r>
     </w:p>
     <w:sectPr>
@@ -1042,13 +1594,13 @@
                 <c:formatCode>0.00</c:formatCode>
                 <c:ptCount val="19"/>
                 <c:pt idx="0">
-                  <c:v>0.05</c:v>
+                  <c:v>5.0000000000000017E-2</c:v>
                 </c:pt>
                 <c:pt idx="1">
                   <c:v>0.1</c:v>
                 </c:pt>
                 <c:pt idx="2">
-                  <c:v>0.15000000000000002</c:v>
+                  <c:v>0.15000000000000008</c:v>
                 </c:pt>
                 <c:pt idx="3">
                   <c:v>0.2</c:v>
@@ -1057,10 +1609,10 @@
                   <c:v>0.25</c:v>
                 </c:pt>
                 <c:pt idx="5">
-                  <c:v>0.30000000000000004</c:v>
+                  <c:v>0.30000000000000016</c:v>
                 </c:pt>
                 <c:pt idx="6">
-                  <c:v>0.35000000000000003</c:v>
+                  <c:v>0.35000000000000014</c:v>
                 </c:pt>
                 <c:pt idx="7">
                   <c:v>0.4</c:v>
@@ -1075,28 +1627,28 @@
                   <c:v>0.55000000000000004</c:v>
                 </c:pt>
                 <c:pt idx="11">
-                  <c:v>0.60000000000000009</c:v>
+                  <c:v>0.60000000000000031</c:v>
                 </c:pt>
                 <c:pt idx="12">
-                  <c:v>0.65000000000000013</c:v>
+                  <c:v>0.65000000000000036</c:v>
                 </c:pt>
                 <c:pt idx="13">
-                  <c:v>0.70000000000000007</c:v>
+                  <c:v>0.70000000000000029</c:v>
                 </c:pt>
                 <c:pt idx="14">
-                  <c:v>0.75000000000000011</c:v>
+                  <c:v>0.75000000000000033</c:v>
                 </c:pt>
                 <c:pt idx="15">
                   <c:v>0.8</c:v>
                 </c:pt>
                 <c:pt idx="16">
-                  <c:v>0.85000000000000009</c:v>
+                  <c:v>0.85000000000000031</c:v>
                 </c:pt>
                 <c:pt idx="17">
                   <c:v>0.9</c:v>
                 </c:pt>
                 <c:pt idx="18">
-                  <c:v>0.95000000000000007</c:v>
+                  <c:v>0.95000000000000029</c:v>
                 </c:pt>
               </c:numCache>
             </c:numRef>
@@ -1108,72 +1660,72 @@
                 <c:formatCode>0%</c:formatCode>
                 <c:ptCount val="19"/>
                 <c:pt idx="0">
-                  <c:v>0.88</c:v>
+                  <c:v>0.88000000000000012</c:v>
                 </c:pt>
                 <c:pt idx="1">
-                  <c:v>0.87000000000000011</c:v>
+                  <c:v>0.87000000000000033</c:v>
                 </c:pt>
                 <c:pt idx="2">
-                  <c:v>0.8600000000000001</c:v>
+                  <c:v>0.86000000000000032</c:v>
                 </c:pt>
                 <c:pt idx="3">
-                  <c:v>0.8600000000000001</c:v>
+                  <c:v>0.86000000000000032</c:v>
                 </c:pt>
                 <c:pt idx="4">
-                  <c:v>0.8600000000000001</c:v>
+                  <c:v>0.86000000000000032</c:v>
                 </c:pt>
                 <c:pt idx="5">
-                  <c:v>0.85000000000000009</c:v>
+                  <c:v>0.85000000000000031</c:v>
                 </c:pt>
                 <c:pt idx="6">
-                  <c:v>0.85000000000000009</c:v>
+                  <c:v>0.85000000000000031</c:v>
                 </c:pt>
                 <c:pt idx="7">
-                  <c:v>0.85000000000000009</c:v>
+                  <c:v>0.85000000000000031</c:v>
                 </c:pt>
                 <c:pt idx="8">
-                  <c:v>0.84000000000000008</c:v>
+                  <c:v>0.8400000000000003</c:v>
                 </c:pt>
                 <c:pt idx="9">
-                  <c:v>0.84000000000000008</c:v>
+                  <c:v>0.8400000000000003</c:v>
                 </c:pt>
                 <c:pt idx="10">
-                  <c:v>0.84000000000000008</c:v>
+                  <c:v>0.8400000000000003</c:v>
                 </c:pt>
                 <c:pt idx="11">
-                  <c:v>0.83000000000000007</c:v>
+                  <c:v>0.83000000000000029</c:v>
                 </c:pt>
                 <c:pt idx="12">
-                  <c:v>0.83000000000000007</c:v>
+                  <c:v>0.83000000000000029</c:v>
                 </c:pt>
                 <c:pt idx="13">
-                  <c:v>0.83000000000000007</c:v>
+                  <c:v>0.83000000000000029</c:v>
                 </c:pt>
                 <c:pt idx="14">
-                  <c:v>0.82000000000000006</c:v>
+                  <c:v>0.82000000000000028</c:v>
                 </c:pt>
                 <c:pt idx="15">
-                  <c:v>0.82000000000000006</c:v>
+                  <c:v>0.82000000000000028</c:v>
                 </c:pt>
                 <c:pt idx="16">
-                  <c:v>0.82000000000000006</c:v>
+                  <c:v>0.82000000000000028</c:v>
                 </c:pt>
                 <c:pt idx="17">
-                  <c:v>0.82000000000000006</c:v>
+                  <c:v>0.82000000000000028</c:v>
                 </c:pt>
                 <c:pt idx="18">
-                  <c:v>0.82000000000000006</c:v>
+                  <c:v>0.82000000000000028</c:v>
                 </c:pt>
               </c:numCache>
             </c:numRef>
           </c:yVal>
           <c:smooth val="1"/>
         </c:ser>
-        <c:axId val="53987968"/>
-        <c:axId val="54181888"/>
+        <c:axId val="55696000"/>
+        <c:axId val="55698176"/>
       </c:scatterChart>
       <c:valAx>
-        <c:axId val="53987968"/>
+        <c:axId val="55696000"/>
         <c:scaling>
           <c:orientation val="minMax"/>
         </c:scaling>
@@ -1197,12 +1749,12 @@
         </c:title>
         <c:numFmt formatCode="0.00" sourceLinked="1"/>
         <c:tickLblPos val="nextTo"/>
-        <c:crossAx val="54181888"/>
+        <c:crossAx val="55698176"/>
         <c:crosses val="autoZero"/>
         <c:crossBetween val="midCat"/>
       </c:valAx>
       <c:valAx>
-        <c:axId val="54181888"/>
+        <c:axId val="55698176"/>
         <c:scaling>
           <c:orientation val="minMax"/>
         </c:scaling>
@@ -1227,7 +1779,7 @@
         </c:title>
         <c:numFmt formatCode="0%" sourceLinked="1"/>
         <c:tickLblPos val="nextTo"/>
-        <c:crossAx val="53987968"/>
+        <c:crossAx val="55696000"/>
         <c:crosses val="autoZero"/>
         <c:crossBetween val="midCat"/>
       </c:valAx>

</xml_diff>

<commit_message>
Fixed lowercasing, added more writeup
</commit_message>
<xml_diff>
--- a/pe2/Writeup.docx
+++ b/pe2/Writeup.docx
@@ -1289,6 +1289,18 @@
       </w:pPr>
       <w:r>
         <w:t>I then commented out the line in the same method as stemming which converted each line to lower case.</w:t>
+      </w:r>
+      <w:r>
+        <w:t xml:space="preserve">  This had the same basic result as stemming; it had no</w:t>
+      </w:r>
+      <w:r>
+        <w:t xml:space="preserve"> visible</w:t>
+      </w:r>
+      <w:r>
+        <w:t xml:space="preserve"> effect on the accuracy which remained 85%, but it </w:t>
+      </w:r>
+      <w:r>
+        <w:t xml:space="preserve">significantly increased the time needed to run the program since the vocabulary size increased. </w:t>
       </w:r>
     </w:p>
     <w:sectPr>
@@ -1721,11 +1733,11 @@
           </c:yVal>
           <c:smooth val="1"/>
         </c:ser>
-        <c:axId val="55696000"/>
-        <c:axId val="55698176"/>
+        <c:axId val="55697408"/>
+        <c:axId val="55699328"/>
       </c:scatterChart>
       <c:valAx>
-        <c:axId val="55696000"/>
+        <c:axId val="55697408"/>
         <c:scaling>
           <c:orientation val="minMax"/>
         </c:scaling>
@@ -1749,12 +1761,12 @@
         </c:title>
         <c:numFmt formatCode="0.00" sourceLinked="1"/>
         <c:tickLblPos val="nextTo"/>
-        <c:crossAx val="55698176"/>
+        <c:crossAx val="55699328"/>
         <c:crosses val="autoZero"/>
         <c:crossBetween val="midCat"/>
       </c:valAx>
       <c:valAx>
-        <c:axId val="55698176"/>
+        <c:axId val="55699328"/>
         <c:scaling>
           <c:orientation val="minMax"/>
         </c:scaling>
@@ -1779,7 +1791,7 @@
         </c:title>
         <c:numFmt formatCode="0%" sourceLinked="1"/>
         <c:tickLblPos val="nextTo"/>
-        <c:crossAx val="55696000"/>
+        <c:crossAx val="55697408"/>
         <c:crosses val="autoZero"/>
         <c:crossBetween val="midCat"/>
       </c:valAx>

</xml_diff>

<commit_message>
writeup layout and killing debug flags
</commit_message>
<xml_diff>
--- a/pe2/Writeup.docx
+++ b/pe2/Writeup.docx
@@ -1,7 +1,43 @@
 
 <file path=word/document.xml><?xml version="1.0" encoding="utf-8"?>
-<w:document xmlns:ve="http://schemas.openxmlformats.org/markup-compatibility/2006" xmlns:o="urn:schemas-microsoft-com:office:office" xmlns:r="http://schemas.openxmlformats.org/officeDocument/2006/relationships" xmlns:m="http://schemas.openxmlformats.org/officeDocument/2006/math" xmlns:v="urn:schemas-microsoft-com:vml" xmlns:wp="http://schemas.openxmlformats.org/drawingml/2006/wordprocessingDrawing" xmlns:w10="urn:schemas-microsoft-com:office:word" xmlns:w="http://schemas.openxmlformats.org/wordprocessingml/2006/main" xmlns:wne="http://schemas.microsoft.com/office/word/2006/wordml">
+<w:document xmlns:wpc="http://schemas.microsoft.com/office/word/2010/wordprocessingCanvas" xmlns:mo="http://schemas.microsoft.com/office/mac/office/2008/main" xmlns:mc="http://schemas.openxmlformats.org/markup-compatibility/2006" xmlns:mv="urn:schemas-microsoft-com:mac:vml" xmlns:o="urn:schemas-microsoft-com:office:office" xmlns:r="http://schemas.openxmlformats.org/officeDocument/2006/relationships" xmlns:m="http://schemas.openxmlformats.org/officeDocument/2006/math" xmlns:v="urn:schemas-microsoft-com:vml" xmlns:wp14="http://schemas.microsoft.com/office/word/2010/wordprocessingDrawing" xmlns:wp="http://schemas.openxmlformats.org/drawingml/2006/wordprocessingDrawing" xmlns:w10="urn:schemas-microsoft-com:office:word" xmlns:w="http://schemas.openxmlformats.org/wordprocessingml/2006/main" xmlns:w14="http://schemas.microsoft.com/office/word/2010/wordml" xmlns:wpg="http://schemas.microsoft.com/office/word/2010/wordprocessingGroup" xmlns:wpi="http://schemas.microsoft.com/office/word/2010/wordprocessingInk" xmlns:wne="http://schemas.microsoft.com/office/word/2006/wordml" xmlns:wps="http://schemas.microsoft.com/office/word/2010/wordprocessingShape" mc:Ignorable="w14 wp14">
   <w:body>
+    <w:p>
+      <w:pPr>
+        <w:pStyle w:val="NoSpacing"/>
+        <w:rPr>
+          <w:b/>
+          <w:sz w:val="40"/>
+          <w:szCs w:val="40"/>
+        </w:rPr>
+      </w:pPr>
+      <w:r>
+        <w:rPr>
+          <w:b/>
+          <w:sz w:val="40"/>
+          <w:szCs w:val="40"/>
+        </w:rPr>
+        <w:t>MULTIVARIATE (BERNOULLI)</w:t>
+      </w:r>
+    </w:p>
+    <w:p>
+      <w:pPr>
+        <w:pStyle w:val="NoSpacing"/>
+        <w:rPr>
+          <w:b/>
+          <w:sz w:val="40"/>
+          <w:szCs w:val="40"/>
+        </w:rPr>
+      </w:pPr>
+      <w:r>
+        <w:rPr>
+          <w:b/>
+          <w:sz w:val="40"/>
+          <w:szCs w:val="40"/>
+        </w:rPr>
+        <w:t>FEATURE SELECTION</w:t>
+      </w:r>
+    </w:p>
     <w:p>
       <w:pPr>
         <w:pStyle w:val="NoSpacing"/>
@@ -124,7 +160,7 @@
       <w:tblPr>
         <w:tblStyle w:val="TableGrid"/>
         <w:tblW w:w="0" w:type="auto"/>
-        <w:tblLook w:val="04A0"/>
+        <w:tblLook w:val="04A0" w:firstRow="1" w:lastRow="0" w:firstColumn="1" w:lastColumn="0" w:noHBand="0" w:noVBand="1"/>
       </w:tblPr>
       <w:tblGrid>
         <w:gridCol w:w="4788"/>
@@ -372,8 +408,13 @@
         <w:t>0.5 for now and adjust the alpha when I reach the k-fold section</w:t>
       </w:r>
       <w:r>
-        <w:t>, where changing the alpha is not as explicitly overfitting</w:t>
-      </w:r>
+        <w:t xml:space="preserve">, where changing the alpha is not as explicitly </w:t>
+      </w:r>
+      <w:proofErr w:type="spellStart"/>
+      <w:r>
+        <w:t>overfitting</w:t>
+      </w:r>
+      <w:proofErr w:type="spellEnd"/>
       <w:r>
         <w:t>.</w:t>
       </w:r>
@@ -456,11 +497,24 @@
         <w:pStyle w:val="NoSpacing"/>
       </w:pPr>
       <w:r>
-        <w:t xml:space="preserve">The method we used to fold was not as random as it could have been had we used a randomizer; instead, its randomness is dependent on the order of the messages in the MessageIterator.  We simply set the code to, for a fold n in 0…k, to put each n documents in the test set and the remaining in train.  We could have had a more representative spread by using a stratified method of sorting, </w:t>
-      </w:r>
-      <w:r>
-        <w:t>but using a random selection felt more realistic.  Pseudo-random, really, but still relatively random.</w:t>
-      </w:r>
+        <w:t xml:space="preserve">The method we used to fold was not as random as it could have been had we used a randomizer; instead, its randomness is dependent on the order of the messages in the </w:t>
+      </w:r>
+      <w:proofErr w:type="spellStart"/>
+      <w:r>
+        <w:t>MessageIterator</w:t>
+      </w:r>
+      <w:proofErr w:type="spellEnd"/>
+      <w:r>
+        <w:t xml:space="preserve">.  We simply set the code to, for a fold n in 0…k, to put each n documents in the test set and the remaining in train.  We could have had a more representative spread by using a stratified method of sorting, </w:t>
+      </w:r>
+      <w:r>
+        <w:t xml:space="preserve">but using a random selection felt more realistic.  </w:t>
+      </w:r>
+      <w:proofErr w:type="gramStart"/>
+      <w:r>
+        <w:t>Pseudo-random, really, but still relatively random.</w:t>
+      </w:r>
+      <w:proofErr w:type="gramEnd"/>
     </w:p>
     <w:p>
       <w:pPr>
@@ -512,17 +566,18 @@
       <w:r>
         <w:rPr>
           <w:noProof/>
+          <w:lang w:eastAsia="en-US"/>
         </w:rPr>
         <w:lastRenderedPageBreak/>
         <w:drawing>
-          <wp:inline distT="0" distB="0" distL="0" distR="0">
+          <wp:inline distT="0" distB="0" distL="0" distR="0" wp14:anchorId="4050E0C0" wp14:editId="79CAFB8A">
             <wp:extent cx="6181725" cy="2295525"/>
             <wp:effectExtent l="0" t="0" r="0" b="0"/>
             <wp:docPr id="2" name="Chart 1"/>
             <wp:cNvGraphicFramePr/>
             <a:graphic xmlns:a="http://schemas.openxmlformats.org/drawingml/2006/main">
               <a:graphicData uri="http://schemas.openxmlformats.org/drawingml/2006/chart">
-                <c:chart xmlns:c="http://schemas.openxmlformats.org/drawingml/2006/chart" xmlns:r="http://schemas.openxmlformats.org/officeDocument/2006/relationships" r:id="rId4"/>
+                <c:chart xmlns:c="http://schemas.openxmlformats.org/drawingml/2006/chart" xmlns:r="http://schemas.openxmlformats.org/officeDocument/2006/relationships" r:id="rId7"/>
               </a:graphicData>
             </a:graphic>
           </wp:inline>
@@ -545,8 +600,13 @@
       <w:r>
         <w:t xml:space="preserve"> before using k-fold</w:t>
       </w:r>
-      <w:r>
-        <w:t xml:space="preserve">; the lower the alpha, the higher the accuracy.  However, </w:t>
+      <w:proofErr w:type="gramStart"/>
+      <w:r>
+        <w:t>;</w:t>
+      </w:r>
+      <w:proofErr w:type="gramEnd"/>
+      <w:r>
+        <w:t xml:space="preserve"> the lower the alpha, the higher the accuracy.  However, </w:t>
       </w:r>
       <w:r>
         <w:t>0 is too small and</w:t>
@@ -688,36 +748,65 @@
       </w:r>
       <w:r>
         <w:br/>
+      </w:r>
+      <w:proofErr w:type="spellStart"/>
+      <w:proofErr w:type="gramStart"/>
+      <w:r>
         <w:t>numOccurrencesWordInDocsOfSame</w:t>
       </w:r>
       <w:r>
-        <w:t xml:space="preserve">Class </w:t>
+        <w:t>Class</w:t>
+      </w:r>
+      <w:proofErr w:type="spellEnd"/>
+      <w:r>
+        <w:t xml:space="preserve"> </w:t>
+      </w:r>
+      <w:r>
+        <w:t xml:space="preserve"> became</w:t>
+      </w:r>
+      <w:proofErr w:type="gramEnd"/>
+      <w:r>
+        <w:t xml:space="preserve"> </w:t>
+      </w:r>
+      <w:proofErr w:type="spellStart"/>
+      <w:r>
+        <w:t>numOccurrencesWordInDocsOfOtherClass</w:t>
+      </w:r>
+      <w:proofErr w:type="spellEnd"/>
+      <w:r>
+        <w:t xml:space="preserve"> </w:t>
+      </w:r>
+    </w:p>
+    <w:p>
+      <w:pPr>
+        <w:pStyle w:val="NoSpacing"/>
+      </w:pPr>
+      <w:proofErr w:type="spellStart"/>
+      <w:proofErr w:type="gramStart"/>
+      <w:r>
+        <w:t>numOfWordsInDocsOfSame</w:t>
+      </w:r>
+      <w:r>
+        <w:t>Class</w:t>
+      </w:r>
+      <w:proofErr w:type="spellEnd"/>
+      <w:proofErr w:type="gramEnd"/>
+      <w:r>
+        <w:t xml:space="preserve"> </w:t>
       </w:r>
       <w:r>
         <w:t xml:space="preserve"> became </w:t>
       </w:r>
-      <w:r>
-        <w:t>numOccurrencesWordInDocsOfOtherClass</w:t>
-      </w:r>
+      <w:proofErr w:type="spellStart"/>
+      <w:r>
+        <w:t>numOfWordsInDocsOfOther</w:t>
+      </w:r>
+      <w:r>
+        <w:t>Class</w:t>
+      </w:r>
+      <w:proofErr w:type="spellEnd"/>
       <w:r>
         <w:t xml:space="preserve"> </w:t>
-      </w:r>
-    </w:p>
-    <w:p>
-      <w:pPr>
-        <w:pStyle w:val="NoSpacing"/>
-      </w:pPr>
-      <w:r>
-        <w:t>numOfWordsInDocsOfSame</w:t>
-      </w:r>
-      <w:r>
-        <w:t xml:space="preserve">Class </w:t>
-      </w:r>
-      <w:r>
-        <w:t xml:space="preserve"> became numOfWordsInDocsOfOther</w:t>
-      </w:r>
-      <w:r>
-        <w:t xml:space="preserve">Class </w:t>
       </w:r>
       <w:r>
         <w:t xml:space="preserve"> </w:t>
@@ -755,26 +844,65 @@
         <w:t xml:space="preserve">Then I implemented WCNB.  </w:t>
       </w:r>
       <w:r>
-        <w:t>As Piazzza listed many difficulties using prior probabilities, I left them ou</w:t>
-      </w:r>
-      <w:r>
-        <w:t>t.  I simply implemented a trainWCNB() method that for every class, went through the vocabulary and summed the probabilities (standard NB, not CNB) for each vocabulary word.  I then decided that, to integrate CNB into the weight normalization, I would treat w</w:t>
+        <w:t xml:space="preserve">As </w:t>
+      </w:r>
+      <w:proofErr w:type="spellStart"/>
+      <w:r>
+        <w:t>Piazzza</w:t>
+      </w:r>
+      <w:proofErr w:type="spellEnd"/>
+      <w:r>
+        <w:t xml:space="preserve"> listed many difficulties using prior probabilities, I left them ou</w:t>
+      </w:r>
+      <w:r>
+        <w:t xml:space="preserve">t.  I simply implemented a </w:t>
+      </w:r>
+      <w:proofErr w:type="spellStart"/>
+      <w:proofErr w:type="gramStart"/>
+      <w:r>
+        <w:t>trainWCNB</w:t>
+      </w:r>
+      <w:proofErr w:type="spellEnd"/>
+      <w:r>
+        <w:t>(</w:t>
+      </w:r>
+      <w:proofErr w:type="gramEnd"/>
+      <w:r>
+        <w:t xml:space="preserve">) method that for every class, went through the vocabulary and summed the probabilities (standard NB, not CNB) for each vocabulary word.  I then decided that, to integrate CNB into the weight normalization, I would treat </w:t>
+      </w:r>
+      <w:proofErr w:type="spellStart"/>
+      <w:r>
+        <w:t>w</w:t>
       </w:r>
       <w:r>
         <w:rPr>
           <w:vertAlign w:val="subscript"/>
         </w:rPr>
+        <w:t>i</w:t>
+      </w:r>
+      <w:proofErr w:type="gramStart"/>
+      <w:r>
+        <w:rPr>
+          <w:vertAlign w:val="subscript"/>
+        </w:rPr>
+        <w:t>,c</w:t>
+      </w:r>
+      <w:proofErr w:type="spellEnd"/>
+      <w:proofErr w:type="gramEnd"/>
+      <w:r>
+        <w:t xml:space="preserve"> = </w:t>
+      </w:r>
+      <w:proofErr w:type="spellStart"/>
+      <w:r>
+        <w:t>CNB</w:t>
+      </w:r>
+      <w:r>
+        <w:rPr>
+          <w:vertAlign w:val="subscript"/>
+        </w:rPr>
         <w:t>i,c</w:t>
       </w:r>
-      <w:r>
-        <w:t xml:space="preserve"> = CNB</w:t>
-      </w:r>
-      <w:r>
-        <w:rPr>
-          <w:vertAlign w:val="subscript"/>
-        </w:rPr>
-        <w:t>i,c</w:t>
-      </w:r>
+      <w:proofErr w:type="spellEnd"/>
       <w:r>
         <w:t xml:space="preserve"> / the sum over the corpus for that class. This method gave me an accuracy of </w:t>
       </w:r>
@@ -795,7 +923,7 @@
       <w:tblPr>
         <w:tblStyle w:val="TableGrid"/>
         <w:tblW w:w="0" w:type="auto"/>
-        <w:tblLook w:val="04A0"/>
+        <w:tblLook w:val="04A0" w:firstRow="1" w:lastRow="0" w:firstColumn="1" w:lastColumn="0" w:noHBand="0" w:noVBand="1"/>
       </w:tblPr>
       <w:tblGrid>
         <w:gridCol w:w="3192"/>
@@ -852,8 +980,15 @@
             <w:pPr>
               <w:pStyle w:val="NoSpacing"/>
             </w:pPr>
-            <w:r>
-              <w:t>trainWCNB used NB</w:t>
+            <w:proofErr w:type="spellStart"/>
+            <w:proofErr w:type="gramStart"/>
+            <w:r>
+              <w:t>trainWCNB</w:t>
+            </w:r>
+            <w:proofErr w:type="spellEnd"/>
+            <w:proofErr w:type="gramEnd"/>
+            <w:r>
+              <w:t xml:space="preserve"> used NB</w:t>
             </w:r>
           </w:p>
         </w:tc>
@@ -866,7 +1001,15 @@
               <w:pStyle w:val="NoSpacing"/>
             </w:pPr>
             <w:r>
-              <w:t>&lt;did not test</w:t>
+              <w:t>&lt;</w:t>
+            </w:r>
+            <w:proofErr w:type="gramStart"/>
+            <w:r>
+              <w:t>did</w:t>
+            </w:r>
+            <w:proofErr w:type="gramEnd"/>
+            <w:r>
+              <w:t xml:space="preserve"> not test</w:t>
             </w:r>
             <w:r>
               <w:t>: need CMB &gt;</w:t>
@@ -899,8 +1042,15 @@
             <w:pPr>
               <w:pStyle w:val="NoSpacing"/>
             </w:pPr>
-            <w:r>
-              <w:t>trainWCNB used CNB</w:t>
+            <w:proofErr w:type="spellStart"/>
+            <w:proofErr w:type="gramStart"/>
+            <w:r>
+              <w:t>trainWCNB</w:t>
+            </w:r>
+            <w:proofErr w:type="spellEnd"/>
+            <w:proofErr w:type="gramEnd"/>
+            <w:r>
+              <w:t xml:space="preserve"> used CNB</w:t>
             </w:r>
           </w:p>
         </w:tc>
@@ -1021,6 +1171,7 @@
         </w:rPr>
         <w:t xml:space="preserve"> </w:t>
       </w:r>
+      <w:proofErr w:type="spellStart"/>
       <w:r>
         <w:rPr>
           <w:sz w:val="36"/>
@@ -1028,28 +1179,39 @@
           <w:u w:val="single"/>
           <w:vertAlign w:val="subscript"/>
         </w:rPr>
-        <w:t>i, c</w:t>
-      </w:r>
+        <w:t>i</w:t>
+      </w:r>
+      <w:proofErr w:type="spellEnd"/>
       <w:r>
         <w:rPr>
           <w:sz w:val="36"/>
           <w:szCs w:val="36"/>
           <w:u w:val="single"/>
-        </w:rPr>
-        <w:t>)</w:t>
-      </w:r>
-    </w:p>
-    <w:p>
-      <w:pPr>
-        <w:pStyle w:val="NoSpacing"/>
-      </w:pPr>
+          <w:vertAlign w:val="subscript"/>
+        </w:rPr>
+        <w:t>, c</w:t>
+      </w:r>
       <w:r>
         <w:rPr>
           <w:sz w:val="36"/>
           <w:szCs w:val="36"/>
+          <w:u w:val="single"/>
+        </w:rPr>
+        <w:t>)</w:t>
+      </w:r>
+    </w:p>
+    <w:p>
+      <w:pPr>
+        <w:pStyle w:val="NoSpacing"/>
+      </w:pPr>
+      <w:r>
+        <w:rPr>
+          <w:sz w:val="36"/>
+          <w:szCs w:val="36"/>
         </w:rPr>
         <w:t xml:space="preserve">            </w:t>
       </w:r>
+      <w:proofErr w:type="spellStart"/>
       <w:r>
         <w:rPr>
           <w:sz w:val="36"/>
@@ -1078,21 +1240,32 @@
           <w:szCs w:val="36"/>
           <w:vertAlign w:val="subscript"/>
         </w:rPr>
-        <w:t>k,c</w:t>
-      </w:r>
-      <w:r>
-        <w:rPr>
-          <w:sz w:val="36"/>
-          <w:szCs w:val="36"/>
-        </w:rPr>
-        <w:t>|</w:t>
-      </w:r>
+        <w:t>k</w:t>
+      </w:r>
+      <w:proofErr w:type="gramStart"/>
       <w:r>
         <w:rPr>
           <w:sz w:val="36"/>
           <w:szCs w:val="36"/>
           <w:vertAlign w:val="subscript"/>
         </w:rPr>
+        <w:t>,c</w:t>
+      </w:r>
+      <w:proofErr w:type="spellEnd"/>
+      <w:proofErr w:type="gramEnd"/>
+      <w:r>
+        <w:rPr>
+          <w:sz w:val="36"/>
+          <w:szCs w:val="36"/>
+        </w:rPr>
+        <w:t>|</w:t>
+      </w:r>
+      <w:r>
+        <w:rPr>
+          <w:sz w:val="36"/>
+          <w:szCs w:val="36"/>
+          <w:vertAlign w:val="subscript"/>
+        </w:rPr>
         <w:br/>
       </w:r>
       <w:r>
@@ -1118,13 +1291,29 @@
         <w:t>started by setting the frequency</w:t>
       </w:r>
       <w:r>
-        <w:t xml:space="preserve"> f</w:t>
+        <w:t xml:space="preserve"> </w:t>
+      </w:r>
+      <w:proofErr w:type="spellStart"/>
+      <w:r>
+        <w:t>f</w:t>
       </w:r>
       <w:r>
         <w:t>’</w:t>
       </w:r>
       <w:r>
-        <w:t>i = log(1 + fi)</w:t>
+        <w:t>i</w:t>
+      </w:r>
+      <w:proofErr w:type="spellEnd"/>
+      <w:r>
+        <w:t xml:space="preserve"> = </w:t>
+      </w:r>
+      <w:proofErr w:type="gramStart"/>
+      <w:r>
+        <w:t>log(</w:t>
+      </w:r>
+      <w:proofErr w:type="gramEnd"/>
+      <w:r>
+        <w:t>1 + fi)</w:t>
       </w:r>
       <w:r>
         <w:t>.  This is the frequency used when calculating theta, that is, for this equation, anything starting “number of”:</w:t>
@@ -1135,15 +1324,31 @@
         <w:pStyle w:val="NoSpacing"/>
       </w:pPr>
       <w:r>
-        <w:t>(number of occurrences of word in docs of other classes) + alpha</w:t>
-      </w:r>
-    </w:p>
-    <w:p>
-      <w:pPr>
-        <w:pStyle w:val="NoSpacing"/>
-      </w:pPr>
-      <w:r>
-        <w:t>(number of words in docs of other classes) + alpha * size of vocabulary of corpus</w:t>
+        <w:t>(</w:t>
+      </w:r>
+      <w:proofErr w:type="gramStart"/>
+      <w:r>
+        <w:t>number</w:t>
+      </w:r>
+      <w:proofErr w:type="gramEnd"/>
+      <w:r>
+        <w:t xml:space="preserve"> of occurrences of word in docs of other classes) + alpha</w:t>
+      </w:r>
+    </w:p>
+    <w:p>
+      <w:pPr>
+        <w:pStyle w:val="NoSpacing"/>
+      </w:pPr>
+      <w:r>
+        <w:t>(</w:t>
+      </w:r>
+      <w:proofErr w:type="gramStart"/>
+      <w:r>
+        <w:t>number</w:t>
+      </w:r>
+      <w:proofErr w:type="gramEnd"/>
+      <w:r>
+        <w:t xml:space="preserve"> of words in docs of other classes) + alpha * size of vocabulary of corpus</w:t>
       </w:r>
     </w:p>
     <w:p>
@@ -1214,8 +1419,13 @@
         <w:t xml:space="preserve">I did </w:t>
       </w:r>
       <w:r>
-        <w:t>the upweighting</w:t>
-      </w:r>
+        <w:t xml:space="preserve">the </w:t>
+      </w:r>
+      <w:proofErr w:type="spellStart"/>
+      <w:r>
+        <w:t>upweighting</w:t>
+      </w:r>
+      <w:proofErr w:type="spellEnd"/>
       <w:r>
         <w:t xml:space="preserve"> by adjusting my code (</w:t>
       </w:r>
@@ -1241,16 +1451,56 @@
         <w:t>subject</w:t>
       </w:r>
       <w:r>
-        <w:t xml:space="preserve"> twice (in every location: numWords, numWords in class, etc).  </w:t>
-      </w:r>
-      <w:r>
-        <w:t>Without upweighting I scored 8</w:t>
+        <w:t xml:space="preserve"> twice (in every location: </w:t>
+      </w:r>
+      <w:proofErr w:type="spellStart"/>
+      <w:r>
+        <w:t>numWords</w:t>
+      </w:r>
+      <w:proofErr w:type="spellEnd"/>
+      <w:r>
+        <w:t xml:space="preserve">, </w:t>
+      </w:r>
+      <w:proofErr w:type="spellStart"/>
+      <w:r>
+        <w:t>numWords</w:t>
+      </w:r>
+      <w:proofErr w:type="spellEnd"/>
+      <w:r>
+        <w:t xml:space="preserve"> in class, </w:t>
+      </w:r>
+      <w:proofErr w:type="spellStart"/>
+      <w:r>
+        <w:t>etc</w:t>
+      </w:r>
+      <w:proofErr w:type="spellEnd"/>
+      <w:r>
+        <w:t xml:space="preserve">).  </w:t>
+      </w:r>
+      <w:r>
+        <w:t xml:space="preserve">Without </w:t>
+      </w:r>
+      <w:proofErr w:type="spellStart"/>
+      <w:r>
+        <w:t>upweighting</w:t>
+      </w:r>
+      <w:proofErr w:type="spellEnd"/>
+      <w:r>
+        <w:t xml:space="preserve"> I scored 8</w:t>
       </w:r>
       <w:r>
         <w:t>5</w:t>
       </w:r>
       <w:r>
-        <w:t>% and with upweighting I scored 8</w:t>
+        <w:t xml:space="preserve">% and with </w:t>
+      </w:r>
+      <w:proofErr w:type="spellStart"/>
+      <w:r>
+        <w:t>upweighting</w:t>
+      </w:r>
+      <w:proofErr w:type="spellEnd"/>
+      <w:r>
+        <w:t xml:space="preserve"> I scored 8</w:t>
       </w:r>
       <w:r>
         <w:t>6%: a small but measurable increase.</w:t>
@@ -1266,10 +1516,34 @@
         <w:pStyle w:val="NoSpacing"/>
       </w:pPr>
       <w:r>
-        <w:t xml:space="preserve">I next commented out the line in parse() in MessageFeatures that stems words, to see how stemming affects accuracy.  </w:t>
-      </w:r>
-      <w:r>
-        <w:t>This also generated an accuracy of 85% but was significantly slower than the unstemmed version</w:t>
+        <w:t xml:space="preserve">I next commented out the line in </w:t>
+      </w:r>
+      <w:proofErr w:type="gramStart"/>
+      <w:r>
+        <w:t>parse(</w:t>
+      </w:r>
+      <w:proofErr w:type="gramEnd"/>
+      <w:r>
+        <w:t xml:space="preserve">) in </w:t>
+      </w:r>
+      <w:proofErr w:type="spellStart"/>
+      <w:r>
+        <w:t>MessageFeatures</w:t>
+      </w:r>
+      <w:proofErr w:type="spellEnd"/>
+      <w:r>
+        <w:t xml:space="preserve"> that stems words, to see how stemming affects accuracy.  </w:t>
+      </w:r>
+      <w:r>
+        <w:t xml:space="preserve">This also generated an accuracy of 85% but was significantly slower than the </w:t>
+      </w:r>
+      <w:proofErr w:type="spellStart"/>
+      <w:r>
+        <w:t>unstemmed</w:t>
+      </w:r>
+      <w:proofErr w:type="spellEnd"/>
+      <w:r>
+        <w:t xml:space="preserve"> version</w:t>
       </w:r>
       <w:r>
         <w:t xml:space="preserve"> because of the sharp increase in vocabulary size</w:t>
@@ -1288,7 +1562,15 @@
         <w:pStyle w:val="NoSpacing"/>
       </w:pPr>
       <w:r>
-        <w:t>I then commented out the line in the same method as stemming which converted each line to lower case.</w:t>
+        <w:t xml:space="preserve">I then commented out the line in the same method as </w:t>
+      </w:r>
+      <w:proofErr w:type="gramStart"/>
+      <w:r>
+        <w:t>stemming which</w:t>
+      </w:r>
+      <w:proofErr w:type="gramEnd"/>
+      <w:r>
+        <w:t xml:space="preserve"> converted each line to lower case.</w:t>
       </w:r>
       <w:r>
         <w:t xml:space="preserve">  This had the same basic result as stemming; it had no</w:t>
@@ -1297,15 +1579,28 @@
         <w:t xml:space="preserve"> visible</w:t>
       </w:r>
       <w:r>
-        <w:t xml:space="preserve"> effect on the accuracy which remained 85%, but it </w:t>
+        <w:t xml:space="preserve"> effect on the </w:t>
+      </w:r>
+      <w:proofErr w:type="gramStart"/>
+      <w:r>
+        <w:t>accuracy which</w:t>
+      </w:r>
+      <w:proofErr w:type="gramEnd"/>
+      <w:r>
+        <w:t xml:space="preserve"> remained 85%, but it </w:t>
       </w:r>
       <w:r>
         <w:t xml:space="preserve">significantly increased the time needed to run the program since the vocabulary size increased. </w:t>
       </w:r>
+      <w:bookmarkStart w:id="0" w:name="_GoBack"/>
+      <w:bookmarkEnd w:id="0"/>
     </w:p>
     <w:sectPr>
+      <w:headerReference w:type="default" r:id="rId8"/>
+      <w:footerReference w:type="even" r:id="rId9"/>
+      <w:footerReference w:type="default" r:id="rId10"/>
       <w:pgSz w:w="12240" w:h="15840"/>
-      <w:pgMar w:top="1440" w:right="1440" w:bottom="1440" w:left="1440" w:header="720" w:footer="720" w:gutter="0"/>
+      <w:pgMar w:top="1440" w:right="1440" w:bottom="1440" w:left="1440" w:header="540" w:footer="720" w:gutter="0"/>
       <w:cols w:space="720"/>
       <w:docGrid w:linePitch="360"/>
     </w:sectPr>
@@ -1313,8 +1608,188 @@
 </w:document>
 </file>
 
+<file path=word/endnotes.xml><?xml version="1.0" encoding="utf-8"?>
+<w:endnotes xmlns:wpc="http://schemas.microsoft.com/office/word/2010/wordprocessingCanvas" xmlns:mo="http://schemas.microsoft.com/office/mac/office/2008/main" xmlns:mc="http://schemas.openxmlformats.org/markup-compatibility/2006" xmlns:mv="urn:schemas-microsoft-com:mac:vml" xmlns:o="urn:schemas-microsoft-com:office:office" xmlns:r="http://schemas.openxmlformats.org/officeDocument/2006/relationships" xmlns:m="http://schemas.openxmlformats.org/officeDocument/2006/math" xmlns:v="urn:schemas-microsoft-com:vml" xmlns:wp14="http://schemas.microsoft.com/office/word/2010/wordprocessingDrawing" xmlns:wp="http://schemas.openxmlformats.org/drawingml/2006/wordprocessingDrawing" xmlns:w10="urn:schemas-microsoft-com:office:word" xmlns:w="http://schemas.openxmlformats.org/wordprocessingml/2006/main" xmlns:w14="http://schemas.microsoft.com/office/word/2010/wordml" xmlns:wpg="http://schemas.microsoft.com/office/word/2010/wordprocessingGroup" xmlns:wpi="http://schemas.microsoft.com/office/word/2010/wordprocessingInk" xmlns:wne="http://schemas.microsoft.com/office/word/2006/wordml" xmlns:wps="http://schemas.microsoft.com/office/word/2010/wordprocessingShape" mc:Ignorable="w14 wp14">
+  <w:endnote w:type="separator" w:id="-1">
+    <w:p>
+      <w:pPr>
+        <w:spacing w:after="0" w:line="240" w:lineRule="auto"/>
+      </w:pPr>
+      <w:r>
+        <w:separator/>
+      </w:r>
+    </w:p>
+  </w:endnote>
+  <w:endnote w:type="continuationSeparator" w:id="0">
+    <w:p>
+      <w:pPr>
+        <w:spacing w:after="0" w:line="240" w:lineRule="auto"/>
+      </w:pPr>
+      <w:r>
+        <w:continuationSeparator/>
+      </w:r>
+    </w:p>
+  </w:endnote>
+</w:endnotes>
+</file>
+
+<file path=word/footer1.xml><?xml version="1.0" encoding="utf-8"?>
+<w:ftr xmlns:wpc="http://schemas.microsoft.com/office/word/2010/wordprocessingCanvas" xmlns:mo="http://schemas.microsoft.com/office/mac/office/2008/main" xmlns:mc="http://schemas.openxmlformats.org/markup-compatibility/2006" xmlns:mv="urn:schemas-microsoft-com:mac:vml" xmlns:o="urn:schemas-microsoft-com:office:office" xmlns:r="http://schemas.openxmlformats.org/officeDocument/2006/relationships" xmlns:m="http://schemas.openxmlformats.org/officeDocument/2006/math" xmlns:v="urn:schemas-microsoft-com:vml" xmlns:wp14="http://schemas.microsoft.com/office/word/2010/wordprocessingDrawing" xmlns:wp="http://schemas.openxmlformats.org/drawingml/2006/wordprocessingDrawing" xmlns:w10="urn:schemas-microsoft-com:office:word" xmlns:w="http://schemas.openxmlformats.org/wordprocessingml/2006/main" xmlns:w14="http://schemas.microsoft.com/office/word/2010/wordml" xmlns:wpg="http://schemas.microsoft.com/office/word/2010/wordprocessingGroup" xmlns:wpi="http://schemas.microsoft.com/office/word/2010/wordprocessingInk" xmlns:wne="http://schemas.microsoft.com/office/word/2006/wordml" xmlns:wps="http://schemas.microsoft.com/office/word/2010/wordprocessingShape" mc:Ignorable="w14 wp14">
+  <w:p>
+    <w:pPr>
+      <w:pStyle w:val="Footer"/>
+      <w:framePr w:wrap="around" w:vAnchor="text" w:hAnchor="margin" w:xAlign="center" w:y="1"/>
+      <w:rPr>
+        <w:rStyle w:val="PageNumber"/>
+      </w:rPr>
+    </w:pPr>
+    <w:r>
+      <w:rPr>
+        <w:rStyle w:val="PageNumber"/>
+      </w:rPr>
+      <w:fldChar w:fldCharType="begin"/>
+    </w:r>
+    <w:r>
+      <w:rPr>
+        <w:rStyle w:val="PageNumber"/>
+      </w:rPr>
+      <w:instrText xml:space="preserve">PAGE  </w:instrText>
+    </w:r>
+    <w:r>
+      <w:rPr>
+        <w:rStyle w:val="PageNumber"/>
+      </w:rPr>
+      <w:fldChar w:fldCharType="end"/>
+    </w:r>
+  </w:p>
+  <w:p>
+    <w:pPr>
+      <w:pStyle w:val="Footer"/>
+    </w:pPr>
+  </w:p>
+</w:ftr>
+</file>
+
+<file path=word/footer2.xml><?xml version="1.0" encoding="utf-8"?>
+<w:ftr xmlns:wpc="http://schemas.microsoft.com/office/word/2010/wordprocessingCanvas" xmlns:mo="http://schemas.microsoft.com/office/mac/office/2008/main" xmlns:mc="http://schemas.openxmlformats.org/markup-compatibility/2006" xmlns:mv="urn:schemas-microsoft-com:mac:vml" xmlns:o="urn:schemas-microsoft-com:office:office" xmlns:r="http://schemas.openxmlformats.org/officeDocument/2006/relationships" xmlns:m="http://schemas.openxmlformats.org/officeDocument/2006/math" xmlns:v="urn:schemas-microsoft-com:vml" xmlns:wp14="http://schemas.microsoft.com/office/word/2010/wordprocessingDrawing" xmlns:wp="http://schemas.openxmlformats.org/drawingml/2006/wordprocessingDrawing" xmlns:w10="urn:schemas-microsoft-com:office:word" xmlns:w="http://schemas.openxmlformats.org/wordprocessingml/2006/main" xmlns:w14="http://schemas.microsoft.com/office/word/2010/wordml" xmlns:wpg="http://schemas.microsoft.com/office/word/2010/wordprocessingGroup" xmlns:wpi="http://schemas.microsoft.com/office/word/2010/wordprocessingInk" xmlns:wne="http://schemas.microsoft.com/office/word/2006/wordml" xmlns:wps="http://schemas.microsoft.com/office/word/2010/wordprocessingShape" mc:Ignorable="w14 wp14">
+  <w:p>
+    <w:pPr>
+      <w:pStyle w:val="Footer"/>
+      <w:framePr w:wrap="around" w:vAnchor="text" w:hAnchor="margin" w:xAlign="center" w:y="1"/>
+      <w:rPr>
+        <w:rStyle w:val="PageNumber"/>
+      </w:rPr>
+    </w:pPr>
+    <w:r>
+      <w:rPr>
+        <w:rStyle w:val="PageNumber"/>
+      </w:rPr>
+      <w:fldChar w:fldCharType="begin"/>
+    </w:r>
+    <w:r>
+      <w:rPr>
+        <w:rStyle w:val="PageNumber"/>
+      </w:rPr>
+      <w:instrText xml:space="preserve">PAGE  </w:instrText>
+    </w:r>
+    <w:r>
+      <w:rPr>
+        <w:rStyle w:val="PageNumber"/>
+      </w:rPr>
+      <w:fldChar w:fldCharType="separate"/>
+    </w:r>
+    <w:r>
+      <w:rPr>
+        <w:rStyle w:val="PageNumber"/>
+        <w:noProof/>
+      </w:rPr>
+      <w:t>3</w:t>
+    </w:r>
+    <w:r>
+      <w:rPr>
+        <w:rStyle w:val="PageNumber"/>
+      </w:rPr>
+      <w:fldChar w:fldCharType="end"/>
+    </w:r>
+  </w:p>
+  <w:p>
+    <w:pPr>
+      <w:pStyle w:val="Footer"/>
+      <w:jc w:val="center"/>
+    </w:pPr>
+  </w:p>
+</w:ftr>
+</file>
+
+<file path=word/footnotes.xml><?xml version="1.0" encoding="utf-8"?>
+<w:footnotes xmlns:wpc="http://schemas.microsoft.com/office/word/2010/wordprocessingCanvas" xmlns:mo="http://schemas.microsoft.com/office/mac/office/2008/main" xmlns:mc="http://schemas.openxmlformats.org/markup-compatibility/2006" xmlns:mv="urn:schemas-microsoft-com:mac:vml" xmlns:o="urn:schemas-microsoft-com:office:office" xmlns:r="http://schemas.openxmlformats.org/officeDocument/2006/relationships" xmlns:m="http://schemas.openxmlformats.org/officeDocument/2006/math" xmlns:v="urn:schemas-microsoft-com:vml" xmlns:wp14="http://schemas.microsoft.com/office/word/2010/wordprocessingDrawing" xmlns:wp="http://schemas.openxmlformats.org/drawingml/2006/wordprocessingDrawing" xmlns:w10="urn:schemas-microsoft-com:office:word" xmlns:w="http://schemas.openxmlformats.org/wordprocessingml/2006/main" xmlns:w14="http://schemas.microsoft.com/office/word/2010/wordml" xmlns:wpg="http://schemas.microsoft.com/office/word/2010/wordprocessingGroup" xmlns:wpi="http://schemas.microsoft.com/office/word/2010/wordprocessingInk" xmlns:wne="http://schemas.microsoft.com/office/word/2006/wordml" xmlns:wps="http://schemas.microsoft.com/office/word/2010/wordprocessingShape" mc:Ignorable="w14 wp14">
+  <w:footnote w:type="separator" w:id="-1">
+    <w:p>
+      <w:pPr>
+        <w:spacing w:after="0" w:line="240" w:lineRule="auto"/>
+      </w:pPr>
+      <w:r>
+        <w:separator/>
+      </w:r>
+    </w:p>
+  </w:footnote>
+  <w:footnote w:type="continuationSeparator" w:id="0">
+    <w:p>
+      <w:pPr>
+        <w:spacing w:after="0" w:line="240" w:lineRule="auto"/>
+      </w:pPr>
+      <w:r>
+        <w:continuationSeparator/>
+      </w:r>
+    </w:p>
+  </w:footnote>
+</w:footnotes>
+</file>
+
+<file path=word/header1.xml><?xml version="1.0" encoding="utf-8"?>
+<w:hdr xmlns:wpc="http://schemas.microsoft.com/office/word/2010/wordprocessingCanvas" xmlns:mo="http://schemas.microsoft.com/office/mac/office/2008/main" xmlns:mc="http://schemas.openxmlformats.org/markup-compatibility/2006" xmlns:mv="urn:schemas-microsoft-com:mac:vml" xmlns:o="urn:schemas-microsoft-com:office:office" xmlns:r="http://schemas.openxmlformats.org/officeDocument/2006/relationships" xmlns:m="http://schemas.openxmlformats.org/officeDocument/2006/math" xmlns:v="urn:schemas-microsoft-com:vml" xmlns:wp14="http://schemas.microsoft.com/office/word/2010/wordprocessingDrawing" xmlns:wp="http://schemas.openxmlformats.org/drawingml/2006/wordprocessingDrawing" xmlns:w10="urn:schemas-microsoft-com:office:word" xmlns:w="http://schemas.openxmlformats.org/wordprocessingml/2006/main" xmlns:w14="http://schemas.microsoft.com/office/word/2010/wordml" xmlns:wpg="http://schemas.microsoft.com/office/word/2010/wordprocessingGroup" xmlns:wpi="http://schemas.microsoft.com/office/word/2010/wordprocessingInk" xmlns:wne="http://schemas.microsoft.com/office/word/2006/wordml" xmlns:wps="http://schemas.microsoft.com/office/word/2010/wordprocessingShape" mc:Ignorable="w14 wp14">
+  <w:p>
+    <w:pPr>
+      <w:pStyle w:val="Header"/>
+      <w:jc w:val="right"/>
+    </w:pPr>
+    <w:r>
+      <w:t xml:space="preserve">Aaron Sarnoff and Amanda </w:t>
+    </w:r>
+    <w:proofErr w:type="spellStart"/>
+    <w:r>
+      <w:t>Schloss</w:t>
+    </w:r>
+    <w:proofErr w:type="spellEnd"/>
+  </w:p>
+  <w:p>
+    <w:pPr>
+      <w:pStyle w:val="Header"/>
+      <w:jc w:val="right"/>
+    </w:pPr>
+    <w:r>
+      <w:t>CS276</w:t>
+    </w:r>
+  </w:p>
+  <w:p>
+    <w:pPr>
+      <w:pStyle w:val="Header"/>
+      <w:jc w:val="right"/>
+    </w:pPr>
+    <w:r>
+      <w:t xml:space="preserve">PE2 </w:t>
+    </w:r>
+    <w:proofErr w:type="spellStart"/>
+    <w:r>
+      <w:t>Writeup</w:t>
+    </w:r>
+    <w:proofErr w:type="spellEnd"/>
+  </w:p>
+</w:hdr>
+</file>
+
 <file path=word/styles.xml><?xml version="1.0" encoding="utf-8"?>
-<w:styles xmlns:r="http://schemas.openxmlformats.org/officeDocument/2006/relationships" xmlns:w="http://schemas.openxmlformats.org/wordprocessingml/2006/main">
+<w:styles xmlns:mc="http://schemas.openxmlformats.org/markup-compatibility/2006" xmlns:r="http://schemas.openxmlformats.org/officeDocument/2006/relationships" xmlns:w="http://schemas.openxmlformats.org/wordprocessingml/2006/main" xmlns:w14="http://schemas.microsoft.com/office/word/2010/wordml" mc:Ignorable="w14">
   <w:docDefaults>
     <w:rPrDefault>
       <w:rPr>
@@ -1330,7 +1805,7 @@
       </w:pPr>
     </w:pPrDefault>
   </w:docDefaults>
-  <w:latentStyles w:defLockedState="0" w:defUIPriority="99" w:defSemiHidden="1" w:defUnhideWhenUsed="1" w:defQFormat="0" w:count="267">
+  <w:latentStyles w:defLockedState="0" w:defUIPriority="99" w:defSemiHidden="1" w:defUnhideWhenUsed="1" w:defQFormat="0" w:count="276">
     <w:lsdException w:name="Normal" w:semiHidden="0" w:uiPriority="0" w:unhideWhenUsed="0" w:qFormat="1"/>
     <w:lsdException w:name="heading 1" w:semiHidden="0" w:uiPriority="9" w:unhideWhenUsed="0" w:qFormat="1"/>
     <w:lsdException w:name="heading 2" w:uiPriority="9" w:qFormat="1"/>
@@ -1485,7 +1960,6 @@
     <w:uiPriority w:val="99"/>
     <w:semiHidden/>
     <w:unhideWhenUsed/>
-    <w:qFormat/>
     <w:tblPr>
       <w:tblInd w:w="0" w:type="dxa"/>
       <w:tblCellMar>
@@ -1567,13 +2041,260 @@
       <w:szCs w:val="16"/>
     </w:rPr>
   </w:style>
+  <w:style w:type="paragraph" w:styleId="Header">
+    <w:name w:val="header"/>
+    <w:basedOn w:val="Normal"/>
+    <w:link w:val="HeaderChar"/>
+    <w:uiPriority w:val="99"/>
+    <w:unhideWhenUsed/>
+    <w:rsid w:val="00270245"/>
+    <w:pPr>
+      <w:tabs>
+        <w:tab w:val="center" w:pos="4320"/>
+        <w:tab w:val="right" w:pos="8640"/>
+      </w:tabs>
+      <w:spacing w:after="0" w:line="240" w:lineRule="auto"/>
+    </w:pPr>
+  </w:style>
+  <w:style w:type="character" w:customStyle="1" w:styleId="HeaderChar">
+    <w:name w:val="Header Char"/>
+    <w:basedOn w:val="DefaultParagraphFont"/>
+    <w:link w:val="Header"/>
+    <w:uiPriority w:val="99"/>
+    <w:rsid w:val="00270245"/>
+  </w:style>
+  <w:style w:type="paragraph" w:styleId="Footer">
+    <w:name w:val="footer"/>
+    <w:basedOn w:val="Normal"/>
+    <w:link w:val="FooterChar"/>
+    <w:uiPriority w:val="99"/>
+    <w:unhideWhenUsed/>
+    <w:rsid w:val="00270245"/>
+    <w:pPr>
+      <w:tabs>
+        <w:tab w:val="center" w:pos="4320"/>
+        <w:tab w:val="right" w:pos="8640"/>
+      </w:tabs>
+      <w:spacing w:after="0" w:line="240" w:lineRule="auto"/>
+    </w:pPr>
+  </w:style>
+  <w:style w:type="character" w:customStyle="1" w:styleId="FooterChar">
+    <w:name w:val="Footer Char"/>
+    <w:basedOn w:val="DefaultParagraphFont"/>
+    <w:link w:val="Footer"/>
+    <w:uiPriority w:val="99"/>
+    <w:rsid w:val="00270245"/>
+  </w:style>
+  <w:style w:type="character" w:styleId="PageNumber">
+    <w:name w:val="page number"/>
+    <w:basedOn w:val="DefaultParagraphFont"/>
+    <w:uiPriority w:val="99"/>
+    <w:semiHidden/>
+    <w:unhideWhenUsed/>
+    <w:rsid w:val="002D776D"/>
+  </w:style>
+</w:styles>
+</file>
+
+<file path=word/stylesWithEffects.xml><?xml version="1.0" encoding="utf-8"?>
+<w:styles xmlns:wpc="http://schemas.microsoft.com/office/word/2010/wordprocessingCanvas" xmlns:mo="http://schemas.microsoft.com/office/mac/office/2008/main" xmlns:mc="http://schemas.openxmlformats.org/markup-compatibility/2006" xmlns:mv="urn:schemas-microsoft-com:mac:vml" xmlns:o="urn:schemas-microsoft-com:office:office" xmlns:r="http://schemas.openxmlformats.org/officeDocument/2006/relationships" xmlns:m="http://schemas.openxmlformats.org/officeDocument/2006/math" xmlns:v="urn:schemas-microsoft-com:vml" xmlns:wp14="http://schemas.microsoft.com/office/word/2010/wordprocessingDrawing" xmlns:wp="http://schemas.openxmlformats.org/drawingml/2006/wordprocessingDrawing" xmlns:w10="urn:schemas-microsoft-com:office:word" xmlns:w="http://schemas.openxmlformats.org/wordprocessingml/2006/main" xmlns:w14="http://schemas.microsoft.com/office/word/2010/wordml" xmlns:wpg="http://schemas.microsoft.com/office/word/2010/wordprocessingGroup" xmlns:wpi="http://schemas.microsoft.com/office/word/2010/wordprocessingInk" xmlns:wne="http://schemas.microsoft.com/office/word/2006/wordml" xmlns:wps="http://schemas.microsoft.com/office/word/2010/wordprocessingShape" mc:Ignorable="w14 wp14">
+  <w:docDefaults>
+    <w:rPrDefault>
+      <w:rPr>
+        <w:rFonts w:asciiTheme="minorHAnsi" w:eastAsiaTheme="minorEastAsia" w:hAnsiTheme="minorHAnsi" w:cstheme="minorBidi"/>
+        <w:sz w:val="24"/>
+        <w:szCs w:val="24"/>
+        <w:lang w:val="en-US" w:eastAsia="ja-JP" w:bidi="ar-SA"/>
+      </w:rPr>
+    </w:rPrDefault>
+    <w:pPrDefault/>
+  </w:docDefaults>
+  <w:latentStyles w:defLockedState="0" w:defUIPriority="99" w:defSemiHidden="1" w:defUnhideWhenUsed="1" w:defQFormat="0" w:count="276">
+    <w:lsdException w:name="Normal" w:semiHidden="0" w:uiPriority="0" w:unhideWhenUsed="0" w:qFormat="1"/>
+    <w:lsdException w:name="heading 1" w:semiHidden="0" w:uiPriority="9" w:unhideWhenUsed="0" w:qFormat="1"/>
+    <w:lsdException w:name="heading 2" w:uiPriority="9" w:qFormat="1"/>
+    <w:lsdException w:name="heading 3" w:uiPriority="9" w:qFormat="1"/>
+    <w:lsdException w:name="heading 4" w:uiPriority="9" w:qFormat="1"/>
+    <w:lsdException w:name="heading 5" w:uiPriority="9" w:qFormat="1"/>
+    <w:lsdException w:name="heading 6" w:uiPriority="9" w:qFormat="1"/>
+    <w:lsdException w:name="heading 7" w:uiPriority="9" w:qFormat="1"/>
+    <w:lsdException w:name="heading 8" w:uiPriority="9" w:qFormat="1"/>
+    <w:lsdException w:name="heading 9" w:uiPriority="9" w:qFormat="1"/>
+    <w:lsdException w:name="toc 1" w:uiPriority="39"/>
+    <w:lsdException w:name="toc 2" w:uiPriority="39"/>
+    <w:lsdException w:name="toc 3" w:uiPriority="39"/>
+    <w:lsdException w:name="toc 4" w:uiPriority="39"/>
+    <w:lsdException w:name="toc 5" w:uiPriority="39"/>
+    <w:lsdException w:name="toc 6" w:uiPriority="39"/>
+    <w:lsdException w:name="toc 7" w:uiPriority="39"/>
+    <w:lsdException w:name="toc 8" w:uiPriority="39"/>
+    <w:lsdException w:name="toc 9" w:uiPriority="39"/>
+    <w:lsdException w:name="caption" w:uiPriority="35" w:qFormat="1"/>
+    <w:lsdException w:name="Title" w:semiHidden="0" w:uiPriority="10" w:unhideWhenUsed="0" w:qFormat="1"/>
+    <w:lsdException w:name="Default Paragraph Font" w:uiPriority="1"/>
+    <w:lsdException w:name="Subtitle" w:semiHidden="0" w:uiPriority="11" w:unhideWhenUsed="0" w:qFormat="1"/>
+    <w:lsdException w:name="Strong" w:semiHidden="0" w:uiPriority="22" w:unhideWhenUsed="0" w:qFormat="1"/>
+    <w:lsdException w:name="Emphasis" w:semiHidden="0" w:uiPriority="20" w:unhideWhenUsed="0" w:qFormat="1"/>
+    <w:lsdException w:name="Table Grid" w:semiHidden="0" w:uiPriority="59" w:unhideWhenUsed="0"/>
+    <w:lsdException w:name="Placeholder Text" w:unhideWhenUsed="0"/>
+    <w:lsdException w:name="No Spacing" w:semiHidden="0" w:uiPriority="1" w:unhideWhenUsed="0" w:qFormat="1"/>
+    <w:lsdException w:name="Light Shading" w:semiHidden="0" w:uiPriority="60" w:unhideWhenUsed="0"/>
+    <w:lsdException w:name="Light List" w:semiHidden="0" w:uiPriority="61" w:unhideWhenUsed="0"/>
+    <w:lsdException w:name="Light Grid" w:semiHidden="0" w:uiPriority="62" w:unhideWhenUsed="0"/>
+    <w:lsdException w:name="Medium Shading 1" w:semiHidden="0" w:uiPriority="63" w:unhideWhenUsed="0"/>
+    <w:lsdException w:name="Medium Shading 2" w:semiHidden="0" w:uiPriority="64" w:unhideWhenUsed="0"/>
+    <w:lsdException w:name="Medium List 1" w:semiHidden="0" w:uiPriority="65" w:unhideWhenUsed="0"/>
+    <w:lsdException w:name="Medium List 2" w:semiHidden="0" w:uiPriority="66" w:unhideWhenUsed="0"/>
+    <w:lsdException w:name="Medium Grid 1" w:semiHidden="0" w:uiPriority="67" w:unhideWhenUsed="0"/>
+    <w:lsdException w:name="Medium Grid 2" w:semiHidden="0" w:uiPriority="68" w:unhideWhenUsed="0"/>
+    <w:lsdException w:name="Medium Grid 3" w:semiHidden="0" w:uiPriority="69" w:unhideWhenUsed="0"/>
+    <w:lsdException w:name="Dark List" w:semiHidden="0" w:uiPriority="70" w:unhideWhenUsed="0"/>
+    <w:lsdException w:name="Colorful Shading" w:semiHidden="0" w:uiPriority="71" w:unhideWhenUsed="0"/>
+    <w:lsdException w:name="Colorful List" w:semiHidden="0" w:uiPriority="72" w:unhideWhenUsed="0"/>
+    <w:lsdException w:name="Colorful Grid" w:semiHidden="0" w:uiPriority="73" w:unhideWhenUsed="0"/>
+    <w:lsdException w:name="Light Shading Accent 1" w:semiHidden="0" w:uiPriority="60" w:unhideWhenUsed="0"/>
+    <w:lsdException w:name="Light List Accent 1" w:semiHidden="0" w:uiPriority="61" w:unhideWhenUsed="0"/>
+    <w:lsdException w:name="Light Grid Accent 1" w:semiHidden="0" w:uiPriority="62" w:unhideWhenUsed="0"/>
+    <w:lsdException w:name="Medium Shading 1 Accent 1" w:semiHidden="0" w:uiPriority="63" w:unhideWhenUsed="0"/>
+    <w:lsdException w:name="Medium Shading 2 Accent 1" w:semiHidden="0" w:uiPriority="64" w:unhideWhenUsed="0"/>
+    <w:lsdException w:name="Medium List 1 Accent 1" w:semiHidden="0" w:uiPriority="65" w:unhideWhenUsed="0"/>
+    <w:lsdException w:name="Revision" w:unhideWhenUsed="0"/>
+    <w:lsdException w:name="List Paragraph" w:semiHidden="0" w:uiPriority="34" w:unhideWhenUsed="0" w:qFormat="1"/>
+    <w:lsdException w:name="Quote" w:semiHidden="0" w:uiPriority="29" w:unhideWhenUsed="0" w:qFormat="1"/>
+    <w:lsdException w:name="Intense Quote" w:semiHidden="0" w:uiPriority="30" w:unhideWhenUsed="0" w:qFormat="1"/>
+    <w:lsdException w:name="Medium List 2 Accent 1" w:semiHidden="0" w:uiPriority="66" w:unhideWhenUsed="0"/>
+    <w:lsdException w:name="Medium Grid 1 Accent 1" w:semiHidden="0" w:uiPriority="67" w:unhideWhenUsed="0"/>
+    <w:lsdException w:name="Medium Grid 2 Accent 1" w:semiHidden="0" w:uiPriority="68" w:unhideWhenUsed="0"/>
+    <w:lsdException w:name="Medium Grid 3 Accent 1" w:semiHidden="0" w:uiPriority="69" w:unhideWhenUsed="0"/>
+    <w:lsdException w:name="Dark List Accent 1" w:semiHidden="0" w:uiPriority="70" w:unhideWhenUsed="0"/>
+    <w:lsdException w:name="Colorful Shading Accent 1" w:semiHidden="0" w:uiPriority="71" w:unhideWhenUsed="0"/>
+    <w:lsdException w:name="Colorful List Accent 1" w:semiHidden="0" w:uiPriority="72" w:unhideWhenUsed="0"/>
+    <w:lsdException w:name="Colorful Grid Accent 1" w:semiHidden="0" w:uiPriority="73" w:unhideWhenUsed="0"/>
+    <w:lsdException w:name="Light Shading Accent 2" w:semiHidden="0" w:uiPriority="60" w:unhideWhenUsed="0"/>
+    <w:lsdException w:name="Light List Accent 2" w:semiHidden="0" w:uiPriority="61" w:unhideWhenUsed="0"/>
+    <w:lsdException w:name="Light Grid Accent 2" w:semiHidden="0" w:uiPriority="62" w:unhideWhenUsed="0"/>
+    <w:lsdException w:name="Medium Shading 1 Accent 2" w:semiHidden="0" w:uiPriority="63" w:unhideWhenUsed="0"/>
+    <w:lsdException w:name="Medium Shading 2 Accent 2" w:semiHidden="0" w:uiPriority="64" w:unhideWhenUsed="0"/>
+    <w:lsdException w:name="Medium List 1 Accent 2" w:semiHidden="0" w:uiPriority="65" w:unhideWhenUsed="0"/>
+    <w:lsdException w:name="Medium List 2 Accent 2" w:semiHidden="0" w:uiPriority="66" w:unhideWhenUsed="0"/>
+    <w:lsdException w:name="Medium Grid 1 Accent 2" w:semiHidden="0" w:uiPriority="67" w:unhideWhenUsed="0"/>
+    <w:lsdException w:name="Medium Grid 2 Accent 2" w:semiHidden="0" w:uiPriority="68" w:unhideWhenUsed="0"/>
+    <w:lsdException w:name="Medium Grid 3 Accent 2" w:semiHidden="0" w:uiPriority="69" w:unhideWhenUsed="0"/>
+    <w:lsdException w:name="Dark List Accent 2" w:semiHidden="0" w:uiPriority="70" w:unhideWhenUsed="0"/>
+    <w:lsdException w:name="Colorful Shading Accent 2" w:semiHidden="0" w:uiPriority="71" w:unhideWhenUsed="0"/>
+    <w:lsdException w:name="Colorful List Accent 2" w:semiHidden="0" w:uiPriority="72" w:unhideWhenUsed="0"/>
+    <w:lsdException w:name="Colorful Grid Accent 2" w:semiHidden="0" w:uiPriority="73" w:unhideWhenUsed="0"/>
+    <w:lsdException w:name="Light Shading Accent 3" w:semiHidden="0" w:uiPriority="60" w:unhideWhenUsed="0"/>
+    <w:lsdException w:name="Light List Accent 3" w:semiHidden="0" w:uiPriority="61" w:unhideWhenUsed="0"/>
+    <w:lsdException w:name="Light Grid Accent 3" w:semiHidden="0" w:uiPriority="62" w:unhideWhenUsed="0"/>
+    <w:lsdException w:name="Medium Shading 1 Accent 3" w:semiHidden="0" w:uiPriority="63" w:unhideWhenUsed="0"/>
+    <w:lsdException w:name="Medium Shading 2 Accent 3" w:semiHidden="0" w:uiPriority="64" w:unhideWhenUsed="0"/>
+    <w:lsdException w:name="Medium List 1 Accent 3" w:semiHidden="0" w:uiPriority="65" w:unhideWhenUsed="0"/>
+    <w:lsdException w:name="Medium List 2 Accent 3" w:semiHidden="0" w:uiPriority="66" w:unhideWhenUsed="0"/>
+    <w:lsdException w:name="Medium Grid 1 Accent 3" w:semiHidden="0" w:uiPriority="67" w:unhideWhenUsed="0"/>
+    <w:lsdException w:name="Medium Grid 2 Accent 3" w:semiHidden="0" w:uiPriority="68" w:unhideWhenUsed="0"/>
+    <w:lsdException w:name="Medium Grid 3 Accent 3" w:semiHidden="0" w:uiPriority="69" w:unhideWhenUsed="0"/>
+    <w:lsdException w:name="Dark List Accent 3" w:semiHidden="0" w:uiPriority="70" w:unhideWhenUsed="0"/>
+    <w:lsdException w:name="Colorful Shading Accent 3" w:semiHidden="0" w:uiPriority="71" w:unhideWhenUsed="0"/>
+    <w:lsdException w:name="Colorful List Accent 3" w:semiHidden="0" w:uiPriority="72" w:unhideWhenUsed="0"/>
+    <w:lsdException w:name="Colorful Grid Accent 3" w:semiHidden="0" w:uiPriority="73" w:unhideWhenUsed="0"/>
+    <w:lsdException w:name="Light Shading Accent 4" w:semiHidden="0" w:uiPriority="60" w:unhideWhenUsed="0"/>
+    <w:lsdException w:name="Light List Accent 4" w:semiHidden="0" w:uiPriority="61" w:unhideWhenUsed="0"/>
+    <w:lsdException w:name="Light Grid Accent 4" w:semiHidden="0" w:uiPriority="62" w:unhideWhenUsed="0"/>
+    <w:lsdException w:name="Medium Shading 1 Accent 4" w:semiHidden="0" w:uiPriority="63" w:unhideWhenUsed="0"/>
+    <w:lsdException w:name="Medium Shading 2 Accent 4" w:semiHidden="0" w:uiPriority="64" w:unhideWhenUsed="0"/>
+    <w:lsdException w:name="Medium List 1 Accent 4" w:semiHidden="0" w:uiPriority="65" w:unhideWhenUsed="0"/>
+    <w:lsdException w:name="Medium List 2 Accent 4" w:semiHidden="0" w:uiPriority="66" w:unhideWhenUsed="0"/>
+    <w:lsdException w:name="Medium Grid 1 Accent 4" w:semiHidden="0" w:uiPriority="67" w:unhideWhenUsed="0"/>
+    <w:lsdException w:name="Medium Grid 2 Accent 4" w:semiHidden="0" w:uiPriority="68" w:unhideWhenUsed="0"/>
+    <w:lsdException w:name="Medium Grid 3 Accent 4" w:semiHidden="0" w:uiPriority="69" w:unhideWhenUsed="0"/>
+    <w:lsdException w:name="Dark List Accent 4" w:semiHidden="0" w:uiPriority="70" w:unhideWhenUsed="0"/>
+    <w:lsdException w:name="Colorful Shading Accent 4" w:semiHidden="0" w:uiPriority="71" w:unhideWhenUsed="0"/>
+    <w:lsdException w:name="Colorful List Accent 4" w:semiHidden="0" w:uiPriority="72" w:unhideWhenUsed="0"/>
+    <w:lsdException w:name="Colorful Grid Accent 4" w:semiHidden="0" w:uiPriority="73" w:unhideWhenUsed="0"/>
+    <w:lsdException w:name="Light Shading Accent 5" w:semiHidden="0" w:uiPriority="60" w:unhideWhenUsed="0"/>
+    <w:lsdException w:name="Light List Accent 5" w:semiHidden="0" w:uiPriority="61" w:unhideWhenUsed="0"/>
+    <w:lsdException w:name="Light Grid Accent 5" w:semiHidden="0" w:uiPriority="62" w:unhideWhenUsed="0"/>
+    <w:lsdException w:name="Medium Shading 1 Accent 5" w:semiHidden="0" w:uiPriority="63" w:unhideWhenUsed="0"/>
+    <w:lsdException w:name="Medium Shading 2 Accent 5" w:semiHidden="0" w:uiPriority="64" w:unhideWhenUsed="0"/>
+    <w:lsdException w:name="Medium List 1 Accent 5" w:semiHidden="0" w:uiPriority="65" w:unhideWhenUsed="0"/>
+    <w:lsdException w:name="Medium List 2 Accent 5" w:semiHidden="0" w:uiPriority="66" w:unhideWhenUsed="0"/>
+    <w:lsdException w:name="Medium Grid 1 Accent 5" w:semiHidden="0" w:uiPriority="67" w:unhideWhenUsed="0"/>
+    <w:lsdException w:name="Medium Grid 2 Accent 5" w:semiHidden="0" w:uiPriority="68" w:unhideWhenUsed="0"/>
+    <w:lsdException w:name="Medium Grid 3 Accent 5" w:semiHidden="0" w:uiPriority="69" w:unhideWhenUsed="0"/>
+    <w:lsdException w:name="Dark List Accent 5" w:semiHidden="0" w:uiPriority="70" w:unhideWhenUsed="0"/>
+    <w:lsdException w:name="Colorful Shading Accent 5" w:semiHidden="0" w:uiPriority="71" w:unhideWhenUsed="0"/>
+    <w:lsdException w:name="Colorful List Accent 5" w:semiHidden="0" w:uiPriority="72" w:unhideWhenUsed="0"/>
+    <w:lsdException w:name="Colorful Grid Accent 5" w:semiHidden="0" w:uiPriority="73" w:unhideWhenUsed="0"/>
+    <w:lsdException w:name="Light Shading Accent 6" w:semiHidden="0" w:uiPriority="60" w:unhideWhenUsed="0"/>
+    <w:lsdException w:name="Light List Accent 6" w:semiHidden="0" w:uiPriority="61" w:unhideWhenUsed="0"/>
+    <w:lsdException w:name="Light Grid Accent 6" w:semiHidden="0" w:uiPriority="62" w:unhideWhenUsed="0"/>
+    <w:lsdException w:name="Medium Shading 1 Accent 6" w:semiHidden="0" w:uiPriority="63" w:unhideWhenUsed="0"/>
+    <w:lsdException w:name="Medium Shading 2 Accent 6" w:semiHidden="0" w:uiPriority="64" w:unhideWhenUsed="0"/>
+    <w:lsdException w:name="Medium List 1 Accent 6" w:semiHidden="0" w:uiPriority="65" w:unhideWhenUsed="0"/>
+    <w:lsdException w:name="Medium List 2 Accent 6" w:semiHidden="0" w:uiPriority="66" w:unhideWhenUsed="0"/>
+    <w:lsdException w:name="Medium Grid 1 Accent 6" w:semiHidden="0" w:uiPriority="67" w:unhideWhenUsed="0"/>
+    <w:lsdException w:name="Medium Grid 2 Accent 6" w:semiHidden="0" w:uiPriority="68" w:unhideWhenUsed="0"/>
+    <w:lsdException w:name="Medium Grid 3 Accent 6" w:semiHidden="0" w:uiPriority="69" w:unhideWhenUsed="0"/>
+    <w:lsdException w:name="Dark List Accent 6" w:semiHidden="0" w:uiPriority="70" w:unhideWhenUsed="0"/>
+    <w:lsdException w:name="Colorful Shading Accent 6" w:semiHidden="0" w:uiPriority="71" w:unhideWhenUsed="0"/>
+    <w:lsdException w:name="Colorful List Accent 6" w:semiHidden="0" w:uiPriority="72" w:unhideWhenUsed="0"/>
+    <w:lsdException w:name="Colorful Grid Accent 6" w:semiHidden="0" w:uiPriority="73" w:unhideWhenUsed="0"/>
+    <w:lsdException w:name="Subtle Emphasis" w:semiHidden="0" w:uiPriority="19" w:unhideWhenUsed="0" w:qFormat="1"/>
+    <w:lsdException w:name="Intense Emphasis" w:semiHidden="0" w:uiPriority="21" w:unhideWhenUsed="0" w:qFormat="1"/>
+    <w:lsdException w:name="Subtle Reference" w:semiHidden="0" w:uiPriority="31" w:unhideWhenUsed="0" w:qFormat="1"/>
+    <w:lsdException w:name="Intense Reference" w:semiHidden="0" w:uiPriority="32" w:unhideWhenUsed="0" w:qFormat="1"/>
+    <w:lsdException w:name="Book Title" w:semiHidden="0" w:uiPriority="33" w:unhideWhenUsed="0" w:qFormat="1"/>
+    <w:lsdException w:name="Bibliography" w:uiPriority="37"/>
+    <w:lsdException w:name="TOC Heading" w:uiPriority="39" w:qFormat="1"/>
+  </w:latentStyles>
+  <w:style w:type="paragraph" w:default="1" w:styleId="Normal">
+    <w:name w:val="Normal"/>
+    <w:qFormat/>
+  </w:style>
+  <w:style w:type="character" w:default="1" w:styleId="DefaultParagraphFont">
+    <w:name w:val="Default Paragraph Font"/>
+    <w:uiPriority w:val="1"/>
+    <w:semiHidden/>
+    <w:unhideWhenUsed/>
+  </w:style>
+  <w:style w:type="table" w:default="1" w:styleId="TableNormal">
+    <w:name w:val="Normal Table"/>
+    <w:uiPriority w:val="99"/>
+    <w:semiHidden/>
+    <w:unhideWhenUsed/>
+    <w:tblPr>
+      <w:tblInd w:w="0" w:type="dxa"/>
+      <w:tblCellMar>
+        <w:top w:w="0" w:type="dxa"/>
+        <w:left w:w="108" w:type="dxa"/>
+        <w:bottom w:w="0" w:type="dxa"/>
+        <w:right w:w="108" w:type="dxa"/>
+      </w:tblCellMar>
+    </w:tblPr>
+  </w:style>
+  <w:style w:type="numbering" w:default="1" w:styleId="NoList">
+    <w:name w:val="No List"/>
+    <w:uiPriority w:val="99"/>
+    <w:semiHidden/>
+    <w:unhideWhenUsed/>
+  </w:style>
 </w:styles>
 </file>
 
 <file path=word/charts/chart1.xml><?xml version="1.0" encoding="utf-8"?>
 <c:chartSpace xmlns:c="http://schemas.openxmlformats.org/drawingml/2006/chart" xmlns:a="http://schemas.openxmlformats.org/drawingml/2006/main" xmlns:r="http://schemas.openxmlformats.org/officeDocument/2006/relationships">
-  <c:date1904 val="1"/>
+  <c:date1904 val="0"/>
   <c:lang val="en-US"/>
+  <c:roundedCorners val="0"/>
+  <mc:AlternateContent xmlns:mc="http://schemas.openxmlformats.org/markup-compatibility/2006">
+    <mc:Choice xmlns:c14="http://schemas.microsoft.com/office/drawing/2007/8/2/chart" Requires="c14">
+      <c14:style val="102"/>
+    </mc:Choice>
+    <mc:Fallback>
+      <c:style val="2"/>
+    </mc:Fallback>
+  </mc:AlternateContent>
   <c:chart>
     <c:title>
       <c:tx>
@@ -1591,11 +2312,15 @@
           </a:p>
         </c:rich>
       </c:tx>
+      <c:layout/>
+      <c:overlay val="0"/>
     </c:title>
+    <c:autoTitleDeleted val="0"/>
     <c:plotArea>
       <c:layout/>
       <c:scatterChart>
         <c:scatterStyle val="smoothMarker"/>
+        <c:varyColors val="0"/>
         <c:ser>
           <c:idx val="0"/>
           <c:order val="0"/>
@@ -1606,13 +2331,13 @@
                 <c:formatCode>0.00</c:formatCode>
                 <c:ptCount val="19"/>
                 <c:pt idx="0">
-                  <c:v>5.0000000000000017E-2</c:v>
+                  <c:v>0.05</c:v>
                 </c:pt>
                 <c:pt idx="1">
                   <c:v>0.1</c:v>
                 </c:pt>
                 <c:pt idx="2">
-                  <c:v>0.15000000000000008</c:v>
+                  <c:v>0.15</c:v>
                 </c:pt>
                 <c:pt idx="3">
                   <c:v>0.2</c:v>
@@ -1621,10 +2346,10 @@
                   <c:v>0.25</c:v>
                 </c:pt>
                 <c:pt idx="5">
-                  <c:v>0.30000000000000016</c:v>
+                  <c:v>0.3</c:v>
                 </c:pt>
                 <c:pt idx="6">
-                  <c:v>0.35000000000000014</c:v>
+                  <c:v>0.35</c:v>
                 </c:pt>
                 <c:pt idx="7">
                   <c:v>0.4</c:v>
@@ -1636,31 +2361,31 @@
                   <c:v>0.5</c:v>
                 </c:pt>
                 <c:pt idx="10">
-                  <c:v>0.55000000000000004</c:v>
+                  <c:v>0.55</c:v>
                 </c:pt>
                 <c:pt idx="11">
-                  <c:v>0.60000000000000031</c:v>
+                  <c:v>0.6</c:v>
                 </c:pt>
                 <c:pt idx="12">
-                  <c:v>0.65000000000000036</c:v>
+                  <c:v>0.65</c:v>
                 </c:pt>
                 <c:pt idx="13">
-                  <c:v>0.70000000000000029</c:v>
+                  <c:v>0.7</c:v>
                 </c:pt>
                 <c:pt idx="14">
-                  <c:v>0.75000000000000033</c:v>
+                  <c:v>0.75</c:v>
                 </c:pt>
                 <c:pt idx="15">
                   <c:v>0.8</c:v>
                 </c:pt>
                 <c:pt idx="16">
-                  <c:v>0.85000000000000031</c:v>
+                  <c:v>0.85</c:v>
                 </c:pt>
                 <c:pt idx="17">
                   <c:v>0.9</c:v>
                 </c:pt>
                 <c:pt idx="18">
-                  <c:v>0.95000000000000029</c:v>
+                  <c:v>0.95</c:v>
                 </c:pt>
               </c:numCache>
             </c:numRef>
@@ -1672,75 +2397,84 @@
                 <c:formatCode>0%</c:formatCode>
                 <c:ptCount val="19"/>
                 <c:pt idx="0">
-                  <c:v>0.88000000000000012</c:v>
+                  <c:v>0.88</c:v>
                 </c:pt>
                 <c:pt idx="1">
-                  <c:v>0.87000000000000033</c:v>
+                  <c:v>0.87</c:v>
                 </c:pt>
                 <c:pt idx="2">
-                  <c:v>0.86000000000000032</c:v>
+                  <c:v>0.86</c:v>
                 </c:pt>
                 <c:pt idx="3">
-                  <c:v>0.86000000000000032</c:v>
+                  <c:v>0.86</c:v>
                 </c:pt>
                 <c:pt idx="4">
-                  <c:v>0.86000000000000032</c:v>
+                  <c:v>0.86</c:v>
                 </c:pt>
                 <c:pt idx="5">
-                  <c:v>0.85000000000000031</c:v>
+                  <c:v>0.85</c:v>
                 </c:pt>
                 <c:pt idx="6">
-                  <c:v>0.85000000000000031</c:v>
+                  <c:v>0.85</c:v>
                 </c:pt>
                 <c:pt idx="7">
-                  <c:v>0.85000000000000031</c:v>
+                  <c:v>0.85</c:v>
                 </c:pt>
                 <c:pt idx="8">
-                  <c:v>0.8400000000000003</c:v>
+                  <c:v>0.84</c:v>
                 </c:pt>
                 <c:pt idx="9">
-                  <c:v>0.8400000000000003</c:v>
+                  <c:v>0.84</c:v>
                 </c:pt>
                 <c:pt idx="10">
-                  <c:v>0.8400000000000003</c:v>
+                  <c:v>0.84</c:v>
                 </c:pt>
                 <c:pt idx="11">
-                  <c:v>0.83000000000000029</c:v>
+                  <c:v>0.83</c:v>
                 </c:pt>
                 <c:pt idx="12">
-                  <c:v>0.83000000000000029</c:v>
+                  <c:v>0.83</c:v>
                 </c:pt>
                 <c:pt idx="13">
-                  <c:v>0.83000000000000029</c:v>
+                  <c:v>0.83</c:v>
                 </c:pt>
                 <c:pt idx="14">
-                  <c:v>0.82000000000000028</c:v>
+                  <c:v>0.82</c:v>
                 </c:pt>
                 <c:pt idx="15">
-                  <c:v>0.82000000000000028</c:v>
+                  <c:v>0.82</c:v>
                 </c:pt>
                 <c:pt idx="16">
-                  <c:v>0.82000000000000028</c:v>
+                  <c:v>0.82</c:v>
                 </c:pt>
                 <c:pt idx="17">
-                  <c:v>0.82000000000000028</c:v>
+                  <c:v>0.82</c:v>
                 </c:pt>
                 <c:pt idx="18">
-                  <c:v>0.82000000000000028</c:v>
+                  <c:v>0.82</c:v>
                 </c:pt>
               </c:numCache>
             </c:numRef>
           </c:yVal>
           <c:smooth val="1"/>
         </c:ser>
-        <c:axId val="55697408"/>
-        <c:axId val="55699328"/>
+        <c:dLbls>
+          <c:showLegendKey val="0"/>
+          <c:showVal val="0"/>
+          <c:showCatName val="0"/>
+          <c:showSerName val="0"/>
+          <c:showPercent val="0"/>
+          <c:showBubbleSize val="0"/>
+        </c:dLbls>
+        <c:axId val="422500104"/>
+        <c:axId val="422506888"/>
       </c:scatterChart>
       <c:valAx>
-        <c:axId val="55697408"/>
+        <c:axId val="422500104"/>
         <c:scaling>
           <c:orientation val="minMax"/>
         </c:scaling>
+        <c:delete val="0"/>
         <c:axPos val="b"/>
         <c:title>
           <c:tx>
@@ -1758,18 +2492,23 @@
               </a:p>
             </c:rich>
           </c:tx>
+          <c:layout/>
+          <c:overlay val="0"/>
         </c:title>
         <c:numFmt formatCode="0.00" sourceLinked="1"/>
+        <c:majorTickMark val="out"/>
+        <c:minorTickMark val="none"/>
         <c:tickLblPos val="nextTo"/>
-        <c:crossAx val="55699328"/>
+        <c:crossAx val="422506888"/>
         <c:crosses val="autoZero"/>
         <c:crossBetween val="midCat"/>
       </c:valAx>
       <c:valAx>
-        <c:axId val="55699328"/>
+        <c:axId val="422506888"/>
         <c:scaling>
           <c:orientation val="minMax"/>
         </c:scaling>
+        <c:delete val="0"/>
         <c:axPos val="l"/>
         <c:majorGridlines/>
         <c:title>
@@ -1788,22 +2527,30 @@
               </a:p>
             </c:rich>
           </c:tx>
+          <c:layout/>
+          <c:overlay val="0"/>
         </c:title>
         <c:numFmt formatCode="0%" sourceLinked="1"/>
+        <c:majorTickMark val="out"/>
+        <c:minorTickMark val="none"/>
         <c:tickLblPos val="nextTo"/>
-        <c:crossAx val="55697408"/>
+        <c:crossAx val="422500104"/>
         <c:crosses val="autoZero"/>
         <c:crossBetween val="midCat"/>
       </c:valAx>
     </c:plotArea>
     <c:plotVisOnly val="1"/>
+    <c:dispBlanksAs val="gap"/>
+    <c:showDLblsOverMax val="0"/>
   </c:chart>
   <c:spPr>
     <a:ln>
       <a:noFill/>
     </a:ln>
   </c:spPr>
-  <c:externalData r:id="rId1"/>
+  <c:externalData r:id="rId1">
+    <c:autoUpdate val="0"/>
+  </c:externalData>
 </c:chartSpace>
 </file>
 

</xml_diff>

<commit_message>
a few code tweaks for binomial, and the multivariate writeup completed
</commit_message>
<xml_diff>
--- a/pe2/Writeup.docx
+++ b/pe2/Writeup.docx
@@ -18,6 +18,78 @@
           <w:szCs w:val="40"/>
         </w:rPr>
         <w:t>MULTIVARIATE (BERNOULLI)</w:t>
+      </w:r>
+    </w:p>
+    <w:p>
+      <w:pPr>
+        <w:pStyle w:val="NoSpacing"/>
+      </w:pPr>
+      <w:r>
+        <w:t xml:space="preserve">I implemented the multivariate naïve bayes classifier with plus-1 smoothing.  It performs the operation in 3 distinct steps.  The first is the preparation for the classifier – this counts the number of docs in each class a word is part of.  For the words of the message feature, I used the subject and the body (I weighted them the same, but optimizations could be done to weight them differently).  After we had the corpus counts, we trained the binomial classifier.  This took a count of the number of terms in each class and the number of documents in each class.  Then for the entire vocabulary it got the multivatiate probability. </w:t>
+      </w:r>
+    </w:p>
+    <w:p>
+      <w:pPr>
+        <w:pStyle w:val="NoSpacing"/>
+      </w:pPr>
+    </w:p>
+    <w:p>
+      <w:pPr>
+        <w:pStyle w:val="NoSpacing"/>
+      </w:pPr>
+      <w:r>
+        <w:t>Fundamentally the multivariate probabilit</w:t>
+      </w:r>
+      <w:r>
+        <w:t>y is (# of documents in a class a term shows up in/# docs in the class).  You hit a slight issue here when the word in the vocabulary doesn’t exist in the class – the probability is zero – which give the lack of having a word infinite weight when classifying.  So I set up smoothing to prevent this.  The smoothing I added 1 to the numerator and the number of terms in the vocabulary to the denominator.</w:t>
+      </w:r>
+      <w:r>
+        <w:t xml:space="preserve">  The initially perceived issue with doing the smoothing this way is if there was a word was not in the vocabulary, then you aren’t smoothing that value.  But if it is not at all in the vocabulary, then it won’t have a value for any of the classes, and thus might as well be skipped when presented in the classification step – rendering words not taken into account</w:t>
+      </w:r>
+      <w:r>
+        <w:t xml:space="preserve"> in the vocabulary a non-issue</w:t>
+      </w:r>
+      <w:r>
+        <w:t>.</w:t>
+      </w:r>
+    </w:p>
+    <w:p>
+      <w:pPr>
+        <w:pStyle w:val="NoSpacing"/>
+      </w:pPr>
+    </w:p>
+    <w:p>
+      <w:pPr>
+        <w:pStyle w:val="NoSpacing"/>
+      </w:pPr>
+      <w:r>
+        <w:t>For the final step is classific</w:t>
+      </w:r>
+      <w:r>
+        <w:t>ation.  For MessageFeature, we wanted to guess a class that it should be, so I got an initial probability of the class (the number of docs in the category/total number of docs in corpus).  For all the probabilities, I took the log of them, so that instead of multiplying small probabilities (where we quickly would hit underflow issues) we can add larger numbers - which woul</w:t>
+      </w:r>
+      <w:r>
+        <w:t>d take much longer to overflow. I kept a class probability tally</w:t>
+      </w:r>
+      <w:r>
+        <w:t xml:space="preserve"> that corresponded to the trained probability previously – and for each word in the MessageFeature, I added the log probability of that word being in that class to the total </w:t>
+      </w:r>
+      <w:bookmarkStart w:id="0" w:name="_GoBack"/>
+      <w:bookmarkEnd w:id="0"/>
+      <w:r>
+        <w:t xml:space="preserve">log probability.  </w:t>
+      </w:r>
+      <w:r>
+        <w:t>Because the values went from 0 to 1</w:t>
+      </w:r>
+      <w:r>
+        <w:t xml:space="preserve"> (which translates to –infinity to 0 respectively)</w:t>
+      </w:r>
+      <w:r>
+        <w:t>, instead of loo</w:t>
+      </w:r>
+      <w:r>
+        <w:t>king for the largest probability, I looked for the largest summed value (which would be negative).  The class that corresponded to this probability is deemed the one that is the most likely for that MessageFeature.  When all was said and done, I was achieving 91.5% accuracy on the corpus we were provided.  Note there was a bit of overfitting since for this version, I did no kfold – so the features being tested are actually part of the corpus.</w:t>
       </w:r>
     </w:p>
     <w:p>
@@ -204,6 +276,7 @@
               <w:pStyle w:val="NoSpacing"/>
             </w:pPr>
             <w:r>
+              <w:lastRenderedPageBreak/>
               <w:t>0.7</w:t>
             </w:r>
           </w:p>
@@ -408,13 +481,8 @@
         <w:t>0.5 for now and adjust the alpha when I reach the k-fold section</w:t>
       </w:r>
       <w:r>
-        <w:t xml:space="preserve">, where changing the alpha is not as explicitly </w:t>
-      </w:r>
-      <w:proofErr w:type="spellStart"/>
-      <w:r>
-        <w:t>overfitting</w:t>
-      </w:r>
-      <w:proofErr w:type="spellEnd"/>
+        <w:t>, where changing the alpha is not as explicitly overfitting</w:t>
+      </w:r>
       <w:r>
         <w:t>.</w:t>
       </w:r>
@@ -497,24 +565,11 @@
         <w:pStyle w:val="NoSpacing"/>
       </w:pPr>
       <w:r>
-        <w:t xml:space="preserve">The method we used to fold was not as random as it could have been had we used a randomizer; instead, its randomness is dependent on the order of the messages in the </w:t>
-      </w:r>
-      <w:proofErr w:type="spellStart"/>
-      <w:r>
-        <w:t>MessageIterator</w:t>
-      </w:r>
-      <w:proofErr w:type="spellEnd"/>
-      <w:r>
-        <w:t xml:space="preserve">.  We simply set the code to, for a fold n in 0…k, to put each n documents in the test set and the remaining in train.  We could have had a more representative spread by using a stratified method of sorting, </w:t>
-      </w:r>
-      <w:r>
-        <w:t xml:space="preserve">but using a random selection felt more realistic.  </w:t>
-      </w:r>
-      <w:proofErr w:type="gramStart"/>
-      <w:r>
-        <w:t>Pseudo-random, really, but still relatively random.</w:t>
-      </w:r>
-      <w:proofErr w:type="gramEnd"/>
+        <w:t xml:space="preserve">The method we used to fold was not as random as it could have been had we used a randomizer; instead, its randomness is dependent on the order of the messages in the MessageIterator.  We simply set the code to, for a fold n in 0…k, to put each n documents in the test set and the remaining in train.  We could have had a more representative spread by using a stratified method of sorting, </w:t>
+      </w:r>
+      <w:r>
+        <w:t>but using a random selection felt more realistic.  Pseudo-random, really, but still relatively random.</w:t>
+      </w:r>
     </w:p>
     <w:p>
       <w:pPr>
@@ -568,7 +623,6 @@
           <w:noProof/>
           <w:lang w:eastAsia="en-US"/>
         </w:rPr>
-        <w:lastRenderedPageBreak/>
         <w:drawing>
           <wp:inline distT="0" distB="0" distL="0" distR="0" wp14:anchorId="4050E0C0" wp14:editId="79CAFB8A">
             <wp:extent cx="6181725" cy="2295525"/>
@@ -600,13 +654,8 @@
       <w:r>
         <w:t xml:space="preserve"> before using k-fold</w:t>
       </w:r>
-      <w:proofErr w:type="gramStart"/>
-      <w:r>
-        <w:t>;</w:t>
-      </w:r>
-      <w:proofErr w:type="gramEnd"/>
-      <w:r>
-        <w:t xml:space="preserve"> the lower the alpha, the higher the accuracy.  However, </w:t>
+      <w:r>
+        <w:t xml:space="preserve">; the lower the alpha, the higher the accuracy.  However, </w:t>
       </w:r>
       <w:r>
         <w:t>0 is too small and</w:t>
@@ -748,65 +797,36 @@
       </w:r>
       <w:r>
         <w:br/>
-      </w:r>
-      <w:proofErr w:type="spellStart"/>
-      <w:proofErr w:type="gramStart"/>
-      <w:r>
         <w:t>numOccurrencesWordInDocsOfSame</w:t>
       </w:r>
       <w:r>
-        <w:t>Class</w:t>
-      </w:r>
-      <w:proofErr w:type="spellEnd"/>
+        <w:t xml:space="preserve">Class </w:t>
+      </w:r>
+      <w:r>
+        <w:t xml:space="preserve"> became </w:t>
+      </w:r>
+      <w:r>
+        <w:t>numOccurrencesWordInDocsOfOtherClass</w:t>
+      </w:r>
       <w:r>
         <w:t xml:space="preserve"> </w:t>
       </w:r>
-      <w:r>
-        <w:t xml:space="preserve"> became</w:t>
-      </w:r>
-      <w:proofErr w:type="gramEnd"/>
-      <w:r>
-        <w:t xml:space="preserve"> </w:t>
-      </w:r>
-      <w:proofErr w:type="spellStart"/>
-      <w:r>
-        <w:t>numOccurrencesWordInDocsOfOtherClass</w:t>
-      </w:r>
-      <w:proofErr w:type="spellEnd"/>
-      <w:r>
-        <w:t xml:space="preserve"> </w:t>
-      </w:r>
-    </w:p>
-    <w:p>
-      <w:pPr>
-        <w:pStyle w:val="NoSpacing"/>
-      </w:pPr>
-      <w:proofErr w:type="spellStart"/>
-      <w:proofErr w:type="gramStart"/>
+    </w:p>
+    <w:p>
+      <w:pPr>
+        <w:pStyle w:val="NoSpacing"/>
+      </w:pPr>
       <w:r>
         <w:t>numOfWordsInDocsOfSame</w:t>
       </w:r>
       <w:r>
-        <w:t>Class</w:t>
-      </w:r>
-      <w:proofErr w:type="spellEnd"/>
-      <w:proofErr w:type="gramEnd"/>
-      <w:r>
-        <w:t xml:space="preserve"> </w:t>
-      </w:r>
-      <w:r>
-        <w:t xml:space="preserve"> became </w:t>
-      </w:r>
-      <w:proofErr w:type="spellStart"/>
-      <w:r>
-        <w:t>numOfWordsInDocsOfOther</w:t>
-      </w:r>
-      <w:r>
-        <w:t>Class</w:t>
-      </w:r>
-      <w:proofErr w:type="spellEnd"/>
-      <w:r>
-        <w:t xml:space="preserve"> </w:t>
+        <w:t xml:space="preserve">Class </w:t>
+      </w:r>
+      <w:r>
+        <w:t xml:space="preserve"> became numOfWordsInDocsOfOther</w:t>
+      </w:r>
+      <w:r>
+        <w:t xml:space="preserve">Class </w:t>
       </w:r>
       <w:r>
         <w:t xml:space="preserve"> </w:t>
@@ -844,65 +864,26 @@
         <w:t xml:space="preserve">Then I implemented WCNB.  </w:t>
       </w:r>
       <w:r>
-        <w:t xml:space="preserve">As </w:t>
-      </w:r>
-      <w:proofErr w:type="spellStart"/>
-      <w:r>
-        <w:t>Piazzza</w:t>
-      </w:r>
-      <w:proofErr w:type="spellEnd"/>
-      <w:r>
-        <w:t xml:space="preserve"> listed many difficulties using prior probabilities, I left them ou</w:t>
-      </w:r>
-      <w:r>
-        <w:t xml:space="preserve">t.  I simply implemented a </w:t>
-      </w:r>
-      <w:proofErr w:type="spellStart"/>
-      <w:proofErr w:type="gramStart"/>
-      <w:r>
-        <w:t>trainWCNB</w:t>
-      </w:r>
-      <w:proofErr w:type="spellEnd"/>
-      <w:r>
-        <w:t>(</w:t>
-      </w:r>
-      <w:proofErr w:type="gramEnd"/>
-      <w:r>
-        <w:t xml:space="preserve">) method that for every class, went through the vocabulary and summed the probabilities (standard NB, not CNB) for each vocabulary word.  I then decided that, to integrate CNB into the weight normalization, I would treat </w:t>
-      </w:r>
-      <w:proofErr w:type="spellStart"/>
-      <w:r>
-        <w:t>w</w:t>
+        <w:t>As Piazzza listed many difficulties using prior probabilities, I left them ou</w:t>
+      </w:r>
+      <w:r>
+        <w:t>t.  I simply implemented a trainWCNB() method that for every class, went through the vocabulary and summed the probabilities (standard NB, not CNB) for each vocabulary word.  I then decided that, to integrate CNB into the weight normalization, I would treat w</w:t>
       </w:r>
       <w:r>
         <w:rPr>
           <w:vertAlign w:val="subscript"/>
         </w:rPr>
-        <w:t>i</w:t>
-      </w:r>
-      <w:proofErr w:type="gramStart"/>
+        <w:t>i,c</w:t>
+      </w:r>
+      <w:r>
+        <w:t xml:space="preserve"> = CNB</w:t>
+      </w:r>
       <w:r>
         <w:rPr>
           <w:vertAlign w:val="subscript"/>
         </w:rPr>
-        <w:t>,c</w:t>
-      </w:r>
-      <w:proofErr w:type="spellEnd"/>
-      <w:proofErr w:type="gramEnd"/>
-      <w:r>
-        <w:t xml:space="preserve"> = </w:t>
-      </w:r>
-      <w:proofErr w:type="spellStart"/>
-      <w:r>
-        <w:t>CNB</w:t>
-      </w:r>
-      <w:r>
-        <w:rPr>
-          <w:vertAlign w:val="subscript"/>
-        </w:rPr>
         <w:t>i,c</w:t>
       </w:r>
-      <w:proofErr w:type="spellEnd"/>
       <w:r>
         <w:t xml:space="preserve"> / the sum over the corpus for that class. This method gave me an accuracy of </w:t>
       </w:r>
@@ -980,15 +961,8 @@
             <w:pPr>
               <w:pStyle w:val="NoSpacing"/>
             </w:pPr>
-            <w:proofErr w:type="spellStart"/>
-            <w:proofErr w:type="gramStart"/>
-            <w:r>
-              <w:t>trainWCNB</w:t>
-            </w:r>
-            <w:proofErr w:type="spellEnd"/>
-            <w:proofErr w:type="gramEnd"/>
-            <w:r>
-              <w:t xml:space="preserve"> used NB</w:t>
+            <w:r>
+              <w:t>trainWCNB used NB</w:t>
             </w:r>
           </w:p>
         </w:tc>
@@ -1001,15 +975,7 @@
               <w:pStyle w:val="NoSpacing"/>
             </w:pPr>
             <w:r>
-              <w:t>&lt;</w:t>
-            </w:r>
-            <w:proofErr w:type="gramStart"/>
-            <w:r>
-              <w:t>did</w:t>
-            </w:r>
-            <w:proofErr w:type="gramEnd"/>
-            <w:r>
-              <w:t xml:space="preserve"> not test</w:t>
+              <w:t>&lt;did not test</w:t>
             </w:r>
             <w:r>
               <w:t>: need CMB &gt;</w:t>
@@ -1042,15 +1008,8 @@
             <w:pPr>
               <w:pStyle w:val="NoSpacing"/>
             </w:pPr>
-            <w:proofErr w:type="spellStart"/>
-            <w:proofErr w:type="gramStart"/>
-            <w:r>
-              <w:t>trainWCNB</w:t>
-            </w:r>
-            <w:proofErr w:type="spellEnd"/>
-            <w:proofErr w:type="gramEnd"/>
-            <w:r>
-              <w:t xml:space="preserve"> used CNB</w:t>
+            <w:r>
+              <w:t>trainWCNB used CNB</w:t>
             </w:r>
           </w:p>
         </w:tc>
@@ -1121,7 +1080,6 @@
           <w:sz w:val="36"/>
           <w:szCs w:val="36"/>
         </w:rPr>
-        <w:lastRenderedPageBreak/>
         <w:t>W</w:t>
       </w:r>
       <w:r>
@@ -1171,7 +1129,6 @@
         </w:rPr>
         <w:t xml:space="preserve"> </w:t>
       </w:r>
-      <w:proofErr w:type="spellStart"/>
       <w:r>
         <w:rPr>
           <w:sz w:val="36"/>
@@ -1179,39 +1136,28 @@
           <w:u w:val="single"/>
           <w:vertAlign w:val="subscript"/>
         </w:rPr>
-        <w:t>i</w:t>
-      </w:r>
-      <w:proofErr w:type="spellEnd"/>
+        <w:t>i, c</w:t>
+      </w:r>
       <w:r>
         <w:rPr>
           <w:sz w:val="36"/>
           <w:szCs w:val="36"/>
           <w:u w:val="single"/>
-          <w:vertAlign w:val="subscript"/>
-        </w:rPr>
-        <w:t>, c</w:t>
-      </w:r>
+        </w:rPr>
+        <w:t>)</w:t>
+      </w:r>
+    </w:p>
+    <w:p>
+      <w:pPr>
+        <w:pStyle w:val="NoSpacing"/>
+      </w:pPr>
       <w:r>
         <w:rPr>
           <w:sz w:val="36"/>
           <w:szCs w:val="36"/>
-          <w:u w:val="single"/>
-        </w:rPr>
-        <w:t>)</w:t>
-      </w:r>
-    </w:p>
-    <w:p>
-      <w:pPr>
-        <w:pStyle w:val="NoSpacing"/>
-      </w:pPr>
-      <w:r>
-        <w:rPr>
-          <w:sz w:val="36"/>
-          <w:szCs w:val="36"/>
         </w:rPr>
         <w:t xml:space="preserve">            </w:t>
       </w:r>
-      <w:proofErr w:type="spellStart"/>
       <w:r>
         <w:rPr>
           <w:sz w:val="36"/>
@@ -1240,32 +1186,21 @@
           <w:szCs w:val="36"/>
           <w:vertAlign w:val="subscript"/>
         </w:rPr>
-        <w:t>k</w:t>
-      </w:r>
-      <w:proofErr w:type="gramStart"/>
+        <w:t>k,c</w:t>
+      </w:r>
+      <w:r>
+        <w:rPr>
+          <w:sz w:val="36"/>
+          <w:szCs w:val="36"/>
+        </w:rPr>
+        <w:t>|</w:t>
+      </w:r>
       <w:r>
         <w:rPr>
           <w:sz w:val="36"/>
           <w:szCs w:val="36"/>
           <w:vertAlign w:val="subscript"/>
         </w:rPr>
-        <w:t>,c</w:t>
-      </w:r>
-      <w:proofErr w:type="spellEnd"/>
-      <w:proofErr w:type="gramEnd"/>
-      <w:r>
-        <w:rPr>
-          <w:sz w:val="36"/>
-          <w:szCs w:val="36"/>
-        </w:rPr>
-        <w:t>|</w:t>
-      </w:r>
-      <w:r>
-        <w:rPr>
-          <w:sz w:val="36"/>
-          <w:szCs w:val="36"/>
-          <w:vertAlign w:val="subscript"/>
-        </w:rPr>
         <w:br/>
       </w:r>
       <w:r>
@@ -1291,29 +1226,13 @@
         <w:t>started by setting the frequency</w:t>
       </w:r>
       <w:r>
-        <w:t xml:space="preserve"> </w:t>
-      </w:r>
-      <w:proofErr w:type="spellStart"/>
-      <w:r>
-        <w:t>f</w:t>
+        <w:t xml:space="preserve"> f</w:t>
       </w:r>
       <w:r>
         <w:t>’</w:t>
       </w:r>
       <w:r>
-        <w:t>i</w:t>
-      </w:r>
-      <w:proofErr w:type="spellEnd"/>
-      <w:r>
-        <w:t xml:space="preserve"> = </w:t>
-      </w:r>
-      <w:proofErr w:type="gramStart"/>
-      <w:r>
-        <w:t>log(</w:t>
-      </w:r>
-      <w:proofErr w:type="gramEnd"/>
-      <w:r>
-        <w:t>1 + fi)</w:t>
+        <w:t>i = log(1 + fi)</w:t>
       </w:r>
       <w:r>
         <w:t>.  This is the frequency used when calculating theta, that is, for this equation, anything starting “number of”:</w:t>
@@ -1324,31 +1243,15 @@
         <w:pStyle w:val="NoSpacing"/>
       </w:pPr>
       <w:r>
-        <w:t>(</w:t>
-      </w:r>
-      <w:proofErr w:type="gramStart"/>
-      <w:r>
-        <w:t>number</w:t>
-      </w:r>
-      <w:proofErr w:type="gramEnd"/>
-      <w:r>
-        <w:t xml:space="preserve"> of occurrences of word in docs of other classes) + alpha</w:t>
-      </w:r>
-    </w:p>
-    <w:p>
-      <w:pPr>
-        <w:pStyle w:val="NoSpacing"/>
-      </w:pPr>
-      <w:r>
-        <w:t>(</w:t>
-      </w:r>
-      <w:proofErr w:type="gramStart"/>
-      <w:r>
-        <w:t>number</w:t>
-      </w:r>
-      <w:proofErr w:type="gramEnd"/>
-      <w:r>
-        <w:t xml:space="preserve"> of words in docs of other classes) + alpha * size of vocabulary of corpus</w:t>
+        <w:t>(number of occurrences of word in docs of other classes) + alpha</w:t>
+      </w:r>
+    </w:p>
+    <w:p>
+      <w:pPr>
+        <w:pStyle w:val="NoSpacing"/>
+      </w:pPr>
+      <w:r>
+        <w:t>(number of words in docs of other classes) + alpha * size of vocabulary of corpus</w:t>
       </w:r>
     </w:p>
     <w:p>
@@ -1419,13 +1322,8 @@
         <w:t xml:space="preserve">I did </w:t>
       </w:r>
       <w:r>
-        <w:t xml:space="preserve">the </w:t>
-      </w:r>
-      <w:proofErr w:type="spellStart"/>
-      <w:r>
-        <w:t>upweighting</w:t>
-      </w:r>
-      <w:proofErr w:type="spellEnd"/>
+        <w:t>the upweighting</w:t>
+      </w:r>
       <w:r>
         <w:t xml:space="preserve"> by adjusting my code (</w:t>
       </w:r>
@@ -1451,56 +1349,16 @@
         <w:t>subject</w:t>
       </w:r>
       <w:r>
-        <w:t xml:space="preserve"> twice (in every location: </w:t>
-      </w:r>
-      <w:proofErr w:type="spellStart"/>
-      <w:r>
-        <w:t>numWords</w:t>
-      </w:r>
-      <w:proofErr w:type="spellEnd"/>
-      <w:r>
-        <w:t xml:space="preserve">, </w:t>
-      </w:r>
-      <w:proofErr w:type="spellStart"/>
-      <w:r>
-        <w:t>numWords</w:t>
-      </w:r>
-      <w:proofErr w:type="spellEnd"/>
-      <w:r>
-        <w:t xml:space="preserve"> in class, </w:t>
-      </w:r>
-      <w:proofErr w:type="spellStart"/>
-      <w:r>
-        <w:t>etc</w:t>
-      </w:r>
-      <w:proofErr w:type="spellEnd"/>
-      <w:r>
-        <w:t xml:space="preserve">).  </w:t>
-      </w:r>
-      <w:r>
-        <w:t xml:space="preserve">Without </w:t>
-      </w:r>
-      <w:proofErr w:type="spellStart"/>
-      <w:r>
-        <w:t>upweighting</w:t>
-      </w:r>
-      <w:proofErr w:type="spellEnd"/>
-      <w:r>
-        <w:t xml:space="preserve"> I scored 8</w:t>
+        <w:t xml:space="preserve"> twice (in every location: numWords, numWords in class, etc).  </w:t>
+      </w:r>
+      <w:r>
+        <w:t>Without upweighting I scored 8</w:t>
       </w:r>
       <w:r>
         <w:t>5</w:t>
       </w:r>
       <w:r>
-        <w:t xml:space="preserve">% and with </w:t>
-      </w:r>
-      <w:proofErr w:type="spellStart"/>
-      <w:r>
-        <w:t>upweighting</w:t>
-      </w:r>
-      <w:proofErr w:type="spellEnd"/>
-      <w:r>
-        <w:t xml:space="preserve"> I scored 8</w:t>
+        <w:t>% and with upweighting I scored 8</w:t>
       </w:r>
       <w:r>
         <w:t>6%: a small but measurable increase.</w:t>
@@ -1516,34 +1374,10 @@
         <w:pStyle w:val="NoSpacing"/>
       </w:pPr>
       <w:r>
-        <w:t xml:space="preserve">I next commented out the line in </w:t>
-      </w:r>
-      <w:proofErr w:type="gramStart"/>
-      <w:r>
-        <w:t>parse(</w:t>
-      </w:r>
-      <w:proofErr w:type="gramEnd"/>
-      <w:r>
-        <w:t xml:space="preserve">) in </w:t>
-      </w:r>
-      <w:proofErr w:type="spellStart"/>
-      <w:r>
-        <w:t>MessageFeatures</w:t>
-      </w:r>
-      <w:proofErr w:type="spellEnd"/>
-      <w:r>
-        <w:t xml:space="preserve"> that stems words, to see how stemming affects accuracy.  </w:t>
-      </w:r>
-      <w:r>
-        <w:t xml:space="preserve">This also generated an accuracy of 85% but was significantly slower than the </w:t>
-      </w:r>
-      <w:proofErr w:type="spellStart"/>
-      <w:r>
-        <w:t>unstemmed</w:t>
-      </w:r>
-      <w:proofErr w:type="spellEnd"/>
-      <w:r>
-        <w:t xml:space="preserve"> version</w:t>
+        <w:t xml:space="preserve">I next commented out the line in parse() in MessageFeatures that stems words, to see how stemming affects accuracy.  </w:t>
+      </w:r>
+      <w:r>
+        <w:t>This also generated an accuracy of 85% but was significantly slower than the unstemmed version</w:t>
       </w:r>
       <w:r>
         <w:t xml:space="preserve"> because of the sharp increase in vocabulary size</w:t>
@@ -1562,15 +1396,7 @@
         <w:pStyle w:val="NoSpacing"/>
       </w:pPr>
       <w:r>
-        <w:t xml:space="preserve">I then commented out the line in the same method as </w:t>
-      </w:r>
-      <w:proofErr w:type="gramStart"/>
-      <w:r>
-        <w:t>stemming which</w:t>
-      </w:r>
-      <w:proofErr w:type="gramEnd"/>
-      <w:r>
-        <w:t xml:space="preserve"> converted each line to lower case.</w:t>
+        <w:t>I then commented out the line in the same method as stemming which converted each line to lower case.</w:t>
       </w:r>
       <w:r>
         <w:t xml:space="preserve">  This had the same basic result as stemming; it had no</w:t>
@@ -1579,21 +1405,11 @@
         <w:t xml:space="preserve"> visible</w:t>
       </w:r>
       <w:r>
-        <w:t xml:space="preserve"> effect on the </w:t>
-      </w:r>
-      <w:proofErr w:type="gramStart"/>
-      <w:r>
-        <w:t>accuracy which</w:t>
-      </w:r>
-      <w:proofErr w:type="gramEnd"/>
-      <w:r>
-        <w:t xml:space="preserve"> remained 85%, but it </w:t>
+        <w:t xml:space="preserve"> effect on the accuracy which remained 85%, but it </w:t>
       </w:r>
       <w:r>
         <w:t xml:space="preserve">significantly increased the time needed to run the program since the vocabulary size increased. </w:t>
       </w:r>
-      <w:bookmarkStart w:id="0" w:name="_GoBack"/>
-      <w:bookmarkEnd w:id="0"/>
     </w:p>
     <w:sectPr>
       <w:headerReference w:type="default" r:id="rId8"/>
@@ -1703,7 +1519,7 @@
         <w:rStyle w:val="PageNumber"/>
         <w:noProof/>
       </w:rPr>
-      <w:t>3</w:t>
+      <w:t>1</w:t>
     </w:r>
     <w:r>
       <w:rPr>
@@ -1754,13 +1570,8 @@
       <w:jc w:val="right"/>
     </w:pPr>
     <w:r>
-      <w:t xml:space="preserve">Aaron Sarnoff and Amanda </w:t>
+      <w:t>Aaron Sarnoff and Amanda Schloss</w:t>
     </w:r>
-    <w:proofErr w:type="spellStart"/>
-    <w:r>
-      <w:t>Schloss</w:t>
-    </w:r>
-    <w:proofErr w:type="spellEnd"/>
   </w:p>
   <w:p>
     <w:pPr>
@@ -1777,13 +1588,8 @@
       <w:jc w:val="right"/>
     </w:pPr>
     <w:r>
-      <w:t xml:space="preserve">PE2 </w:t>
+      <w:t>PE2 Writeup</w:t>
     </w:r>
-    <w:proofErr w:type="spellStart"/>
-    <w:r>
-      <w:t>Writeup</w:t>
-    </w:r>
-    <w:proofErr w:type="spellEnd"/>
   </w:p>
 </w:hdr>
 </file>
@@ -1952,7 +1758,6 @@
   <w:style w:type="character" w:default="1" w:styleId="DefaultParagraphFont">
     <w:name w:val="Default Paragraph Font"/>
     <w:uiPriority w:val="1"/>
-    <w:semiHidden/>
     <w:unhideWhenUsed/>
   </w:style>
   <w:style w:type="table" w:default="1" w:styleId="TableNormal">
@@ -2466,11 +2271,11 @@
           <c:showPercent val="0"/>
           <c:showBubbleSize val="0"/>
         </c:dLbls>
-        <c:axId val="422500104"/>
-        <c:axId val="422506888"/>
+        <c:axId val="505353608"/>
+        <c:axId val="505360392"/>
       </c:scatterChart>
       <c:valAx>
-        <c:axId val="422500104"/>
+        <c:axId val="505353608"/>
         <c:scaling>
           <c:orientation val="minMax"/>
         </c:scaling>
@@ -2499,12 +2304,12 @@
         <c:majorTickMark val="out"/>
         <c:minorTickMark val="none"/>
         <c:tickLblPos val="nextTo"/>
-        <c:crossAx val="422506888"/>
+        <c:crossAx val="505360392"/>
         <c:crosses val="autoZero"/>
         <c:crossBetween val="midCat"/>
       </c:valAx>
       <c:valAx>
-        <c:axId val="422506888"/>
+        <c:axId val="505360392"/>
         <c:scaling>
           <c:orientation val="minMax"/>
         </c:scaling>
@@ -2534,7 +2339,7 @@
         <c:majorTickMark val="out"/>
         <c:minorTickMark val="none"/>
         <c:tickLblPos val="nextTo"/>
-        <c:crossAx val="422500104"/>
+        <c:crossAx val="505353608"/>
         <c:crosses val="autoZero"/>
         <c:crossBetween val="midCat"/>
       </c:valAx>

</xml_diff>

<commit_message>
feature selection writeup done
</commit_message>
<xml_diff>
--- a/pe2/Writeup.docx
+++ b/pe2/Writeup.docx
@@ -72,25 +72,16 @@
         <w:t>d take much longer to overflow. I kept a class probability tally</w:t>
       </w:r>
       <w:r>
-        <w:t xml:space="preserve"> that corresponded to the trained probability previously – and for each word in the MessageFeature, I added the log probability of that word being in that class to the total </w:t>
-      </w:r>
-      <w:bookmarkStart w:id="0" w:name="_GoBack"/>
-      <w:bookmarkEnd w:id="0"/>
-      <w:r>
-        <w:t xml:space="preserve">log probability.  </w:t>
-      </w:r>
-      <w:r>
-        <w:t>Because the values went from 0 to 1</w:t>
-      </w:r>
-      <w:r>
-        <w:t xml:space="preserve"> (which translates to –infinity to 0 respectively)</w:t>
-      </w:r>
-      <w:r>
-        <w:t>, instead of loo</w:t>
-      </w:r>
-      <w:r>
-        <w:t>king for the largest probability, I looked for the largest summed value (which would be negative).  The class that corresponded to this probability is deemed the one that is the most likely for that MessageFeature.  When all was said and done, I was achieving 91.5% accuracy on the corpus we were provided.  Note there was a bit of overfitting since for this version, I did no kfold – so the features being tested are actually part of the corpus.</w:t>
-      </w:r>
+        <w:t xml:space="preserve"> that corresponded to the trained probability previously – and for each word in the MessageFeature, I added the log probability of that word being in that class to the total log probability.  </w:t>
+      </w:r>
+      <w:r>
+        <w:t>Because the values went from 0 to 1 (which translates to –infinity to 0 respectively), instead of looking for the largest probability, I looked for the largest summed value (which would be negative).  The class that corresponded to this probability is deemed the one that is the most likely for that MessageFeature.  When all was said and done, I was achieving 91.5% accuracy on the corpus we were provided.  Note there was a bit of overfitting since for this version, I did no kfold – so the features being tested are actually part of the corpus.</w:t>
+      </w:r>
+    </w:p>
+    <w:p>
+      <w:pPr>
+        <w:pStyle w:val="NoSpacing"/>
+      </w:pPr>
     </w:p>
     <w:p>
       <w:pPr>
@@ -113,6 +104,449 @@
     <w:p>
       <w:pPr>
         <w:pStyle w:val="NoSpacing"/>
+      </w:pPr>
+      <w:r>
+        <w:t>For feature selection, I was building of</w:t>
+      </w:r>
+      <w:r>
+        <w:t>f of</w:t>
+      </w:r>
+      <w:r>
+        <w:t xml:space="preserve"> the exis</w:t>
+      </w:r>
+      <w:r>
+        <w:t>ting binomial code.  There are a number of ways to implement feature selection, but for this exercise, I did a chi squared feature selection (where I limited the number of values to 300 features per class).</w:t>
+      </w:r>
+      <w:r>
+        <w:t xml:space="preserve">  The main change to the binomial methods that I needed to make was actually creating the feature list.  So after doing the initial binomial prep, I added a method which created a feature</w:t>
+      </w:r>
+      <w:r>
+        <w:t xml:space="preserve"> </w:t>
+      </w:r>
+      <w:r>
+        <w:t>set.</w:t>
+      </w:r>
+      <w:r>
+        <w:t xml:space="preserve">  This essentially went through all the instances of the number of documents in each class of each term and performed a chi-squared on it which looked like this:</w:t>
+      </w:r>
+    </w:p>
+    <w:p>
+      <w:pPr>
+        <w:pStyle w:val="NoSpacing"/>
+        <w:rPr>
+          <w:i/>
+        </w:rPr>
+      </w:pPr>
+      <w:r>
+        <w:rPr>
+          <w:i/>
+        </w:rPr>
+        <w:t>N11 = number of documents of the class the term shows up in</w:t>
+      </w:r>
+    </w:p>
+    <w:p>
+      <w:pPr>
+        <w:pStyle w:val="NoSpacing"/>
+        <w:rPr>
+          <w:i/>
+        </w:rPr>
+      </w:pPr>
+      <w:r>
+        <w:rPr>
+          <w:i/>
+        </w:rPr>
+        <w:t>N01 = number of documents of the class the term doesn't show up in</w:t>
+      </w:r>
+    </w:p>
+    <w:p>
+      <w:pPr>
+        <w:pStyle w:val="NoSpacing"/>
+        <w:rPr>
+          <w:i/>
+        </w:rPr>
+      </w:pPr>
+      <w:r>
+        <w:rPr>
+          <w:i/>
+        </w:rPr>
+        <w:t>N10 = the number of documents the term shows up in not of the class</w:t>
+      </w:r>
+    </w:p>
+    <w:p>
+      <w:pPr>
+        <w:pStyle w:val="NoSpacing"/>
+        <w:rPr>
+          <w:i/>
+        </w:rPr>
+      </w:pPr>
+      <w:r>
+        <w:rPr>
+          <w:i/>
+        </w:rPr>
+        <w:t>N00 = number of documents the term does not show up in that are not in the class</w:t>
+      </w:r>
+    </w:p>
+    <w:p>
+      <w:pPr>
+        <w:pStyle w:val="NoSpacing"/>
+        <w:rPr>
+          <w:i/>
+        </w:rPr>
+      </w:pPr>
+      <w:r>
+        <w:rPr>
+          <w:i/>
+        </w:rPr>
+        <w:t>N=N11+N01+N10+N))</w:t>
+      </w:r>
+    </w:p>
+    <w:p>
+      <w:pPr>
+        <w:pStyle w:val="NoSpacing"/>
+        <w:rPr>
+          <w:i/>
+        </w:rPr>
+      </w:pPr>
+    </w:p>
+    <w:p>
+      <w:pPr>
+        <w:pStyle w:val="NoSpacing"/>
+        <w:rPr>
+          <w:i/>
+        </w:rPr>
+      </w:pPr>
+      <w:r>
+        <w:rPr>
+          <w:i/>
+        </w:rPr>
+        <w:t>Which translate programmatically to:</w:t>
+      </w:r>
+    </w:p>
+    <w:p>
+      <w:pPr>
+        <w:pStyle w:val="NoSpacing"/>
+        <w:rPr>
+          <w:i/>
+        </w:rPr>
+      </w:pPr>
+      <w:r>
+        <w:rPr>
+          <w:i/>
+        </w:rPr>
+        <w:lastRenderedPageBreak/>
+        <w:t>A=N11 = classFeatureList[word]</w:t>
+      </w:r>
+    </w:p>
+    <w:p>
+      <w:pPr>
+        <w:pStyle w:val="NoSpacing"/>
+        <w:rPr>
+          <w:i/>
+        </w:rPr>
+      </w:pPr>
+      <w:r>
+        <w:rPr>
+          <w:i/>
+        </w:rPr>
+        <w:t>C=N01 = classFeatureList.size()-N11</w:t>
+      </w:r>
+    </w:p>
+    <w:p>
+      <w:pPr>
+        <w:pStyle w:val="NoSpacing"/>
+        <w:rPr>
+          <w:i/>
+        </w:rPr>
+      </w:pPr>
+      <w:r>
+        <w:rPr>
+          <w:i/>
+        </w:rPr>
+        <w:t>B=N10 = totalFeatureList[class]-classFeatureList[word]</w:t>
+      </w:r>
+    </w:p>
+    <w:p>
+      <w:pPr>
+        <w:pStyle w:val="NoSpacing"/>
+        <w:rPr>
+          <w:i/>
+        </w:rPr>
+      </w:pPr>
+      <w:r>
+        <w:rPr>
+          <w:i/>
+        </w:rPr>
+        <w:t>D=N00 = totalFeatureList.size()-classFeatureList.size()-(totalFeatureList[class]+classFeatureList[word])-=totalFeatureList.size()-(N10+N11)-N10</w:t>
+      </w:r>
+    </w:p>
+    <w:p>
+      <w:pPr>
+        <w:pStyle w:val="NoSpacing"/>
+        <w:rPr>
+          <w:i/>
+        </w:rPr>
+      </w:pPr>
+      <w:r>
+        <w:rPr>
+          <w:i/>
+        </w:rPr>
+        <w:t>N=totalFeatureList.size()</w:t>
+      </w:r>
+    </w:p>
+    <w:p>
+      <w:pPr>
+        <w:pStyle w:val="NoSpacing"/>
+        <w:rPr>
+          <w:i/>
+        </w:rPr>
+      </w:pPr>
+    </w:p>
+    <w:p>
+      <w:pPr>
+        <w:pStyle w:val="NoSpacing"/>
+      </w:pPr>
+      <w:r>
+        <w:t xml:space="preserve">Then the chisquared operation was the one outlined in the lecture </w:t>
+      </w:r>
+      <w:r>
+        <w:t>notes:</w:t>
+      </w:r>
+    </w:p>
+    <w:p>
+      <w:pPr>
+        <w:pStyle w:val="NoSpacing"/>
+        <w:rPr>
+          <w:rFonts w:ascii="Menlo Regular" w:hAnsi="Menlo Regular" w:cs="Menlo Regular"/>
+          <w:i/>
+          <w:color w:val="000000"/>
+        </w:rPr>
+      </w:pPr>
+      <w:r>
+        <w:rPr>
+          <w:rFonts w:ascii="Menlo Regular" w:hAnsi="Menlo Regular" w:cs="Menlo Regular"/>
+          <w:i/>
+          <w:color w:val="000000"/>
+        </w:rPr>
+        <w:t>N*(A*D-C*B)*(A*D-C*B)/((A+C)*(B+D)*(A+B)*(C+D))</w:t>
+      </w:r>
+    </w:p>
+    <w:p>
+      <w:pPr>
+        <w:pStyle w:val="NoSpacing"/>
+        <w:rPr>
+          <w:rFonts w:ascii="Menlo Regular" w:hAnsi="Menlo Regular" w:cs="Menlo Regular"/>
+          <w:color w:val="000000"/>
+        </w:rPr>
+      </w:pPr>
+    </w:p>
+    <w:p>
+      <w:pPr>
+        <w:pStyle w:val="NoSpacing"/>
+      </w:pPr>
+      <w:r>
+        <w:t>I did a chi squared value for each term in each class – then I went through each class, and added the top K (in this case it was 300) features to a specific class feature set.  Once I had this feature set, the binomial code only required very minimal changes.  For the training – instead of training on the entire vocabulary, I only trained on the features (including smoothing).  The for classification, I only added values of log probabilities for the union of the MessageFeature vocabulary and the feature-set (as opposed to all the word in the MessageFeature).  When trained on this set (again without kfolding), we achieved an 88.75% accuracy.</w:t>
+      </w:r>
+    </w:p>
+    <w:p>
+      <w:pPr>
+        <w:pStyle w:val="NoSpacing"/>
+      </w:pPr>
+    </w:p>
+    <w:p>
+      <w:pPr>
+        <w:pStyle w:val="NoSpacing"/>
+      </w:pPr>
+      <w:r>
+        <w:t xml:space="preserve">This is less than the binomial – so I looked at the documents that it classified.  </w:t>
+      </w:r>
+      <w:r>
+        <w:t xml:space="preserve">The main thing that stood out was the terrible accuracy on documents 18 and 19.  For example, for document 19, the first 20 messages get classified as </w:t>
+      </w:r>
+      <w:r>
+        <w:t>19,19,15,15,19,16,15,15,19,15,19,15,19,0,15,19,16,15,19,19</w:t>
+      </w:r>
+      <w:r>
+        <w:t>.  That’s over 50% wrong (9/20 are correct).  I looked at the document sizes, and noticed something interesting.</w:t>
+      </w:r>
+    </w:p>
+    <w:p>
+      <w:pPr>
+        <w:pStyle w:val="NoSpacing"/>
+      </w:pPr>
+      <w:r>
+        <w:t>class0:799</w:t>
+      </w:r>
+    </w:p>
+    <w:p>
+      <w:pPr>
+        <w:pStyle w:val="NoSpacing"/>
+      </w:pPr>
+      <w:r>
+        <w:t>class1:973</w:t>
+      </w:r>
+    </w:p>
+    <w:p>
+      <w:pPr>
+        <w:pStyle w:val="NoSpacing"/>
+      </w:pPr>
+      <w:r>
+        <w:t>class2:985</w:t>
+      </w:r>
+    </w:p>
+    <w:p>
+      <w:pPr>
+        <w:pStyle w:val="NoSpacing"/>
+      </w:pPr>
+      <w:r>
+        <w:t>class3:982</w:t>
+      </w:r>
+    </w:p>
+    <w:p>
+      <w:pPr>
+        <w:pStyle w:val="NoSpacing"/>
+      </w:pPr>
+      <w:r>
+        <w:t>class4:961</w:t>
+      </w:r>
+    </w:p>
+    <w:p>
+      <w:pPr>
+        <w:pStyle w:val="NoSpacing"/>
+      </w:pPr>
+      <w:r>
+        <w:t>class5:980</w:t>
+      </w:r>
+    </w:p>
+    <w:p>
+      <w:pPr>
+        <w:pStyle w:val="NoSpacing"/>
+      </w:pPr>
+      <w:r>
+        <w:t>class6:972</w:t>
+      </w:r>
+    </w:p>
+    <w:p>
+      <w:pPr>
+        <w:pStyle w:val="NoSpacing"/>
+      </w:pPr>
+      <w:r>
+        <w:t>class7:990</w:t>
+      </w:r>
+    </w:p>
+    <w:p>
+      <w:pPr>
+        <w:pStyle w:val="NoSpacing"/>
+      </w:pPr>
+      <w:r>
+        <w:t>class8:994</w:t>
+      </w:r>
+    </w:p>
+    <w:p>
+      <w:pPr>
+        <w:pStyle w:val="NoSpacing"/>
+      </w:pPr>
+      <w:r>
+        <w:t>class9:994</w:t>
+      </w:r>
+    </w:p>
+    <w:p>
+      <w:pPr>
+        <w:pStyle w:val="NoSpacing"/>
+      </w:pPr>
+      <w:r>
+        <w:t>class10:999</w:t>
+      </w:r>
+    </w:p>
+    <w:p>
+      <w:pPr>
+        <w:pStyle w:val="NoSpacing"/>
+      </w:pPr>
+      <w:r>
+        <w:t>class11:991</w:t>
+      </w:r>
+    </w:p>
+    <w:p>
+      <w:pPr>
+        <w:pStyle w:val="NoSpacing"/>
+      </w:pPr>
+      <w:r>
+        <w:t>class12:981</w:t>
+      </w:r>
+    </w:p>
+    <w:p>
+      <w:pPr>
+        <w:pStyle w:val="NoSpacing"/>
+      </w:pPr>
+      <w:r>
+        <w:t>class13:990</w:t>
+      </w:r>
+    </w:p>
+    <w:p>
+      <w:pPr>
+        <w:pStyle w:val="NoSpacing"/>
+      </w:pPr>
+      <w:r>
+        <w:t>class14:987</w:t>
+      </w:r>
+    </w:p>
+    <w:p>
+      <w:pPr>
+        <w:pStyle w:val="NoSpacing"/>
+      </w:pPr>
+      <w:r>
+        <w:t>class15:997</w:t>
+      </w:r>
+    </w:p>
+    <w:p>
+      <w:pPr>
+        <w:pStyle w:val="NoSpacing"/>
+      </w:pPr>
+      <w:r>
+        <w:t>class16:910</w:t>
+      </w:r>
+    </w:p>
+    <w:p>
+      <w:pPr>
+        <w:pStyle w:val="NoSpacing"/>
+      </w:pPr>
+      <w:r>
+        <w:t>class17:940</w:t>
+      </w:r>
+    </w:p>
+    <w:p>
+      <w:pPr>
+        <w:pStyle w:val="NoSpacing"/>
+      </w:pPr>
+      <w:r>
+        <w:t>class18:775</w:t>
+      </w:r>
+    </w:p>
+    <w:p>
+      <w:pPr>
+        <w:pStyle w:val="NoSpacing"/>
+      </w:pPr>
+      <w:r>
+        <w:t>class19:628</w:t>
+      </w:r>
+    </w:p>
+    <w:p>
+      <w:pPr>
+        <w:pStyle w:val="NoSpacing"/>
+      </w:pPr>
+    </w:p>
+    <w:p>
+      <w:pPr>
+        <w:pStyle w:val="NoSpacing"/>
+      </w:pPr>
+      <w:r>
+        <w:t>Classes 0, 18, and 19 are significantly smaller than the other classes – which plays a large factor in class 18 and 19’s error (though surprisingly, document 0 seems mostly right).  The problem with this is that the binomial itself has a significant amount of trouble on document 19 as well.  So for now I’ll chalk this up to slight overfitting on the binomial portion which makes the extra features good discerners since we are testing on trained documents</w:t>
+      </w:r>
+      <w:bookmarkStart w:id="0" w:name="_GoBack"/>
+      <w:bookmarkEnd w:id="0"/>
+    </w:p>
+    <w:p>
+      <w:pPr>
+        <w:pStyle w:val="NoSpacing"/>
         <w:rPr>
           <w:b/>
           <w:sz w:val="40"/>
@@ -125,6 +559,7 @@
           <w:sz w:val="40"/>
           <w:szCs w:val="40"/>
         </w:rPr>
+        <w:lastRenderedPageBreak/>
         <w:t>MULTINOMIAL</w:t>
       </w:r>
     </w:p>
@@ -276,7 +711,6 @@
               <w:pStyle w:val="NoSpacing"/>
             </w:pPr>
             <w:r>
-              <w:lastRenderedPageBreak/>
               <w:t>0.7</w:t>
             </w:r>
           </w:p>
@@ -623,6 +1057,7 @@
           <w:noProof/>
           <w:lang w:eastAsia="en-US"/>
         </w:rPr>
+        <w:lastRenderedPageBreak/>
         <w:drawing>
           <wp:inline distT="0" distB="0" distL="0" distR="0" wp14:anchorId="4050E0C0" wp14:editId="79CAFB8A">
             <wp:extent cx="6181725" cy="2295525"/>
@@ -1080,6 +1515,7 @@
           <w:sz w:val="36"/>
           <w:szCs w:val="36"/>
         </w:rPr>
+        <w:lastRenderedPageBreak/>
         <w:t>W</w:t>
       </w:r>
       <w:r>
@@ -1519,7 +1955,7 @@
         <w:rStyle w:val="PageNumber"/>
         <w:noProof/>
       </w:rPr>
-      <w:t>1</w:t>
+      <w:t>2</w:t>
     </w:r>
     <w:r>
       <w:rPr>

</xml_diff>

<commit_message>
end of writeu (just need chart if it finishes in time)
</commit_message>
<xml_diff>
--- a/pe2/Writeup.docx
+++ b/pe2/Writeup.docx
@@ -25,7 +25,23 @@
         <w:pStyle w:val="NoSpacing"/>
       </w:pPr>
       <w:r>
-        <w:t xml:space="preserve">I implemented the multivariate naïve bayes classifier with plus-1 smoothing.  It performs the operation in 3 distinct steps.  The first is the preparation for the classifier – this counts the number of docs in each class a word is part of.  For the words of the message feature, I used the subject and the body (I weighted them the same, but optimizations could be done to weight them differently).  After we had the corpus counts, we trained the binomial classifier.  This took a count of the number of terms in each class and the number of documents in each class.  Then for the entire vocabulary it got the multivatiate probability. </w:t>
+        <w:t xml:space="preserve">I implemented the multivariate naïve </w:t>
+      </w:r>
+      <w:proofErr w:type="spellStart"/>
+      <w:r>
+        <w:t>bayes</w:t>
+      </w:r>
+      <w:proofErr w:type="spellEnd"/>
+      <w:r>
+        <w:t xml:space="preserve"> classifier with plus-1 smoothing.  It performs the operation in 3 distinct steps.  The first is the preparation for the classifier – this counts the number of docs in each class a word is part of.  For the words of the message feature, I used the subject and the body (I weighted them the same, but optimizations could be done to weight them differently).  After we had the corpus counts, we trained the binomial classifier.  This took a count of the number of terms in each class and the number of documents in each class.  Then for the entire vocabulary it got the </w:t>
+      </w:r>
+      <w:proofErr w:type="spellStart"/>
+      <w:r>
+        <w:t>multivatiate</w:t>
+      </w:r>
+      <w:proofErr w:type="spellEnd"/>
+      <w:r>
+        <w:t xml:space="preserve"> probability. </w:t>
       </w:r>
     </w:p>
     <w:p>
@@ -44,7 +60,15 @@
         <w:t>y is (# of documents in a class a term shows up in/# docs in the class).  You hit a slight issue here when the word in the vocabulary doesn’t exist in the class – the probability is zero – which give the lack of having a word infinite weight when classifying.  So I set up smoothing to prevent this.  The smoothing I added 1 to the numerator and the number of terms in the vocabulary to the denominator.</w:t>
       </w:r>
       <w:r>
-        <w:t xml:space="preserve">  The initially perceived issue with doing the smoothing this way is if there was a word was not in the vocabulary, then you aren’t smoothing that value.  But if it is not at all in the vocabulary, then it won’t have a value for any of the classes, and thus might as well be skipped when presented in the classification step – rendering words not taken into account</w:t>
+        <w:t xml:space="preserve">  The initially perceived issue with doing the smoothing this way is if there was a word was not in the vocabulary, </w:t>
+      </w:r>
+      <w:proofErr w:type="gramStart"/>
+      <w:r>
+        <w:t>then</w:t>
+      </w:r>
+      <w:proofErr w:type="gramEnd"/>
+      <w:r>
+        <w:t xml:space="preserve"> you aren’t smoothing that value.  But if it is not at all in the vocabulary, then it won’t have a value for any of the classes, and thus might as well be skipped when presented in the classification step – rendering words not taken into account</w:t>
       </w:r>
       <w:r>
         <w:t xml:space="preserve"> in the vocabulary a non-issue</w:t>
@@ -66,16 +90,64 @@
         <w:t>For the final step is classific</w:t>
       </w:r>
       <w:r>
-        <w:t>ation.  For MessageFeature, we wanted to guess a class that it should be, so I got an initial probability of the class (the number of docs in the category/total number of docs in corpus).  For all the probabilities, I took the log of them, so that instead of multiplying small probabilities (where we quickly would hit underflow issues) we can add larger numbers - which woul</w:t>
+        <w:t xml:space="preserve">ation.  For </w:t>
+      </w:r>
+      <w:proofErr w:type="spellStart"/>
+      <w:r>
+        <w:t>MessageFeature</w:t>
+      </w:r>
+      <w:proofErr w:type="spellEnd"/>
+      <w:r>
+        <w:t>, we wanted to guess a class that it should be, so I got an initial probability of the class (the number of docs in the category/total number of docs in corpus).  For all the probabilities, I took the log of them, so that instead of multiplying small probabilities (where we quickly would hit underflow issues) we can add larger numbers - which woul</w:t>
       </w:r>
       <w:r>
         <w:t>d take much longer to overflow. I kept a class probability tally</w:t>
       </w:r>
       <w:r>
-        <w:t xml:space="preserve"> that corresponded to the trained probability previously – and for each word in the MessageFeature, I added the log probability of that word being in that class to the total log probability.  </w:t>
-      </w:r>
-      <w:r>
-        <w:t>Because the values went from 0 to 1 (which translates to –infinity to 0 respectively), instead of looking for the largest probability, I looked for the largest summed value (which would be negative).  The class that corresponded to this probability is deemed the one that is the most likely for that MessageFeature.  When all was said and done, I was achieving 91.5% accuracy on the corpus we were provided.  Note there was a bit of overfitting since for this version, I did no kfold – so the features being tested are actually part of the corpus.</w:t>
+        <w:t xml:space="preserve"> that corresponded to the trained probability previously – and for each word in the </w:t>
+      </w:r>
+      <w:proofErr w:type="spellStart"/>
+      <w:r>
+        <w:t>MessageFeature</w:t>
+      </w:r>
+      <w:proofErr w:type="spellEnd"/>
+      <w:r>
+        <w:t xml:space="preserve">, I added the log probability of that word being in that </w:t>
+      </w:r>
+      <w:proofErr w:type="gramStart"/>
+      <w:r>
+        <w:t>class to the total log</w:t>
+      </w:r>
+      <w:proofErr w:type="gramEnd"/>
+      <w:r>
+        <w:t xml:space="preserve"> probability.  </w:t>
+      </w:r>
+      <w:r>
+        <w:t xml:space="preserve">Because the values went from 0 to 1 (which translates to –infinity to 0 respectively), instead of looking for the largest probability, I looked for the largest summed value (which would be negative).  The class that corresponded to this probability is deemed the one that is the most likely for that </w:t>
+      </w:r>
+      <w:proofErr w:type="spellStart"/>
+      <w:r>
+        <w:t>MessageFeature</w:t>
+      </w:r>
+      <w:proofErr w:type="spellEnd"/>
+      <w:r>
+        <w:t xml:space="preserve">.  When all was said and done, I was achieving 91.5% accuracy on the corpus we were provided.  Note there was a bit of </w:t>
+      </w:r>
+      <w:proofErr w:type="spellStart"/>
+      <w:r>
+        <w:t>overfitting</w:t>
+      </w:r>
+      <w:proofErr w:type="spellEnd"/>
+      <w:r>
+        <w:t xml:space="preserve"> since for this version, I did no </w:t>
+      </w:r>
+      <w:proofErr w:type="spellStart"/>
+      <w:r>
+        <w:t>kfold</w:t>
+      </w:r>
+      <w:proofErr w:type="spellEnd"/>
+      <w:r>
+        <w:t xml:space="preserve"> – so the features being tested are actually part of the corpus.</w:t>
       </w:r>
     </w:p>
     <w:p>
@@ -118,7 +190,15 @@
         <w:t>ting binomial code.  There are a number of ways to implement feature selection, but for this exercise, I did a chi squared feature selection (where I limited the number of values to 300 features per class).</w:t>
       </w:r>
       <w:r>
-        <w:t xml:space="preserve">  The main change to the binomial methods that I needed to make was actually creating the feature list.  So after doing the initial binomial prep, I added a method which created a feature</w:t>
+        <w:t xml:space="preserve">  The main change to the binomial methods that I needed to make was actually creating the feature list.  So after doing the initial binomial prep, I added a </w:t>
+      </w:r>
+      <w:proofErr w:type="gramStart"/>
+      <w:r>
+        <w:t>method which</w:t>
+      </w:r>
+      <w:proofErr w:type="gramEnd"/>
+      <w:r>
+        <w:t xml:space="preserve"> created a feature</w:t>
       </w:r>
       <w:r>
         <w:t xml:space="preserve"> </w:t>
@@ -234,79 +314,267 @@
           <w:i/>
         </w:rPr>
         <w:lastRenderedPageBreak/>
-        <w:t>A=N11 = classFeatureList[word]</w:t>
-      </w:r>
-    </w:p>
-    <w:p>
-      <w:pPr>
-        <w:pStyle w:val="NoSpacing"/>
-        <w:rPr>
-          <w:i/>
-        </w:rPr>
-      </w:pPr>
-      <w:r>
-        <w:rPr>
-          <w:i/>
-        </w:rPr>
-        <w:t>C=N01 = classFeatureList.size()-N11</w:t>
-      </w:r>
-    </w:p>
-    <w:p>
-      <w:pPr>
-        <w:pStyle w:val="NoSpacing"/>
-        <w:rPr>
-          <w:i/>
-        </w:rPr>
-      </w:pPr>
-      <w:r>
-        <w:rPr>
-          <w:i/>
-        </w:rPr>
-        <w:t>B=N10 = totalFeatureList[class]-classFeatureList[word]</w:t>
-      </w:r>
-    </w:p>
-    <w:p>
-      <w:pPr>
-        <w:pStyle w:val="NoSpacing"/>
-        <w:rPr>
-          <w:i/>
-        </w:rPr>
-      </w:pPr>
-      <w:r>
-        <w:rPr>
-          <w:i/>
-        </w:rPr>
-        <w:t>D=N00 = totalFeatureList.size()-classFeatureList.size()-(totalFeatureList[class]+classFeatureList[word])-=totalFeatureList.size()-(N10+N11)-N10</w:t>
-      </w:r>
-    </w:p>
-    <w:p>
-      <w:pPr>
-        <w:pStyle w:val="NoSpacing"/>
-        <w:rPr>
-          <w:i/>
-        </w:rPr>
-      </w:pPr>
-      <w:r>
-        <w:rPr>
-          <w:i/>
-        </w:rPr>
-        <w:t>N=totalFeatureList.size()</w:t>
-      </w:r>
-    </w:p>
-    <w:p>
-      <w:pPr>
-        <w:pStyle w:val="NoSpacing"/>
-        <w:rPr>
-          <w:i/>
-        </w:rPr>
-      </w:pPr>
-    </w:p>
-    <w:p>
-      <w:pPr>
-        <w:pStyle w:val="NoSpacing"/>
-      </w:pPr>
-      <w:r>
-        <w:t xml:space="preserve">Then the chisquared operation was the one outlined in the lecture </w:t>
+        <w:t xml:space="preserve">A=N11 = </w:t>
+      </w:r>
+      <w:proofErr w:type="spellStart"/>
+      <w:proofErr w:type="gramStart"/>
+      <w:r>
+        <w:rPr>
+          <w:i/>
+        </w:rPr>
+        <w:t>classFeatureList</w:t>
+      </w:r>
+      <w:proofErr w:type="spellEnd"/>
+      <w:r>
+        <w:rPr>
+          <w:i/>
+        </w:rPr>
+        <w:t>[</w:t>
+      </w:r>
+      <w:proofErr w:type="gramEnd"/>
+      <w:r>
+        <w:rPr>
+          <w:i/>
+        </w:rPr>
+        <w:t>word]</w:t>
+      </w:r>
+    </w:p>
+    <w:p>
+      <w:pPr>
+        <w:pStyle w:val="NoSpacing"/>
+        <w:rPr>
+          <w:i/>
+        </w:rPr>
+      </w:pPr>
+      <w:r>
+        <w:rPr>
+          <w:i/>
+        </w:rPr>
+        <w:t xml:space="preserve">C=N01 = </w:t>
+      </w:r>
+      <w:proofErr w:type="spellStart"/>
+      <w:proofErr w:type="gramStart"/>
+      <w:r>
+        <w:rPr>
+          <w:i/>
+        </w:rPr>
+        <w:t>classFeatureList.size</w:t>
+      </w:r>
+      <w:proofErr w:type="spellEnd"/>
+      <w:r>
+        <w:rPr>
+          <w:i/>
+        </w:rPr>
+        <w:t>(</w:t>
+      </w:r>
+      <w:proofErr w:type="gramEnd"/>
+      <w:r>
+        <w:rPr>
+          <w:i/>
+        </w:rPr>
+        <w:t>)-N11</w:t>
+      </w:r>
+    </w:p>
+    <w:p>
+      <w:pPr>
+        <w:pStyle w:val="NoSpacing"/>
+        <w:rPr>
+          <w:i/>
+        </w:rPr>
+      </w:pPr>
+      <w:r>
+        <w:rPr>
+          <w:i/>
+        </w:rPr>
+        <w:t xml:space="preserve">B=N10 = </w:t>
+      </w:r>
+      <w:proofErr w:type="spellStart"/>
+      <w:proofErr w:type="gramStart"/>
+      <w:r>
+        <w:rPr>
+          <w:i/>
+        </w:rPr>
+        <w:t>totalFeatureList</w:t>
+      </w:r>
+      <w:proofErr w:type="spellEnd"/>
+      <w:r>
+        <w:rPr>
+          <w:i/>
+        </w:rPr>
+        <w:t>[</w:t>
+      </w:r>
+      <w:proofErr w:type="gramEnd"/>
+      <w:r>
+        <w:rPr>
+          <w:i/>
+        </w:rPr>
+        <w:t>class]-</w:t>
+      </w:r>
+      <w:proofErr w:type="spellStart"/>
+      <w:r>
+        <w:rPr>
+          <w:i/>
+        </w:rPr>
+        <w:t>classFeatureList</w:t>
+      </w:r>
+      <w:proofErr w:type="spellEnd"/>
+      <w:r>
+        <w:rPr>
+          <w:i/>
+        </w:rPr>
+        <w:t>[word]</w:t>
+      </w:r>
+    </w:p>
+    <w:p>
+      <w:pPr>
+        <w:pStyle w:val="NoSpacing"/>
+        <w:rPr>
+          <w:i/>
+        </w:rPr>
+      </w:pPr>
+      <w:r>
+        <w:rPr>
+          <w:i/>
+        </w:rPr>
+        <w:t xml:space="preserve">D=N00 = </w:t>
+      </w:r>
+      <w:proofErr w:type="spellStart"/>
+      <w:proofErr w:type="gramStart"/>
+      <w:r>
+        <w:rPr>
+          <w:i/>
+        </w:rPr>
+        <w:t>totalFeatureList.size</w:t>
+      </w:r>
+      <w:proofErr w:type="spellEnd"/>
+      <w:r>
+        <w:rPr>
+          <w:i/>
+        </w:rPr>
+        <w:t>(</w:t>
+      </w:r>
+      <w:proofErr w:type="gramEnd"/>
+      <w:r>
+        <w:rPr>
+          <w:i/>
+        </w:rPr>
+        <w:t>)-</w:t>
+      </w:r>
+      <w:proofErr w:type="spellStart"/>
+      <w:r>
+        <w:rPr>
+          <w:i/>
+        </w:rPr>
+        <w:t>classFeatureList.size</w:t>
+      </w:r>
+      <w:proofErr w:type="spellEnd"/>
+      <w:r>
+        <w:rPr>
+          <w:i/>
+        </w:rPr>
+        <w:t>()-(</w:t>
+      </w:r>
+      <w:proofErr w:type="spellStart"/>
+      <w:r>
+        <w:rPr>
+          <w:i/>
+        </w:rPr>
+        <w:t>totalFeatureList</w:t>
+      </w:r>
+      <w:proofErr w:type="spellEnd"/>
+      <w:r>
+        <w:rPr>
+          <w:i/>
+        </w:rPr>
+        <w:t>[class]+</w:t>
+      </w:r>
+      <w:proofErr w:type="spellStart"/>
+      <w:r>
+        <w:rPr>
+          <w:i/>
+        </w:rPr>
+        <w:t>classFeatureList</w:t>
+      </w:r>
+      <w:proofErr w:type="spellEnd"/>
+      <w:r>
+        <w:rPr>
+          <w:i/>
+        </w:rPr>
+        <w:t>[word])-=</w:t>
+      </w:r>
+      <w:proofErr w:type="spellStart"/>
+      <w:r>
+        <w:rPr>
+          <w:i/>
+        </w:rPr>
+        <w:t>totalFeatureList.size</w:t>
+      </w:r>
+      <w:proofErr w:type="spellEnd"/>
+      <w:r>
+        <w:rPr>
+          <w:i/>
+        </w:rPr>
+        <w:t>()-(N10+N11)-N10</w:t>
+      </w:r>
+    </w:p>
+    <w:p>
+      <w:pPr>
+        <w:pStyle w:val="NoSpacing"/>
+        <w:rPr>
+          <w:i/>
+        </w:rPr>
+      </w:pPr>
+      <w:r>
+        <w:rPr>
+          <w:i/>
+        </w:rPr>
+        <w:t>N=</w:t>
+      </w:r>
+      <w:proofErr w:type="spellStart"/>
+      <w:proofErr w:type="gramStart"/>
+      <w:r>
+        <w:rPr>
+          <w:i/>
+        </w:rPr>
+        <w:t>totalFeatureList.size</w:t>
+      </w:r>
+      <w:proofErr w:type="spellEnd"/>
+      <w:r>
+        <w:rPr>
+          <w:i/>
+        </w:rPr>
+        <w:t>(</w:t>
+      </w:r>
+      <w:proofErr w:type="gramEnd"/>
+      <w:r>
+        <w:rPr>
+          <w:i/>
+        </w:rPr>
+        <w:t>)</w:t>
+      </w:r>
+    </w:p>
+    <w:p>
+      <w:pPr>
+        <w:pStyle w:val="NoSpacing"/>
+        <w:rPr>
+          <w:i/>
+        </w:rPr>
+      </w:pPr>
+    </w:p>
+    <w:p>
+      <w:pPr>
+        <w:pStyle w:val="NoSpacing"/>
+      </w:pPr>
+      <w:r>
+        <w:t xml:space="preserve">Then the </w:t>
+      </w:r>
+      <w:proofErr w:type="spellStart"/>
+      <w:r>
+        <w:t>chisquared</w:t>
+      </w:r>
+      <w:proofErr w:type="spellEnd"/>
+      <w:r>
+        <w:t xml:space="preserve"> operation was the one outlined in the lecture </w:t>
       </w:r>
       <w:r>
         <w:t>notes:</w:t>
@@ -344,7 +612,55 @@
         <w:pStyle w:val="NoSpacing"/>
       </w:pPr>
       <w:r>
-        <w:t>I did a chi squared value for each term in each class – then I went through each class, and added the top K (in this case it was 300) features to a specific class feature set.  Once I had this feature set, the binomial code only required very minimal changes.  For the training – instead of training on the entire vocabulary, I only trained on the features (including smoothing).  The for classification, I only added values of log probabilities for the union of the MessageFeature vocabulary and the feature-set (as opposed to all the word in the MessageFeature).  When trained on this set (again without kfolding), we achieved an 88.75% accuracy.</w:t>
+        <w:t xml:space="preserve">I did a </w:t>
+      </w:r>
+      <w:proofErr w:type="gramStart"/>
+      <w:r>
+        <w:t>chi squared</w:t>
+      </w:r>
+      <w:proofErr w:type="gramEnd"/>
+      <w:r>
+        <w:t xml:space="preserve"> value for each term in each class – then I went through each class, and added the top K (in this case it was 300) features to a specific class feature set.  Once I had this feature set, the binomial code only required very minimal changes.  For the training – instead of training on the entire vocabulary, I only trained on the features (including smoothing).  </w:t>
+      </w:r>
+      <w:proofErr w:type="gramStart"/>
+      <w:r>
+        <w:t>The for</w:t>
+      </w:r>
+      <w:proofErr w:type="gramEnd"/>
+      <w:r>
+        <w:t xml:space="preserve"> classification, I only added values of log probabilities for the union of the </w:t>
+      </w:r>
+      <w:proofErr w:type="spellStart"/>
+      <w:r>
+        <w:t>MessageFeature</w:t>
+      </w:r>
+      <w:proofErr w:type="spellEnd"/>
+      <w:r>
+        <w:t xml:space="preserve"> vocabulary and the feature-set (as opposed to all the word in the </w:t>
+      </w:r>
+      <w:proofErr w:type="spellStart"/>
+      <w:r>
+        <w:t>MessageFeature</w:t>
+      </w:r>
+      <w:proofErr w:type="spellEnd"/>
+      <w:r>
+        <w:t xml:space="preserve">).  When trained on this set (again without </w:t>
+      </w:r>
+      <w:proofErr w:type="spellStart"/>
+      <w:r>
+        <w:t>kfolding</w:t>
+      </w:r>
+      <w:proofErr w:type="spellEnd"/>
+      <w:r>
+        <w:t xml:space="preserve">), we achieved </w:t>
+      </w:r>
+      <w:proofErr w:type="gramStart"/>
+      <w:r>
+        <w:t>an 88.75</w:t>
+      </w:r>
+      <w:proofErr w:type="gramEnd"/>
+      <w:r>
+        <w:t>% accuracy.</w:t>
       </w:r>
     </w:p>
     <w:p>
@@ -373,176 +689,230 @@
       <w:pPr>
         <w:pStyle w:val="NoSpacing"/>
       </w:pPr>
+      <w:proofErr w:type="gramStart"/>
       <w:r>
         <w:t>class0:799</w:t>
       </w:r>
-    </w:p>
-    <w:p>
-      <w:pPr>
-        <w:pStyle w:val="NoSpacing"/>
-      </w:pPr>
+      <w:proofErr w:type="gramEnd"/>
+    </w:p>
+    <w:p>
+      <w:pPr>
+        <w:pStyle w:val="NoSpacing"/>
+      </w:pPr>
+      <w:proofErr w:type="gramStart"/>
       <w:r>
         <w:t>class1:973</w:t>
       </w:r>
-    </w:p>
-    <w:p>
-      <w:pPr>
-        <w:pStyle w:val="NoSpacing"/>
-      </w:pPr>
+      <w:proofErr w:type="gramEnd"/>
+    </w:p>
+    <w:p>
+      <w:pPr>
+        <w:pStyle w:val="NoSpacing"/>
+      </w:pPr>
+      <w:proofErr w:type="gramStart"/>
       <w:r>
         <w:t>class2:985</w:t>
       </w:r>
-    </w:p>
-    <w:p>
-      <w:pPr>
-        <w:pStyle w:val="NoSpacing"/>
-      </w:pPr>
+      <w:proofErr w:type="gramEnd"/>
+    </w:p>
+    <w:p>
+      <w:pPr>
+        <w:pStyle w:val="NoSpacing"/>
+      </w:pPr>
+      <w:proofErr w:type="gramStart"/>
       <w:r>
         <w:t>class3:982</w:t>
       </w:r>
-    </w:p>
-    <w:p>
-      <w:pPr>
-        <w:pStyle w:val="NoSpacing"/>
-      </w:pPr>
+      <w:proofErr w:type="gramEnd"/>
+    </w:p>
+    <w:p>
+      <w:pPr>
+        <w:pStyle w:val="NoSpacing"/>
+      </w:pPr>
+      <w:proofErr w:type="gramStart"/>
       <w:r>
         <w:t>class4:961</w:t>
       </w:r>
-    </w:p>
-    <w:p>
-      <w:pPr>
-        <w:pStyle w:val="NoSpacing"/>
-      </w:pPr>
+      <w:proofErr w:type="gramEnd"/>
+    </w:p>
+    <w:p>
+      <w:pPr>
+        <w:pStyle w:val="NoSpacing"/>
+      </w:pPr>
+      <w:proofErr w:type="gramStart"/>
       <w:r>
         <w:t>class5:980</w:t>
       </w:r>
-    </w:p>
-    <w:p>
-      <w:pPr>
-        <w:pStyle w:val="NoSpacing"/>
-      </w:pPr>
+      <w:proofErr w:type="gramEnd"/>
+    </w:p>
+    <w:p>
+      <w:pPr>
+        <w:pStyle w:val="NoSpacing"/>
+      </w:pPr>
+      <w:proofErr w:type="gramStart"/>
       <w:r>
         <w:t>class6:972</w:t>
       </w:r>
-    </w:p>
-    <w:p>
-      <w:pPr>
-        <w:pStyle w:val="NoSpacing"/>
-      </w:pPr>
+      <w:proofErr w:type="gramEnd"/>
+    </w:p>
+    <w:p>
+      <w:pPr>
+        <w:pStyle w:val="NoSpacing"/>
+      </w:pPr>
+      <w:proofErr w:type="gramStart"/>
       <w:r>
         <w:t>class7:990</w:t>
       </w:r>
-    </w:p>
-    <w:p>
-      <w:pPr>
-        <w:pStyle w:val="NoSpacing"/>
-      </w:pPr>
+      <w:proofErr w:type="gramEnd"/>
+    </w:p>
+    <w:p>
+      <w:pPr>
+        <w:pStyle w:val="NoSpacing"/>
+      </w:pPr>
+      <w:proofErr w:type="gramStart"/>
       <w:r>
         <w:t>class8:994</w:t>
       </w:r>
-    </w:p>
-    <w:p>
-      <w:pPr>
-        <w:pStyle w:val="NoSpacing"/>
-      </w:pPr>
+      <w:proofErr w:type="gramEnd"/>
+    </w:p>
+    <w:p>
+      <w:pPr>
+        <w:pStyle w:val="NoSpacing"/>
+      </w:pPr>
+      <w:proofErr w:type="gramStart"/>
       <w:r>
         <w:t>class9:994</w:t>
       </w:r>
-    </w:p>
-    <w:p>
-      <w:pPr>
-        <w:pStyle w:val="NoSpacing"/>
-      </w:pPr>
+      <w:proofErr w:type="gramEnd"/>
+    </w:p>
+    <w:p>
+      <w:pPr>
+        <w:pStyle w:val="NoSpacing"/>
+      </w:pPr>
+      <w:proofErr w:type="gramStart"/>
       <w:r>
         <w:t>class10:999</w:t>
       </w:r>
-    </w:p>
-    <w:p>
-      <w:pPr>
-        <w:pStyle w:val="NoSpacing"/>
-      </w:pPr>
+      <w:proofErr w:type="gramEnd"/>
+    </w:p>
+    <w:p>
+      <w:pPr>
+        <w:pStyle w:val="NoSpacing"/>
+      </w:pPr>
+      <w:proofErr w:type="gramStart"/>
       <w:r>
         <w:t>class11:991</w:t>
       </w:r>
-    </w:p>
-    <w:p>
-      <w:pPr>
-        <w:pStyle w:val="NoSpacing"/>
-      </w:pPr>
+      <w:proofErr w:type="gramEnd"/>
+    </w:p>
+    <w:p>
+      <w:pPr>
+        <w:pStyle w:val="NoSpacing"/>
+      </w:pPr>
+      <w:proofErr w:type="gramStart"/>
       <w:r>
         <w:t>class12:981</w:t>
       </w:r>
-    </w:p>
-    <w:p>
-      <w:pPr>
-        <w:pStyle w:val="NoSpacing"/>
-      </w:pPr>
+      <w:proofErr w:type="gramEnd"/>
+    </w:p>
+    <w:p>
+      <w:pPr>
+        <w:pStyle w:val="NoSpacing"/>
+      </w:pPr>
+      <w:proofErr w:type="gramStart"/>
       <w:r>
         <w:t>class13:990</w:t>
       </w:r>
-    </w:p>
-    <w:p>
-      <w:pPr>
-        <w:pStyle w:val="NoSpacing"/>
-      </w:pPr>
+      <w:proofErr w:type="gramEnd"/>
+    </w:p>
+    <w:p>
+      <w:pPr>
+        <w:pStyle w:val="NoSpacing"/>
+      </w:pPr>
+      <w:proofErr w:type="gramStart"/>
       <w:r>
         <w:t>class14:987</w:t>
       </w:r>
-    </w:p>
-    <w:p>
-      <w:pPr>
-        <w:pStyle w:val="NoSpacing"/>
-      </w:pPr>
+      <w:proofErr w:type="gramEnd"/>
+    </w:p>
+    <w:p>
+      <w:pPr>
+        <w:pStyle w:val="NoSpacing"/>
+      </w:pPr>
+      <w:proofErr w:type="gramStart"/>
       <w:r>
         <w:t>class15:997</w:t>
       </w:r>
-    </w:p>
-    <w:p>
-      <w:pPr>
-        <w:pStyle w:val="NoSpacing"/>
-      </w:pPr>
+      <w:proofErr w:type="gramEnd"/>
+    </w:p>
+    <w:p>
+      <w:pPr>
+        <w:pStyle w:val="NoSpacing"/>
+      </w:pPr>
+      <w:proofErr w:type="gramStart"/>
       <w:r>
         <w:t>class16:910</w:t>
       </w:r>
-    </w:p>
-    <w:p>
-      <w:pPr>
-        <w:pStyle w:val="NoSpacing"/>
-      </w:pPr>
+      <w:proofErr w:type="gramEnd"/>
+    </w:p>
+    <w:p>
+      <w:pPr>
+        <w:pStyle w:val="NoSpacing"/>
+      </w:pPr>
+      <w:proofErr w:type="gramStart"/>
       <w:r>
         <w:t>class17:940</w:t>
       </w:r>
-    </w:p>
-    <w:p>
-      <w:pPr>
-        <w:pStyle w:val="NoSpacing"/>
-      </w:pPr>
+      <w:proofErr w:type="gramEnd"/>
+    </w:p>
+    <w:p>
+      <w:pPr>
+        <w:pStyle w:val="NoSpacing"/>
+      </w:pPr>
+      <w:proofErr w:type="gramStart"/>
       <w:r>
         <w:t>class18:775</w:t>
       </w:r>
-    </w:p>
-    <w:p>
-      <w:pPr>
-        <w:pStyle w:val="NoSpacing"/>
-      </w:pPr>
+      <w:proofErr w:type="gramEnd"/>
+    </w:p>
+    <w:p>
+      <w:pPr>
+        <w:pStyle w:val="NoSpacing"/>
+      </w:pPr>
+      <w:proofErr w:type="gramStart"/>
       <w:r>
         <w:t>class19:628</w:t>
       </w:r>
-    </w:p>
-    <w:p>
-      <w:pPr>
-        <w:pStyle w:val="NoSpacing"/>
-      </w:pPr>
-    </w:p>
-    <w:p>
-      <w:pPr>
-        <w:pStyle w:val="NoSpacing"/>
-      </w:pPr>
-      <w:r>
-        <w:t>Classes 0, 18, and 19 are significantly smaller than the other classes – which plays a large factor in class 18 and 19’s error (though surprisingly, document 0 seems mostly right).  The problem with this is that the binomial itself has a significant amount of trouble on document 19 as well.  So for now I’ll chalk this up to slight overfitting on the binomial portion which makes the extra features good discerners since we are testing on trained documents</w:t>
-      </w:r>
-      <w:bookmarkStart w:id="0" w:name="_GoBack"/>
-      <w:bookmarkEnd w:id="0"/>
+      <w:proofErr w:type="gramEnd"/>
+    </w:p>
+    <w:p>
+      <w:pPr>
+        <w:pStyle w:val="NoSpacing"/>
+      </w:pPr>
+    </w:p>
+    <w:p>
+      <w:pPr>
+        <w:pStyle w:val="NoSpacing"/>
+      </w:pPr>
+      <w:r>
+        <w:t xml:space="preserve">Classes 0, 18, and 19 are significantly smaller than the other classes – which plays a large factor in class 18 and 19’s error (though surprisingly, document 0 seems mostly right).  The problem with this is that the binomial itself has a significant amount of trouble on document 19 as well.  So for now I’ll chalk this up to slight </w:t>
+      </w:r>
+      <w:proofErr w:type="spellStart"/>
+      <w:r>
+        <w:t>overfitting</w:t>
+      </w:r>
+      <w:proofErr w:type="spellEnd"/>
+      <w:r>
+        <w:t xml:space="preserve"> on the binomial </w:t>
+      </w:r>
+      <w:proofErr w:type="gramStart"/>
+      <w:r>
+        <w:t>portion which makes the extra features good discerners since we are testing on</w:t>
+      </w:r>
+      <w:proofErr w:type="gramEnd"/>
+      <w:r>
+        <w:t xml:space="preserve"> trained documents</w:t>
+      </w:r>
     </w:p>
     <w:p>
       <w:pPr>
@@ -915,8 +1285,13 @@
         <w:t>0.5 for now and adjust the alpha when I reach the k-fold section</w:t>
       </w:r>
       <w:r>
-        <w:t>, where changing the alpha is not as explicitly overfitting</w:t>
-      </w:r>
+        <w:t xml:space="preserve">, where changing the alpha is not as explicitly </w:t>
+      </w:r>
+      <w:proofErr w:type="spellStart"/>
+      <w:r>
+        <w:t>overfitting</w:t>
+      </w:r>
+      <w:proofErr w:type="spellEnd"/>
       <w:r>
         <w:t>.</w:t>
       </w:r>
@@ -999,11 +1374,24 @@
         <w:pStyle w:val="NoSpacing"/>
       </w:pPr>
       <w:r>
-        <w:t xml:space="preserve">The method we used to fold was not as random as it could have been had we used a randomizer; instead, its randomness is dependent on the order of the messages in the MessageIterator.  We simply set the code to, for a fold n in 0…k, to put each n documents in the test set and the remaining in train.  We could have had a more representative spread by using a stratified method of sorting, </w:t>
-      </w:r>
-      <w:r>
-        <w:t>but using a random selection felt more realistic.  Pseudo-random, really, but still relatively random.</w:t>
-      </w:r>
+        <w:t xml:space="preserve">The method we used to fold was not as random as it could have been had we used a randomizer; instead, its randomness is dependent on the order of the messages in the </w:t>
+      </w:r>
+      <w:proofErr w:type="spellStart"/>
+      <w:r>
+        <w:t>MessageIterator</w:t>
+      </w:r>
+      <w:proofErr w:type="spellEnd"/>
+      <w:r>
+        <w:t xml:space="preserve">.  We simply set the code to, for a fold n in 0…k, to put each n documents in the test set and the remaining in train.  We could have had a more representative spread by using a stratified method of sorting, </w:t>
+      </w:r>
+      <w:r>
+        <w:t xml:space="preserve">but using a random selection felt more realistic.  </w:t>
+      </w:r>
+      <w:proofErr w:type="gramStart"/>
+      <w:r>
+        <w:t>Pseudo-random, really, but still relatively random.</w:t>
+      </w:r>
+      <w:proofErr w:type="gramEnd"/>
     </w:p>
     <w:p>
       <w:pPr>
@@ -1089,8 +1477,13 @@
       <w:r>
         <w:t xml:space="preserve"> before using k-fold</w:t>
       </w:r>
-      <w:r>
-        <w:t xml:space="preserve">; the lower the alpha, the higher the accuracy.  However, </w:t>
+      <w:proofErr w:type="gramStart"/>
+      <w:r>
+        <w:t>;</w:t>
+      </w:r>
+      <w:proofErr w:type="gramEnd"/>
+      <w:r>
+        <w:t xml:space="preserve"> the lower the alpha, the higher the accuracy.  However, </w:t>
       </w:r>
       <w:r>
         <w:t>0 is too small and</w:t>
@@ -1198,6 +1591,195 @@
       <w:pPr>
         <w:pStyle w:val="NoSpacing"/>
       </w:pPr>
+    </w:p>
+    <w:p>
+      <w:pPr>
+        <w:pStyle w:val="NoSpacing"/>
+      </w:pPr>
+      <w:r>
+        <w:t>I, also, want to consider is feature selection with multinomial and binomial.  I implemented chi2 feature selection previously, but I had to implement it for the multinomial as we</w:t>
+      </w:r>
+      <w:r>
+        <w:t>ll for the sake of comparison.</w:t>
+      </w:r>
+    </w:p>
+    <w:p>
+      <w:pPr>
+        <w:pStyle w:val="NoSpacing"/>
+      </w:pPr>
+    </w:p>
+    <w:p>
+      <w:pPr>
+        <w:pStyle w:val="NoSpacing"/>
+      </w:pPr>
+      <w:r>
+        <w:t>Error for multinomial classifier with fea</w:t>
+      </w:r>
+      <w:r>
+        <w:t>ture selection and alpha 0.5: 27</w:t>
+      </w:r>
+      <w:r>
+        <w:t xml:space="preserve">% </w:t>
+      </w:r>
+    </w:p>
+    <w:p>
+      <w:pPr>
+        <w:pStyle w:val="NoSpacing"/>
+      </w:pPr>
+      <w:r>
+        <w:t>Error for binomial classifier with feature selection: 19%</w:t>
+      </w:r>
+    </w:p>
+    <w:p>
+      <w:pPr>
+        <w:pStyle w:val="NoSpacing"/>
+      </w:pPr>
+    </w:p>
+    <w:p>
+      <w:pPr>
+        <w:pStyle w:val="NoSpacing"/>
+      </w:pPr>
+      <w:r>
+        <w:t>So I still have the issue of discrepancy between feature selection and non-feature selected for the binomial – though it is a slight discrepancy.  The interesting thing to note here is he the multinomial discrepancy is fairly large.  That is more likely do to programmer error (that couldn’t be found in time), since it should not deviate that significantly.</w:t>
+      </w:r>
+    </w:p>
+    <w:p>
+      <w:pPr>
+        <w:pStyle w:val="NoSpacing"/>
+      </w:pPr>
+    </w:p>
+    <w:p>
+      <w:pPr>
+        <w:pStyle w:val="NoSpacing"/>
+      </w:pPr>
+      <w:r>
+        <w:t xml:space="preserve">The other thing I wanted to look at is how modifying the number of folds affected the accuracy.  A Smaller number of folds </w:t>
+      </w:r>
+      <w:proofErr w:type="gramStart"/>
+      <w:r>
+        <w:t>means</w:t>
+      </w:r>
+      <w:proofErr w:type="gramEnd"/>
+      <w:r>
+        <w:t xml:space="preserve"> that the training corpus is smaller and the testing corpus is larger.  So I tested multiple K values, and returned the average error for binomial and multinomial with and without feature selection and I got a table that looked like this </w:t>
+      </w:r>
+    </w:p>
+    <w:p>
+      <w:pPr>
+        <w:pStyle w:val="NoSpacing"/>
+      </w:pPr>
+    </w:p>
+    <w:p>
+      <w:pPr>
+        <w:pStyle w:val="NoSpacing"/>
+        <w:rPr>
+          <w:i/>
+        </w:rPr>
+      </w:pPr>
+      <w:r>
+        <w:rPr>
+          <w:i/>
+        </w:rPr>
+        <w:t xml:space="preserve">Note that this portion of the document was corrupted, and not enough time to recreate the chart existed, but it is </w:t>
+      </w:r>
+      <w:proofErr w:type="spellStart"/>
+      <w:r>
+        <w:rPr>
+          <w:i/>
+        </w:rPr>
+        <w:t>recreatable</w:t>
+      </w:r>
+      <w:proofErr w:type="spellEnd"/>
+      <w:r>
+        <w:rPr>
+          <w:i/>
+        </w:rPr>
+        <w:t xml:space="preserve"> by </w:t>
+      </w:r>
+      <w:bookmarkStart w:id="0" w:name="_GoBack"/>
+      <w:r>
+        <w:rPr>
+          <w:i/>
+        </w:rPr>
+        <w:t>calling</w:t>
+      </w:r>
+      <w:r>
+        <w:rPr>
+          <w:i/>
+        </w:rPr>
+        <w:t xml:space="preserve"> the </w:t>
+      </w:r>
+      <w:proofErr w:type="spellStart"/>
+      <w:r>
+        <w:rPr>
+          <w:rFonts w:ascii="Menlo Regular" w:hAnsi="Menlo Regular" w:cs="Menlo Regular"/>
+          <w:i/>
+          <w:color w:val="C41A16"/>
+        </w:rPr>
+        <w:t>kfold</w:t>
+      </w:r>
+      <w:proofErr w:type="spellEnd"/>
+      <w:r>
+        <w:rPr>
+          <w:rFonts w:ascii="Menlo Regular" w:hAnsi="Menlo Regular" w:cs="Menlo Regular"/>
+          <w:i/>
+          <w:color w:val="C41A16"/>
+        </w:rPr>
+        <w:t xml:space="preserve">-test </w:t>
+      </w:r>
+      <w:r>
+        <w:rPr>
+          <w:i/>
+        </w:rPr>
+        <w:t>switch</w:t>
+      </w:r>
+      <w:bookmarkEnd w:id="0"/>
+    </w:p>
+    <w:p>
+      <w:pPr>
+        <w:pStyle w:val="NoSpacing"/>
+      </w:pPr>
+    </w:p>
+    <w:p>
+      <w:pPr>
+        <w:pStyle w:val="NoSpacing"/>
+      </w:pPr>
+      <w:r>
+        <w:t>For the small values of K, the error went way higher, which makes sense – since th</w:t>
+      </w:r>
+      <w:r>
+        <w:t xml:space="preserve">ere much less data to train on.  </w:t>
+      </w:r>
+      <w:r>
+        <w:t>It seems to be the case on this set, but somewhere around the square r</w:t>
+      </w:r>
+      <w:r>
+        <w:t xml:space="preserve">oot of the average size of </w:t>
+      </w:r>
+      <w:proofErr w:type="gramStart"/>
+      <w:r>
+        <w:t>the a</w:t>
+      </w:r>
+      <w:proofErr w:type="gramEnd"/>
+      <w:r>
+        <w:t xml:space="preserve"> class</w:t>
+      </w:r>
+      <w:r>
+        <w:t xml:space="preserve"> seems about right for the size of K</w:t>
+      </w:r>
+      <w:r>
+        <w:t xml:space="preserve"> (so in this case around 10)</w:t>
+      </w:r>
+      <w:r>
+        <w:t xml:space="preserve">.  That way you reduce the </w:t>
+      </w:r>
+      <w:r>
+        <w:lastRenderedPageBreak/>
+        <w:t>diminishing returns</w:t>
+      </w:r>
+      <w:r>
+        <w:t xml:space="preserve"> a high number of folds (thus time it takes to process) and the obviously debilitating outcome for the error when the size of the training set is significantly reduced</w:t>
+      </w:r>
     </w:p>
     <w:p>
       <w:pPr>
@@ -1232,36 +1814,65 @@
       </w:r>
       <w:r>
         <w:br/>
+      </w:r>
+      <w:proofErr w:type="spellStart"/>
+      <w:proofErr w:type="gramStart"/>
+      <w:r>
         <w:t>numOccurrencesWordInDocsOfSame</w:t>
       </w:r>
       <w:r>
-        <w:t xml:space="preserve">Class </w:t>
+        <w:t>Class</w:t>
+      </w:r>
+      <w:proofErr w:type="spellEnd"/>
+      <w:r>
+        <w:t xml:space="preserve"> </w:t>
+      </w:r>
+      <w:r>
+        <w:t xml:space="preserve"> became</w:t>
+      </w:r>
+      <w:proofErr w:type="gramEnd"/>
+      <w:r>
+        <w:t xml:space="preserve"> </w:t>
+      </w:r>
+      <w:proofErr w:type="spellStart"/>
+      <w:r>
+        <w:t>numOccurrencesWordInDocsOfOtherClass</w:t>
+      </w:r>
+      <w:proofErr w:type="spellEnd"/>
+      <w:r>
+        <w:t xml:space="preserve"> </w:t>
+      </w:r>
+    </w:p>
+    <w:p>
+      <w:pPr>
+        <w:pStyle w:val="NoSpacing"/>
+      </w:pPr>
+      <w:proofErr w:type="spellStart"/>
+      <w:proofErr w:type="gramStart"/>
+      <w:r>
+        <w:t>numOfWordsInDocsOfSame</w:t>
+      </w:r>
+      <w:r>
+        <w:t>Class</w:t>
+      </w:r>
+      <w:proofErr w:type="spellEnd"/>
+      <w:proofErr w:type="gramEnd"/>
+      <w:r>
+        <w:t xml:space="preserve"> </w:t>
       </w:r>
       <w:r>
         <w:t xml:space="preserve"> became </w:t>
       </w:r>
-      <w:r>
-        <w:t>numOccurrencesWordInDocsOfOtherClass</w:t>
-      </w:r>
+      <w:proofErr w:type="spellStart"/>
+      <w:r>
+        <w:t>numOfWordsInDocsOfOther</w:t>
+      </w:r>
+      <w:r>
+        <w:t>Class</w:t>
+      </w:r>
+      <w:proofErr w:type="spellEnd"/>
       <w:r>
         <w:t xml:space="preserve"> </w:t>
-      </w:r>
-    </w:p>
-    <w:p>
-      <w:pPr>
-        <w:pStyle w:val="NoSpacing"/>
-      </w:pPr>
-      <w:r>
-        <w:t>numOfWordsInDocsOfSame</w:t>
-      </w:r>
-      <w:r>
-        <w:t xml:space="preserve">Class </w:t>
-      </w:r>
-      <w:r>
-        <w:t xml:space="preserve"> became numOfWordsInDocsOfOther</w:t>
-      </w:r>
-      <w:r>
-        <w:t xml:space="preserve">Class </w:t>
       </w:r>
       <w:r>
         <w:t xml:space="preserve"> </w:t>
@@ -1299,26 +1910,65 @@
         <w:t xml:space="preserve">Then I implemented WCNB.  </w:t>
       </w:r>
       <w:r>
-        <w:t>As Piazzza listed many difficulties using prior probabilities, I left them ou</w:t>
-      </w:r>
-      <w:r>
-        <w:t>t.  I simply implemented a trainWCNB() method that for every class, went through the vocabulary and summed the probabilities (standard NB, not CNB) for each vocabulary word.  I then decided that, to integrate CNB into the weight normalization, I would treat w</w:t>
+        <w:t xml:space="preserve">As </w:t>
+      </w:r>
+      <w:proofErr w:type="spellStart"/>
+      <w:r>
+        <w:t>Piazzza</w:t>
+      </w:r>
+      <w:proofErr w:type="spellEnd"/>
+      <w:r>
+        <w:t xml:space="preserve"> listed many difficulties using prior probabilities, I left them ou</w:t>
+      </w:r>
+      <w:r>
+        <w:t xml:space="preserve">t.  I simply implemented a </w:t>
+      </w:r>
+      <w:proofErr w:type="spellStart"/>
+      <w:proofErr w:type="gramStart"/>
+      <w:r>
+        <w:t>trainWCNB</w:t>
+      </w:r>
+      <w:proofErr w:type="spellEnd"/>
+      <w:r>
+        <w:t>(</w:t>
+      </w:r>
+      <w:proofErr w:type="gramEnd"/>
+      <w:r>
+        <w:t xml:space="preserve">) method that for every class, went through the vocabulary and summed the probabilities (standard NB, not CNB) for each vocabulary word.  I then decided that, to integrate CNB into the weight normalization, I would treat </w:t>
+      </w:r>
+      <w:proofErr w:type="spellStart"/>
+      <w:r>
+        <w:t>w</w:t>
       </w:r>
       <w:r>
         <w:rPr>
           <w:vertAlign w:val="subscript"/>
         </w:rPr>
+        <w:t>i</w:t>
+      </w:r>
+      <w:proofErr w:type="gramStart"/>
+      <w:r>
+        <w:rPr>
+          <w:vertAlign w:val="subscript"/>
+        </w:rPr>
+        <w:t>,c</w:t>
+      </w:r>
+      <w:proofErr w:type="spellEnd"/>
+      <w:proofErr w:type="gramEnd"/>
+      <w:r>
+        <w:t xml:space="preserve"> = </w:t>
+      </w:r>
+      <w:proofErr w:type="spellStart"/>
+      <w:r>
+        <w:t>CNB</w:t>
+      </w:r>
+      <w:r>
+        <w:rPr>
+          <w:vertAlign w:val="subscript"/>
+        </w:rPr>
         <w:t>i,c</w:t>
       </w:r>
-      <w:r>
-        <w:t xml:space="preserve"> = CNB</w:t>
-      </w:r>
-      <w:r>
-        <w:rPr>
-          <w:vertAlign w:val="subscript"/>
-        </w:rPr>
-        <w:t>i,c</w:t>
-      </w:r>
+      <w:proofErr w:type="spellEnd"/>
       <w:r>
         <w:t xml:space="preserve"> / the sum over the corpus for that class. This method gave me an accuracy of </w:t>
       </w:r>
@@ -1396,8 +2046,15 @@
             <w:pPr>
               <w:pStyle w:val="NoSpacing"/>
             </w:pPr>
+            <w:proofErr w:type="spellStart"/>
+            <w:proofErr w:type="gramStart"/>
             <w:r>
-              <w:t>trainWCNB used NB</w:t>
+              <w:t>trainWCNB</w:t>
+            </w:r>
+            <w:proofErr w:type="spellEnd"/>
+            <w:proofErr w:type="gramEnd"/>
+            <w:r>
+              <w:t xml:space="preserve"> used NB</w:t>
             </w:r>
           </w:p>
         </w:tc>
@@ -1410,7 +2067,15 @@
               <w:pStyle w:val="NoSpacing"/>
             </w:pPr>
             <w:r>
-              <w:t>&lt;did not test</w:t>
+              <w:t>&lt;</w:t>
+            </w:r>
+            <w:proofErr w:type="gramStart"/>
+            <w:r>
+              <w:t>did</w:t>
+            </w:r>
+            <w:proofErr w:type="gramEnd"/>
+            <w:r>
+              <w:t xml:space="preserve"> not test</w:t>
             </w:r>
             <w:r>
               <w:t>: need CMB &gt;</w:t>
@@ -1443,8 +2108,15 @@
             <w:pPr>
               <w:pStyle w:val="NoSpacing"/>
             </w:pPr>
+            <w:proofErr w:type="spellStart"/>
+            <w:proofErr w:type="gramStart"/>
             <w:r>
-              <w:t>trainWCNB used CNB</w:t>
+              <w:t>trainWCNB</w:t>
+            </w:r>
+            <w:proofErr w:type="spellEnd"/>
+            <w:proofErr w:type="gramEnd"/>
+            <w:r>
+              <w:t xml:space="preserve"> used CNB</w:t>
             </w:r>
           </w:p>
         </w:tc>
@@ -1515,7 +2187,6 @@
           <w:sz w:val="36"/>
           <w:szCs w:val="36"/>
         </w:rPr>
-        <w:lastRenderedPageBreak/>
         <w:t>W</w:t>
       </w:r>
       <w:r>
@@ -1565,6 +2236,7 @@
         </w:rPr>
         <w:t xml:space="preserve"> </w:t>
       </w:r>
+      <w:proofErr w:type="spellStart"/>
       <w:r>
         <w:rPr>
           <w:sz w:val="36"/>
@@ -1572,28 +2244,39 @@
           <w:u w:val="single"/>
           <w:vertAlign w:val="subscript"/>
         </w:rPr>
-        <w:t>i, c</w:t>
-      </w:r>
+        <w:t>i</w:t>
+      </w:r>
+      <w:proofErr w:type="spellEnd"/>
       <w:r>
         <w:rPr>
           <w:sz w:val="36"/>
           <w:szCs w:val="36"/>
           <w:u w:val="single"/>
-        </w:rPr>
-        <w:t>)</w:t>
-      </w:r>
-    </w:p>
-    <w:p>
-      <w:pPr>
-        <w:pStyle w:val="NoSpacing"/>
-      </w:pPr>
+          <w:vertAlign w:val="subscript"/>
+        </w:rPr>
+        <w:t>, c</w:t>
+      </w:r>
       <w:r>
         <w:rPr>
           <w:sz w:val="36"/>
           <w:szCs w:val="36"/>
+          <w:u w:val="single"/>
+        </w:rPr>
+        <w:t>)</w:t>
+      </w:r>
+    </w:p>
+    <w:p>
+      <w:pPr>
+        <w:pStyle w:val="NoSpacing"/>
+      </w:pPr>
+      <w:r>
+        <w:rPr>
+          <w:sz w:val="36"/>
+          <w:szCs w:val="36"/>
         </w:rPr>
         <w:t xml:space="preserve">            </w:t>
       </w:r>
+      <w:proofErr w:type="spellStart"/>
       <w:r>
         <w:rPr>
           <w:sz w:val="36"/>
@@ -1622,21 +2305,32 @@
           <w:szCs w:val="36"/>
           <w:vertAlign w:val="subscript"/>
         </w:rPr>
-        <w:t>k,c</w:t>
-      </w:r>
-      <w:r>
-        <w:rPr>
-          <w:sz w:val="36"/>
-          <w:szCs w:val="36"/>
-        </w:rPr>
-        <w:t>|</w:t>
-      </w:r>
+        <w:t>k</w:t>
+      </w:r>
+      <w:proofErr w:type="gramStart"/>
       <w:r>
         <w:rPr>
           <w:sz w:val="36"/>
           <w:szCs w:val="36"/>
           <w:vertAlign w:val="subscript"/>
         </w:rPr>
+        <w:t>,c</w:t>
+      </w:r>
+      <w:proofErr w:type="spellEnd"/>
+      <w:proofErr w:type="gramEnd"/>
+      <w:r>
+        <w:rPr>
+          <w:sz w:val="36"/>
+          <w:szCs w:val="36"/>
+        </w:rPr>
+        <w:t>|</w:t>
+      </w:r>
+      <w:r>
+        <w:rPr>
+          <w:sz w:val="36"/>
+          <w:szCs w:val="36"/>
+          <w:vertAlign w:val="subscript"/>
+        </w:rPr>
         <w:br/>
       </w:r>
       <w:r>
@@ -1662,13 +2356,29 @@
         <w:t>started by setting the frequency</w:t>
       </w:r>
       <w:r>
-        <w:t xml:space="preserve"> f</w:t>
+        <w:t xml:space="preserve"> </w:t>
+      </w:r>
+      <w:proofErr w:type="spellStart"/>
+      <w:r>
+        <w:t>f</w:t>
       </w:r>
       <w:r>
         <w:t>’</w:t>
       </w:r>
       <w:r>
-        <w:t>i = log(1 + fi)</w:t>
+        <w:t>i</w:t>
+      </w:r>
+      <w:proofErr w:type="spellEnd"/>
+      <w:r>
+        <w:t xml:space="preserve"> = </w:t>
+      </w:r>
+      <w:proofErr w:type="gramStart"/>
+      <w:r>
+        <w:t>log(</w:t>
+      </w:r>
+      <w:proofErr w:type="gramEnd"/>
+      <w:r>
+        <w:t>1 + fi)</w:t>
       </w:r>
       <w:r>
         <w:t>.  This is the frequency used when calculating theta, that is, for this equation, anything starting “number of”:</w:t>
@@ -1679,15 +2389,31 @@
         <w:pStyle w:val="NoSpacing"/>
       </w:pPr>
       <w:r>
-        <w:t>(number of occurrences of word in docs of other classes) + alpha</w:t>
-      </w:r>
-    </w:p>
-    <w:p>
-      <w:pPr>
-        <w:pStyle w:val="NoSpacing"/>
-      </w:pPr>
-      <w:r>
-        <w:t>(number of words in docs of other classes) + alpha * size of vocabulary of corpus</w:t>
+        <w:t>(</w:t>
+      </w:r>
+      <w:proofErr w:type="gramStart"/>
+      <w:r>
+        <w:t>number</w:t>
+      </w:r>
+      <w:proofErr w:type="gramEnd"/>
+      <w:r>
+        <w:t xml:space="preserve"> of occurrences of word in docs of other classes) + alpha</w:t>
+      </w:r>
+    </w:p>
+    <w:p>
+      <w:pPr>
+        <w:pStyle w:val="NoSpacing"/>
+      </w:pPr>
+      <w:r>
+        <w:t>(</w:t>
+      </w:r>
+      <w:proofErr w:type="gramStart"/>
+      <w:r>
+        <w:t>number</w:t>
+      </w:r>
+      <w:proofErr w:type="gramEnd"/>
+      <w:r>
+        <w:t xml:space="preserve"> of words in docs of other classes) + alpha * size of vocabulary of corpus</w:t>
       </w:r>
     </w:p>
     <w:p>
@@ -1758,8 +2484,13 @@
         <w:t xml:space="preserve">I did </w:t>
       </w:r>
       <w:r>
-        <w:t>the upweighting</w:t>
-      </w:r>
+        <w:t xml:space="preserve">the </w:t>
+      </w:r>
+      <w:proofErr w:type="spellStart"/>
+      <w:r>
+        <w:t>upweighting</w:t>
+      </w:r>
+      <w:proofErr w:type="spellEnd"/>
       <w:r>
         <w:t xml:space="preserve"> by adjusting my code (</w:t>
       </w:r>
@@ -1785,16 +2516,56 @@
         <w:t>subject</w:t>
       </w:r>
       <w:r>
-        <w:t xml:space="preserve"> twice (in every location: numWords, numWords in class, etc).  </w:t>
-      </w:r>
-      <w:r>
-        <w:t>Without upweighting I scored 8</w:t>
+        <w:t xml:space="preserve"> twice (in every location: </w:t>
+      </w:r>
+      <w:proofErr w:type="spellStart"/>
+      <w:r>
+        <w:t>numWords</w:t>
+      </w:r>
+      <w:proofErr w:type="spellEnd"/>
+      <w:r>
+        <w:t xml:space="preserve">, </w:t>
+      </w:r>
+      <w:proofErr w:type="spellStart"/>
+      <w:r>
+        <w:t>numWords</w:t>
+      </w:r>
+      <w:proofErr w:type="spellEnd"/>
+      <w:r>
+        <w:t xml:space="preserve"> in class, </w:t>
+      </w:r>
+      <w:proofErr w:type="spellStart"/>
+      <w:r>
+        <w:t>etc</w:t>
+      </w:r>
+      <w:proofErr w:type="spellEnd"/>
+      <w:r>
+        <w:t xml:space="preserve">).  </w:t>
+      </w:r>
+      <w:r>
+        <w:t xml:space="preserve">Without </w:t>
+      </w:r>
+      <w:proofErr w:type="spellStart"/>
+      <w:r>
+        <w:t>upweighting</w:t>
+      </w:r>
+      <w:proofErr w:type="spellEnd"/>
+      <w:r>
+        <w:t xml:space="preserve"> I scored 8</w:t>
       </w:r>
       <w:r>
         <w:t>5</w:t>
       </w:r>
       <w:r>
-        <w:t>% and with upweighting I scored 8</w:t>
+        <w:t xml:space="preserve">% and with </w:t>
+      </w:r>
+      <w:proofErr w:type="spellStart"/>
+      <w:r>
+        <w:t>upweighting</w:t>
+      </w:r>
+      <w:proofErr w:type="spellEnd"/>
+      <w:r>
+        <w:t xml:space="preserve"> I scored 8</w:t>
       </w:r>
       <w:r>
         <w:t>6%: a small but measurable increase.</w:t>
@@ -1810,10 +2581,35 @@
         <w:pStyle w:val="NoSpacing"/>
       </w:pPr>
       <w:r>
-        <w:t xml:space="preserve">I next commented out the line in parse() in MessageFeatures that stems words, to see how stemming affects accuracy.  </w:t>
-      </w:r>
-      <w:r>
-        <w:t>This also generated an accuracy of 85% but was significantly slower than the unstemmed version</w:t>
+        <w:t xml:space="preserve">I next commented out the line in </w:t>
+      </w:r>
+      <w:proofErr w:type="gramStart"/>
+      <w:r>
+        <w:t>parse(</w:t>
+      </w:r>
+      <w:proofErr w:type="gramEnd"/>
+      <w:r>
+        <w:t xml:space="preserve">) in </w:t>
+      </w:r>
+      <w:proofErr w:type="spellStart"/>
+      <w:r>
+        <w:t>MessageFeatures</w:t>
+      </w:r>
+      <w:proofErr w:type="spellEnd"/>
+      <w:r>
+        <w:t xml:space="preserve"> that stems words, to see how stemming affects accuracy.  </w:t>
+      </w:r>
+      <w:r>
+        <w:t xml:space="preserve">This also generated an accuracy of 85% but was significantly slower than the </w:t>
+      </w:r>
+      <w:proofErr w:type="spellStart"/>
+      <w:r>
+        <w:lastRenderedPageBreak/>
+        <w:t>unstemmed</w:t>
+      </w:r>
+      <w:proofErr w:type="spellEnd"/>
+      <w:r>
+        <w:t xml:space="preserve"> version</w:t>
       </w:r>
       <w:r>
         <w:t xml:space="preserve"> because of the sharp increase in vocabulary size</w:t>
@@ -1832,7 +2628,15 @@
         <w:pStyle w:val="NoSpacing"/>
       </w:pPr>
       <w:r>
-        <w:t>I then commented out the line in the same method as stemming which converted each line to lower case.</w:t>
+        <w:t xml:space="preserve">I then commented out the line in the same method as </w:t>
+      </w:r>
+      <w:proofErr w:type="gramStart"/>
+      <w:r>
+        <w:t>stemming which</w:t>
+      </w:r>
+      <w:proofErr w:type="gramEnd"/>
+      <w:r>
+        <w:t xml:space="preserve"> converted each line to lower case.</w:t>
       </w:r>
       <w:r>
         <w:t xml:space="preserve">  This had the same basic result as stemming; it had no</w:t>
@@ -1841,7 +2645,15 @@
         <w:t xml:space="preserve"> visible</w:t>
       </w:r>
       <w:r>
-        <w:t xml:space="preserve"> effect on the accuracy which remained 85%, but it </w:t>
+        <w:t xml:space="preserve"> effect on the </w:t>
+      </w:r>
+      <w:proofErr w:type="gramStart"/>
+      <w:r>
+        <w:t>accuracy which</w:t>
+      </w:r>
+      <w:proofErr w:type="gramEnd"/>
+      <w:r>
+        <w:t xml:space="preserve"> remained 85%, but it </w:t>
       </w:r>
       <w:r>
         <w:t xml:space="preserve">significantly increased the time needed to run the program since the vocabulary size increased. </w:t>
@@ -1955,7 +2767,7 @@
         <w:rStyle w:val="PageNumber"/>
         <w:noProof/>
       </w:rPr>
-      <w:t>2</w:t>
+      <w:t>5</w:t>
     </w:r>
     <w:r>
       <w:rPr>
@@ -2006,8 +2818,13 @@
       <w:jc w:val="right"/>
     </w:pPr>
     <w:r>
-      <w:t>Aaron Sarnoff and Amanda Schloss</w:t>
+      <w:t xml:space="preserve">Aaron Sarnoff and Amanda </w:t>
     </w:r>
+    <w:proofErr w:type="spellStart"/>
+    <w:r>
+      <w:t>Schloss</w:t>
+    </w:r>
+    <w:proofErr w:type="spellEnd"/>
   </w:p>
   <w:p>
     <w:pPr>
@@ -2024,8 +2841,13 @@
       <w:jc w:val="right"/>
     </w:pPr>
     <w:r>
-      <w:t>PE2 Writeup</w:t>
+      <w:t xml:space="preserve">PE2 </w:t>
     </w:r>
+    <w:proofErr w:type="spellStart"/>
+    <w:r>
+      <w:t>Writeup</w:t>
+    </w:r>
+    <w:proofErr w:type="spellEnd"/>
   </w:p>
 </w:hdr>
 </file>

</xml_diff>